<commit_message>
update package and 系統功能表
</commit_message>
<xml_diff>
--- a/doc/features/系統功能表_v1.docx
+++ b/doc/features/系統功能表_v1.docx
@@ -4,396 +4,3027 @@
   <w:body>
     <w:p>
       <w:pPr>
-        <w:pStyle w:val="a7"/>
-        <w:numPr>
-          <w:ilvl w:val="0"/>
-          <w:numId w:val="1"/>
-        </w:numPr>
-        <w:ind w:leftChars="0"/>
+        <w:kinsoku w:val="0"/>
+        <w:overflowPunct w:val="0"/>
+        <w:jc w:val="center"/>
         <w:rPr>
           <w:rFonts w:ascii="標楷體" w:eastAsia="標楷體" w:hAnsi="標楷體" w:hint="eastAsia"/>
+          <w:b/>
+          <w:sz w:val="36"/>
+          <w:szCs w:val="36"/>
         </w:rPr>
       </w:pPr>
-      <w:bookmarkStart w:id="0" w:name="_GoBack"/>
+      <w:r>
+        <w:rPr>
+          <w:rFonts w:ascii="標楷體" w:eastAsia="標楷體" w:hAnsi="標楷體"/>
+          <w:b/>
+          <w:sz w:val="36"/>
+          <w:szCs w:val="36"/>
+        </w:rPr>
+        <w:t>iShare</w:t>
+      </w:r>
       <w:r>
         <w:rPr>
           <w:rFonts w:ascii="標楷體" w:eastAsia="標楷體" w:hAnsi="標楷體" w:hint="eastAsia"/>
+          <w:b/>
+          <w:sz w:val="36"/>
+          <w:szCs w:val="36"/>
+        </w:rPr>
+        <w:t xml:space="preserve"> 愛心便當</w:t>
+      </w:r>
+      <w:r>
+        <w:rPr>
+          <w:rFonts w:ascii="標楷體" w:eastAsia="標楷體" w:hAnsi="標楷體" w:hint="eastAsia"/>
+          <w:b/>
+          <w:sz w:val="36"/>
+          <w:szCs w:val="36"/>
+        </w:rPr>
+        <w:t xml:space="preserve"> </w:t>
+      </w:r>
+      <w:r>
+        <w:rPr>
+          <w:rFonts w:ascii="標楷體" w:eastAsia="標楷體" w:hAnsi="標楷體" w:hint="eastAsia"/>
+          <w:b/>
+          <w:sz w:val="36"/>
+          <w:szCs w:val="36"/>
+        </w:rPr>
+        <w:t>－</w:t>
+      </w:r>
+      <w:r>
+        <w:rPr>
+          <w:rFonts w:ascii="標楷體" w:eastAsia="標楷體" w:hAnsi="標楷體" w:hint="eastAsia"/>
+          <w:b/>
+          <w:sz w:val="36"/>
+          <w:szCs w:val="36"/>
+        </w:rPr>
+        <w:t xml:space="preserve"> </w:t>
+      </w:r>
+      <w:r>
+        <w:rPr>
+          <w:rFonts w:ascii="標楷體" w:eastAsia="標楷體" w:hAnsi="標楷體" w:hint="eastAsia"/>
+          <w:b/>
+          <w:sz w:val="36"/>
+          <w:szCs w:val="36"/>
+        </w:rPr>
+        <w:t>系統</w:t>
+      </w:r>
+      <w:r>
+        <w:rPr>
+          <w:rFonts w:ascii="標楷體" w:eastAsia="標楷體" w:hAnsi="標楷體" w:hint="eastAsia"/>
+          <w:b/>
+          <w:sz w:val="36"/>
+          <w:szCs w:val="36"/>
+        </w:rPr>
+        <w:t>功能</w:t>
+      </w:r>
+      <w:r>
+        <w:rPr>
+          <w:rFonts w:ascii="標楷體" w:eastAsia="標楷體" w:hAnsi="標楷體" w:hint="eastAsia"/>
+          <w:b/>
+          <w:sz w:val="36"/>
+          <w:szCs w:val="36"/>
+        </w:rPr>
+        <w:t>列</w:t>
+      </w:r>
+      <w:r>
+        <w:rPr>
+          <w:rFonts w:ascii="標楷體" w:eastAsia="標楷體" w:hAnsi="標楷體" w:hint="eastAsia"/>
+          <w:b/>
+          <w:sz w:val="36"/>
+          <w:szCs w:val="36"/>
+        </w:rPr>
+        <w:t>表</w:t>
+      </w:r>
+    </w:p>
+    <w:p>
+      <w:pPr>
+        <w:pStyle w:val="1"/>
+        <w:keepNext w:val="0"/>
+        <w:numPr>
+          <w:ilvl w:val="0"/>
+          <w:numId w:val="2"/>
+        </w:numPr>
+        <w:kinsoku w:val="0"/>
+        <w:overflowPunct w:val="0"/>
+        <w:spacing w:before="0" w:after="0" w:line="240" w:lineRule="auto"/>
+        <w:rPr>
+          <w:rFonts w:ascii="標楷體" w:eastAsia="標楷體" w:hAnsi="標楷體" w:hint="eastAsia"/>
+          <w:b w:val="0"/>
+          <w:sz w:val="28"/>
+          <w:szCs w:val="28"/>
+        </w:rPr>
+      </w:pPr>
+      <w:r>
+        <w:rPr>
+          <w:rFonts w:ascii="標楷體" w:eastAsia="標楷體" w:hAnsi="標楷體" w:hint="eastAsia"/>
+          <w:b w:val="0"/>
+          <w:sz w:val="28"/>
+          <w:szCs w:val="28"/>
         </w:rPr>
         <w:t>首頁</w:t>
       </w:r>
     </w:p>
+    <w:tbl>
+      <w:tblPr>
+        <w:tblStyle w:val="a8"/>
+        <w:tblW w:w="5000" w:type="pct"/>
+        <w:tblLook w:val="04A0" w:firstRow="1" w:lastRow="0" w:firstColumn="1" w:lastColumn="0" w:noHBand="0" w:noVBand="1"/>
+      </w:tblPr>
+      <w:tblGrid>
+        <w:gridCol w:w="536"/>
+        <w:gridCol w:w="2552"/>
+        <w:gridCol w:w="2126"/>
+        <w:gridCol w:w="7653"/>
+        <w:gridCol w:w="1919"/>
+      </w:tblGrid>
+      <w:tr>
+        <w:trPr>
+          <w:tblHeader/>
+        </w:trPr>
+        <w:tc>
+          <w:tcPr>
+            <w:tcW w:w="181" w:type="pct"/>
+            <w:shd w:val="clear" w:color="auto" w:fill="D9D9D9" w:themeFill="background1" w:themeFillShade="D9"/>
+            <w:vAlign w:val="center"/>
+          </w:tcPr>
+          <w:p>
+            <w:pPr>
+              <w:jc w:val="both"/>
+              <w:rPr>
+                <w:rFonts w:ascii="標楷體" w:eastAsia="標楷體" w:hAnsi="標楷體" w:hint="eastAsia"/>
+                <w:color w:val="FF0000"/>
+              </w:rPr>
+            </w:pPr>
+          </w:p>
+        </w:tc>
+        <w:tc>
+          <w:tcPr>
+            <w:tcW w:w="863" w:type="pct"/>
+            <w:shd w:val="clear" w:color="auto" w:fill="D9D9D9" w:themeFill="background1" w:themeFillShade="D9"/>
+            <w:vAlign w:val="center"/>
+          </w:tcPr>
+          <w:p>
+            <w:pPr>
+              <w:jc w:val="both"/>
+              <w:rPr>
+                <w:rFonts w:ascii="標楷體" w:eastAsia="標楷體" w:hAnsi="標楷體" w:hint="eastAsia"/>
+              </w:rPr>
+            </w:pPr>
+            <w:r>
+              <w:rPr>
+                <w:rFonts w:ascii="標楷體" w:eastAsia="標楷體" w:hAnsi="標楷體" w:hint="eastAsia"/>
+              </w:rPr>
+              <w:t>位置</w:t>
+            </w:r>
+          </w:p>
+        </w:tc>
+        <w:tc>
+          <w:tcPr>
+            <w:tcW w:w="719" w:type="pct"/>
+            <w:shd w:val="clear" w:color="auto" w:fill="D9D9D9" w:themeFill="background1" w:themeFillShade="D9"/>
+            <w:vAlign w:val="center"/>
+          </w:tcPr>
+          <w:p>
+            <w:pPr>
+              <w:rPr>
+                <w:rFonts w:ascii="標楷體" w:eastAsia="標楷體" w:hAnsi="標楷體"/>
+              </w:rPr>
+            </w:pPr>
+            <w:r>
+              <w:rPr>
+                <w:rFonts w:ascii="標楷體" w:eastAsia="標楷體" w:hAnsi="標楷體" w:hint="eastAsia"/>
+              </w:rPr>
+              <w:t>功能名稱</w:t>
+            </w:r>
+          </w:p>
+        </w:tc>
+        <w:tc>
+          <w:tcPr>
+            <w:tcW w:w="2588" w:type="pct"/>
+            <w:shd w:val="clear" w:color="auto" w:fill="D9D9D9" w:themeFill="background1" w:themeFillShade="D9"/>
+            <w:vAlign w:val="center"/>
+          </w:tcPr>
+          <w:p>
+            <w:pPr>
+              <w:jc w:val="both"/>
+              <w:rPr>
+                <w:rFonts w:ascii="標楷體" w:eastAsia="標楷體" w:hAnsi="標楷體"/>
+              </w:rPr>
+            </w:pPr>
+            <w:r>
+              <w:rPr>
+                <w:rFonts w:ascii="標楷體" w:eastAsia="標楷體" w:hAnsi="標楷體" w:hint="eastAsia"/>
+              </w:rPr>
+              <w:t>流程</w:t>
+            </w:r>
+          </w:p>
+        </w:tc>
+        <w:tc>
+          <w:tcPr>
+            <w:tcW w:w="649" w:type="pct"/>
+            <w:shd w:val="clear" w:color="auto" w:fill="D9D9D9" w:themeFill="background1" w:themeFillShade="D9"/>
+            <w:vAlign w:val="center"/>
+          </w:tcPr>
+          <w:p>
+            <w:pPr>
+              <w:jc w:val="both"/>
+              <w:rPr>
+                <w:rFonts w:ascii="標楷體" w:eastAsia="標楷體" w:hAnsi="標楷體"/>
+              </w:rPr>
+            </w:pPr>
+            <w:r>
+              <w:rPr>
+                <w:rFonts w:ascii="標楷體" w:eastAsia="標楷體" w:hAnsi="標楷體" w:hint="eastAsia"/>
+              </w:rPr>
+              <w:t>備註</w:t>
+            </w:r>
+          </w:p>
+        </w:tc>
+      </w:tr>
+      <w:tr>
+        <w:tc>
+          <w:tcPr>
+            <w:tcW w:w="181" w:type="pct"/>
+            <w:vAlign w:val="center"/>
+          </w:tcPr>
+          <w:p>
+            <w:pPr>
+              <w:jc w:val="both"/>
+              <w:rPr>
+                <w:rFonts w:ascii="標楷體" w:eastAsia="標楷體" w:hAnsi="標楷體" w:hint="eastAsia"/>
+                <w:color w:val="FF0000"/>
+              </w:rPr>
+            </w:pPr>
+          </w:p>
+        </w:tc>
+        <w:tc>
+          <w:tcPr>
+            <w:tcW w:w="863" w:type="pct"/>
+            <w:vAlign w:val="center"/>
+          </w:tcPr>
+          <w:p>
+            <w:pPr>
+              <w:jc w:val="both"/>
+              <w:rPr>
+                <w:rFonts w:ascii="標楷體" w:eastAsia="標楷體" w:hAnsi="標楷體" w:hint="eastAsia"/>
+              </w:rPr>
+            </w:pPr>
+            <w:r>
+              <w:rPr>
+                <w:rFonts w:ascii="標楷體" w:eastAsia="標楷體" w:hAnsi="標楷體" w:hint="eastAsia"/>
+              </w:rPr>
+              <w:t>navbar</w:t>
+            </w:r>
+          </w:p>
+        </w:tc>
+        <w:tc>
+          <w:tcPr>
+            <w:tcW w:w="719" w:type="pct"/>
+            <w:vAlign w:val="center"/>
+          </w:tcPr>
+          <w:p>
+            <w:pPr>
+              <w:rPr>
+                <w:rFonts w:ascii="標楷體" w:eastAsia="標楷體" w:hAnsi="標楷體"/>
+              </w:rPr>
+            </w:pPr>
+            <w:r>
+              <w:rPr>
+                <w:rFonts w:ascii="標楷體" w:eastAsia="標楷體" w:hAnsi="標楷體" w:hint="eastAsia"/>
+              </w:rPr>
+              <w:t>LOGO 連結</w:t>
+            </w:r>
+          </w:p>
+        </w:tc>
+        <w:tc>
+          <w:tcPr>
+            <w:tcW w:w="2588" w:type="pct"/>
+            <w:vAlign w:val="center"/>
+          </w:tcPr>
+          <w:p>
+            <w:pPr>
+              <w:pStyle w:val="a7"/>
+              <w:numPr>
+                <w:ilvl w:val="0"/>
+                <w:numId w:val="5"/>
+              </w:numPr>
+              <w:ind w:leftChars="0"/>
+              <w:jc w:val="both"/>
+              <w:rPr>
+                <w:rFonts w:ascii="標楷體" w:eastAsia="標楷體" w:hAnsi="標楷體"/>
+              </w:rPr>
+            </w:pPr>
+            <w:r>
+              <w:rPr>
+                <w:rFonts w:ascii="標楷體" w:eastAsia="標楷體" w:hAnsi="標楷體" w:hint="eastAsia"/>
+              </w:rPr>
+              <w:t>點選</w:t>
+            </w:r>
+            <w:r>
+              <w:rPr>
+                <w:rFonts w:ascii="標楷體" w:eastAsia="標楷體" w:hAnsi="標楷體" w:hint="eastAsia"/>
+              </w:rPr>
+              <w:t>「</w:t>
+            </w:r>
+            <w:r>
+              <w:rPr>
+                <w:rFonts w:ascii="標楷體" w:eastAsia="標楷體" w:hAnsi="標楷體" w:hint="eastAsia"/>
+              </w:rPr>
+              <w:t>LOGO</w:t>
+            </w:r>
+            <w:r>
+              <w:rPr>
+                <w:rFonts w:ascii="標楷體" w:eastAsia="標楷體" w:hAnsi="標楷體" w:hint="eastAsia"/>
+              </w:rPr>
+              <w:t>」</w:t>
+            </w:r>
+            <w:r>
+              <w:rPr>
+                <w:rFonts w:ascii="標楷體" w:eastAsia="標楷體" w:hAnsi="標楷體" w:hint="eastAsia"/>
+              </w:rPr>
+              <w:t xml:space="preserve">→ </w:t>
+            </w:r>
+            <w:r>
+              <w:rPr>
+                <w:rFonts w:ascii="標楷體" w:eastAsia="標楷體" w:hAnsi="標楷體" w:hint="eastAsia"/>
+              </w:rPr>
+              <w:t>載入首頁</w:t>
+            </w:r>
+          </w:p>
+        </w:tc>
+        <w:tc>
+          <w:tcPr>
+            <w:tcW w:w="649" w:type="pct"/>
+            <w:vAlign w:val="center"/>
+          </w:tcPr>
+          <w:p>
+            <w:pPr>
+              <w:jc w:val="both"/>
+              <w:rPr>
+                <w:rFonts w:ascii="標楷體" w:eastAsia="標楷體" w:hAnsi="標楷體"/>
+                <w:color w:val="FF0000"/>
+              </w:rPr>
+            </w:pPr>
+          </w:p>
+        </w:tc>
+      </w:tr>
+      <w:tr>
+        <w:tc>
+          <w:tcPr>
+            <w:tcW w:w="181" w:type="pct"/>
+            <w:vAlign w:val="center"/>
+          </w:tcPr>
+          <w:p>
+            <w:pPr>
+              <w:jc w:val="both"/>
+              <w:rPr>
+                <w:rFonts w:ascii="標楷體" w:eastAsia="標楷體" w:hAnsi="標楷體" w:hint="eastAsia"/>
+                <w:color w:val="FF0000"/>
+              </w:rPr>
+            </w:pPr>
+          </w:p>
+        </w:tc>
+        <w:tc>
+          <w:tcPr>
+            <w:tcW w:w="863" w:type="pct"/>
+            <w:vAlign w:val="center"/>
+          </w:tcPr>
+          <w:p>
+            <w:pPr>
+              <w:jc w:val="both"/>
+              <w:rPr>
+                <w:rFonts w:ascii="標楷體" w:eastAsia="標楷體" w:hAnsi="標楷體" w:hint="eastAsia"/>
+              </w:rPr>
+            </w:pPr>
+            <w:r>
+              <w:rPr>
+                <w:rFonts w:ascii="標楷體" w:eastAsia="標楷體" w:hAnsi="標楷體" w:hint="eastAsia"/>
+              </w:rPr>
+              <w:t>navbar</w:t>
+            </w:r>
+          </w:p>
+        </w:tc>
+        <w:tc>
+          <w:tcPr>
+            <w:tcW w:w="719" w:type="pct"/>
+            <w:vAlign w:val="center"/>
+          </w:tcPr>
+          <w:p>
+            <w:pPr>
+              <w:rPr>
+                <w:rFonts w:ascii="標楷體" w:eastAsia="標楷體" w:hAnsi="標楷體"/>
+              </w:rPr>
+            </w:pPr>
+            <w:r>
+              <w:rPr>
+                <w:rFonts w:ascii="標楷體" w:eastAsia="標楷體" w:hAnsi="標楷體" w:hint="eastAsia"/>
+              </w:rPr>
+              <w:t>任務搜尋</w:t>
+            </w:r>
+          </w:p>
+        </w:tc>
+        <w:tc>
+          <w:tcPr>
+            <w:tcW w:w="2588" w:type="pct"/>
+            <w:vAlign w:val="center"/>
+          </w:tcPr>
+          <w:p>
+            <w:pPr>
+              <w:pStyle w:val="a7"/>
+              <w:numPr>
+                <w:ilvl w:val="0"/>
+                <w:numId w:val="4"/>
+              </w:numPr>
+              <w:ind w:leftChars="0"/>
+              <w:jc w:val="both"/>
+              <w:rPr>
+                <w:rFonts w:ascii="標楷體" w:eastAsia="標楷體" w:hAnsi="標楷體" w:hint="eastAsia"/>
+              </w:rPr>
+            </w:pPr>
+            <w:r>
+              <w:rPr>
+                <w:rFonts w:ascii="標楷體" w:eastAsia="標楷體" w:hAnsi="標楷體" w:hint="eastAsia"/>
+              </w:rPr>
+              <w:t>下拉式</w:t>
+            </w:r>
+            <w:r>
+              <w:rPr>
+                <w:rFonts w:ascii="標楷體" w:eastAsia="標楷體" w:hAnsi="標楷體" w:hint="eastAsia"/>
+              </w:rPr>
+              <w:t xml:space="preserve">清單 </w:t>
+            </w:r>
+            <w:r>
+              <w:rPr>
+                <w:rFonts w:ascii="標楷體" w:eastAsia="標楷體" w:hAnsi="標楷體" w:hint="eastAsia"/>
+              </w:rPr>
+              <w:t>→</w:t>
+            </w:r>
+            <w:r>
+              <w:rPr>
+                <w:rFonts w:ascii="標楷體" w:eastAsia="標楷體" w:hAnsi="標楷體" w:hint="eastAsia"/>
+              </w:rPr>
+              <w:t xml:space="preserve"> </w:t>
+            </w:r>
+            <w:r>
+              <w:rPr>
+                <w:rFonts w:ascii="標楷體" w:eastAsia="標楷體" w:hAnsi="標楷體" w:hint="eastAsia"/>
+              </w:rPr>
+              <w:t xml:space="preserve">選擇地區 → 輸入任務名稱 → </w:t>
+            </w:r>
+          </w:p>
+          <w:p>
+            <w:pPr>
+              <w:pStyle w:val="a7"/>
+              <w:ind w:leftChars="0"/>
+              <w:jc w:val="both"/>
+              <w:rPr>
+                <w:rFonts w:ascii="標楷體" w:eastAsia="標楷體" w:hAnsi="標楷體"/>
+              </w:rPr>
+            </w:pPr>
+            <w:r>
+              <w:rPr>
+                <w:rFonts w:ascii="標楷體" w:eastAsia="標楷體" w:hAnsi="標楷體" w:hint="eastAsia"/>
+              </w:rPr>
+              <w:t>按鈕搜尋</w:t>
+            </w:r>
+            <w:r>
+              <w:rPr>
+                <w:rFonts w:ascii="標楷體" w:eastAsia="標楷體" w:hAnsi="標楷體" w:hint="eastAsia"/>
+              </w:rPr>
+              <w:t xml:space="preserve"> </w:t>
+            </w:r>
+            <w:r>
+              <w:rPr>
+                <w:rFonts w:ascii="標楷體" w:eastAsia="標楷體" w:hAnsi="標楷體" w:hint="eastAsia"/>
+              </w:rPr>
+              <w:t>→</w:t>
+            </w:r>
+            <w:r>
+              <w:rPr>
+                <w:rFonts w:ascii="標楷體" w:eastAsia="標楷體" w:hAnsi="標楷體" w:hint="eastAsia"/>
+              </w:rPr>
+              <w:t xml:space="preserve"> 跳轉至</w:t>
+            </w:r>
+            <w:r>
+              <w:rPr>
+                <w:rFonts w:ascii="標楷體" w:eastAsia="標楷體" w:hAnsi="標楷體" w:hint="eastAsia"/>
+              </w:rPr>
+              <w:t>「</w:t>
+            </w:r>
+            <w:r>
+              <w:rPr>
+                <w:rFonts w:ascii="標楷體" w:eastAsia="標楷體" w:hAnsi="標楷體" w:hint="eastAsia"/>
+              </w:rPr>
+              <w:t>展演任務</w:t>
+            </w:r>
+            <w:r>
+              <w:rPr>
+                <w:rFonts w:ascii="標楷體" w:eastAsia="標楷體" w:hAnsi="標楷體" w:hint="eastAsia"/>
+              </w:rPr>
+              <w:t>」</w:t>
+            </w:r>
+            <w:r>
+              <w:rPr>
+                <w:rFonts w:ascii="標楷體" w:eastAsia="標楷體" w:hAnsi="標楷體" w:hint="eastAsia"/>
+              </w:rPr>
+              <w:t>頁面</w:t>
+            </w:r>
+          </w:p>
+        </w:tc>
+        <w:tc>
+          <w:tcPr>
+            <w:tcW w:w="649" w:type="pct"/>
+            <w:vAlign w:val="center"/>
+          </w:tcPr>
+          <w:p>
+            <w:pPr>
+              <w:jc w:val="both"/>
+              <w:rPr>
+                <w:rFonts w:ascii="標楷體" w:eastAsia="標楷體" w:hAnsi="標楷體"/>
+                <w:color w:val="FF0000"/>
+              </w:rPr>
+            </w:pPr>
+          </w:p>
+        </w:tc>
+      </w:tr>
+      <w:tr>
+        <w:tc>
+          <w:tcPr>
+            <w:tcW w:w="181" w:type="pct"/>
+            <w:vAlign w:val="center"/>
+          </w:tcPr>
+          <w:p>
+            <w:pPr>
+              <w:jc w:val="both"/>
+              <w:rPr>
+                <w:rFonts w:ascii="標楷體" w:eastAsia="標楷體" w:hAnsi="標楷體" w:hint="eastAsia"/>
+                <w:color w:val="FF0000"/>
+              </w:rPr>
+            </w:pPr>
+          </w:p>
+        </w:tc>
+        <w:tc>
+          <w:tcPr>
+            <w:tcW w:w="863" w:type="pct"/>
+            <w:vAlign w:val="center"/>
+          </w:tcPr>
+          <w:p>
+            <w:pPr>
+              <w:jc w:val="both"/>
+              <w:rPr>
+                <w:rFonts w:ascii="標楷體" w:eastAsia="標楷體" w:hAnsi="標楷體" w:hint="eastAsia"/>
+              </w:rPr>
+            </w:pPr>
+            <w:r>
+              <w:rPr>
+                <w:rFonts w:ascii="標楷體" w:eastAsia="標楷體" w:hAnsi="標楷體" w:hint="eastAsia"/>
+              </w:rPr>
+              <w:t>navbar</w:t>
+            </w:r>
+          </w:p>
+        </w:tc>
+        <w:tc>
+          <w:tcPr>
+            <w:tcW w:w="719" w:type="pct"/>
+            <w:vAlign w:val="center"/>
+          </w:tcPr>
+          <w:p>
+            <w:pPr>
+              <w:rPr>
+                <w:rFonts w:ascii="標楷體" w:eastAsia="標楷體" w:hAnsi="標楷體"/>
+              </w:rPr>
+            </w:pPr>
+            <w:r>
+              <w:rPr>
+                <w:rFonts w:ascii="標楷體" w:eastAsia="標楷體" w:hAnsi="標楷體" w:hint="eastAsia"/>
+              </w:rPr>
+              <w:t>登入</w:t>
+            </w:r>
+          </w:p>
+        </w:tc>
+        <w:tc>
+          <w:tcPr>
+            <w:tcW w:w="2588" w:type="pct"/>
+            <w:vAlign w:val="center"/>
+          </w:tcPr>
+          <w:p>
+            <w:pPr>
+              <w:pStyle w:val="a7"/>
+              <w:numPr>
+                <w:ilvl w:val="0"/>
+                <w:numId w:val="6"/>
+              </w:numPr>
+              <w:ind w:leftChars="0"/>
+              <w:jc w:val="both"/>
+              <w:rPr>
+                <w:rFonts w:ascii="標楷體" w:eastAsia="標楷體" w:hAnsi="標楷體" w:hint="eastAsia"/>
+              </w:rPr>
+            </w:pPr>
+            <w:r>
+              <w:rPr>
+                <w:rFonts w:ascii="標楷體" w:eastAsia="標楷體" w:hAnsi="標楷體" w:hint="eastAsia"/>
+              </w:rPr>
+              <w:t>點選</w:t>
+            </w:r>
+            <w:r>
+              <w:rPr>
+                <w:rFonts w:ascii="標楷體" w:eastAsia="標楷體" w:hAnsi="標楷體" w:hint="eastAsia"/>
+              </w:rPr>
+              <w:t>「</w:t>
+            </w:r>
+            <w:r>
+              <w:rPr>
+                <w:rFonts w:ascii="標楷體" w:eastAsia="標楷體" w:hAnsi="標楷體" w:hint="eastAsia"/>
+              </w:rPr>
+              <w:t>登入</w:t>
+            </w:r>
+            <w:r>
+              <w:rPr>
+                <w:rFonts w:ascii="標楷體" w:eastAsia="標楷體" w:hAnsi="標楷體" w:hint="eastAsia"/>
+              </w:rPr>
+              <w:t>」</w:t>
+            </w:r>
+            <w:r>
+              <w:rPr>
+                <w:rFonts w:ascii="標楷體" w:eastAsia="標楷體" w:hAnsi="標楷體" w:hint="eastAsia"/>
+              </w:rPr>
+              <w:t xml:space="preserve">→ 彈出視窗 </w:t>
+            </w:r>
+            <w:r>
+              <w:rPr>
+                <w:rFonts w:ascii="標楷體" w:eastAsia="標楷體" w:hAnsi="標楷體" w:hint="eastAsia"/>
+              </w:rPr>
+              <w:t>→</w:t>
+            </w:r>
+            <w:r>
+              <w:rPr>
+                <w:rFonts w:ascii="標楷體" w:eastAsia="標楷體" w:hAnsi="標楷體" w:hint="eastAsia"/>
+              </w:rPr>
+              <w:t xml:space="preserve"> 選擇登入方</w:t>
+            </w:r>
+            <w:r>
+              <w:rPr>
+                <w:rFonts w:ascii="標楷體" w:eastAsia="標楷體" w:hAnsi="標楷體" w:hint="eastAsia"/>
+              </w:rPr>
+              <w:t>式（</w:t>
+            </w:r>
+            <w:r>
+              <w:rPr>
+                <w:rFonts w:ascii="標楷體" w:eastAsia="標楷體" w:hAnsi="標楷體" w:hint="eastAsia"/>
+              </w:rPr>
+              <w:t>帳號密碼、FB</w:t>
+            </w:r>
+            <w:r>
+              <w:rPr>
+                <w:rFonts w:ascii="標楷體" w:eastAsia="標楷體" w:hAnsi="標楷體" w:hint="eastAsia"/>
+              </w:rPr>
+              <w:t>）</w:t>
+            </w:r>
+            <w:r>
+              <w:rPr>
+                <w:rFonts w:ascii="標楷體" w:eastAsia="標楷體" w:hAnsi="標楷體" w:hint="eastAsia"/>
+              </w:rPr>
+              <w:t xml:space="preserve"> </w:t>
+            </w:r>
+            <w:r>
+              <w:rPr>
+                <w:rFonts w:ascii="標楷體" w:eastAsia="標楷體" w:hAnsi="標楷體" w:hint="eastAsia"/>
+              </w:rPr>
+              <w:t>→</w:t>
+            </w:r>
+          </w:p>
+          <w:p>
+            <w:pPr>
+              <w:pStyle w:val="a7"/>
+              <w:ind w:leftChars="0"/>
+              <w:jc w:val="both"/>
+              <w:rPr>
+                <w:rFonts w:ascii="標楷體" w:eastAsia="標楷體" w:hAnsi="標楷體" w:hint="eastAsia"/>
+              </w:rPr>
+            </w:pPr>
+            <w:r>
+              <w:rPr>
+                <w:rFonts w:ascii="標楷體" w:eastAsia="標楷體" w:hAnsi="標楷體" w:hint="eastAsia"/>
+              </w:rPr>
+              <w:t>資料驗證</w:t>
+            </w:r>
+            <w:r>
+              <w:rPr>
+                <w:rFonts w:ascii="標楷體" w:eastAsia="標楷體" w:hAnsi="標楷體" w:hint="eastAsia"/>
+              </w:rPr>
+              <w:t>：</w:t>
+            </w:r>
+            <w:r>
+              <w:rPr>
+                <w:rFonts w:ascii="標楷體" w:eastAsia="標楷體" w:hAnsi="標楷體" w:hint="eastAsia"/>
+              </w:rPr>
+              <w:t xml:space="preserve"> </w:t>
+            </w:r>
+          </w:p>
+          <w:p>
+            <w:pPr>
+              <w:pStyle w:val="a7"/>
+              <w:numPr>
+                <w:ilvl w:val="0"/>
+                <w:numId w:val="7"/>
+              </w:numPr>
+              <w:ind w:leftChars="0"/>
+              <w:jc w:val="both"/>
+              <w:rPr>
+                <w:rFonts w:ascii="標楷體" w:eastAsia="標楷體" w:hAnsi="標楷體" w:hint="eastAsia"/>
+              </w:rPr>
+            </w:pPr>
+            <w:r>
+              <w:rPr>
+                <w:rFonts w:ascii="標楷體" w:eastAsia="標楷體" w:hAnsi="標楷體" w:hint="eastAsia"/>
+              </w:rPr>
+              <w:t xml:space="preserve">成功 </w:t>
+            </w:r>
+            <w:r>
+              <w:rPr>
+                <w:rFonts w:ascii="標楷體" w:eastAsia="標楷體" w:hAnsi="標楷體" w:hint="eastAsia"/>
+              </w:rPr>
+              <w:t>→</w:t>
+            </w:r>
+            <w:r>
+              <w:rPr>
+                <w:rFonts w:ascii="標楷體" w:eastAsia="標楷體" w:hAnsi="標楷體" w:hint="eastAsia"/>
+              </w:rPr>
+              <w:t xml:space="preserve"> 重新導入頁面</w:t>
+            </w:r>
+          </w:p>
+          <w:p>
+            <w:pPr>
+              <w:pStyle w:val="a7"/>
+              <w:numPr>
+                <w:ilvl w:val="0"/>
+                <w:numId w:val="7"/>
+              </w:numPr>
+              <w:ind w:leftChars="0"/>
+              <w:jc w:val="both"/>
+              <w:rPr>
+                <w:rFonts w:ascii="標楷體" w:eastAsia="標楷體" w:hAnsi="標楷體"/>
+              </w:rPr>
+            </w:pPr>
+            <w:r>
+              <w:rPr>
+                <w:rFonts w:ascii="標楷體" w:eastAsia="標楷體" w:hAnsi="標楷體" w:hint="eastAsia"/>
+              </w:rPr>
+              <w:t xml:space="preserve">失敗 </w:t>
+            </w:r>
+            <w:r>
+              <w:rPr>
+                <w:rFonts w:ascii="標楷體" w:eastAsia="標楷體" w:hAnsi="標楷體" w:hint="eastAsia"/>
+              </w:rPr>
+              <w:t>→</w:t>
+            </w:r>
+            <w:r>
+              <w:rPr>
+                <w:rFonts w:ascii="標楷體" w:eastAsia="標楷體" w:hAnsi="標楷體" w:hint="eastAsia"/>
+              </w:rPr>
+              <w:t xml:space="preserve"> 警告並要求重新輸入</w:t>
+            </w:r>
+          </w:p>
+        </w:tc>
+        <w:tc>
+          <w:tcPr>
+            <w:tcW w:w="649" w:type="pct"/>
+            <w:vAlign w:val="center"/>
+          </w:tcPr>
+          <w:p>
+            <w:pPr>
+              <w:jc w:val="both"/>
+              <w:rPr>
+                <w:rFonts w:ascii="標楷體" w:eastAsia="標楷體" w:hAnsi="標楷體"/>
+                <w:color w:val="FF0000"/>
+              </w:rPr>
+            </w:pPr>
+          </w:p>
+        </w:tc>
+      </w:tr>
+      <w:tr>
+        <w:tc>
+          <w:tcPr>
+            <w:tcW w:w="181" w:type="pct"/>
+            <w:vAlign w:val="center"/>
+          </w:tcPr>
+          <w:p>
+            <w:pPr>
+              <w:jc w:val="both"/>
+              <w:rPr>
+                <w:rFonts w:ascii="標楷體" w:eastAsia="標楷體" w:hAnsi="標楷體" w:hint="eastAsia"/>
+                <w:color w:val="FF0000"/>
+              </w:rPr>
+            </w:pPr>
+          </w:p>
+        </w:tc>
+        <w:tc>
+          <w:tcPr>
+            <w:tcW w:w="863" w:type="pct"/>
+            <w:vAlign w:val="center"/>
+          </w:tcPr>
+          <w:p>
+            <w:pPr>
+              <w:jc w:val="both"/>
+              <w:rPr>
+                <w:rFonts w:ascii="標楷體" w:eastAsia="標楷體" w:hAnsi="標楷體" w:hint="eastAsia"/>
+              </w:rPr>
+            </w:pPr>
+            <w:r>
+              <w:rPr>
+                <w:rFonts w:ascii="標楷體" w:eastAsia="標楷體" w:hAnsi="標楷體" w:hint="eastAsia"/>
+              </w:rPr>
+              <w:t>navbar</w:t>
+            </w:r>
+          </w:p>
+        </w:tc>
+        <w:tc>
+          <w:tcPr>
+            <w:tcW w:w="719" w:type="pct"/>
+            <w:vAlign w:val="center"/>
+          </w:tcPr>
+          <w:p>
+            <w:pPr>
+              <w:rPr>
+                <w:rFonts w:ascii="標楷體" w:eastAsia="標楷體" w:hAnsi="標楷體"/>
+              </w:rPr>
+            </w:pPr>
+            <w:r>
+              <w:rPr>
+                <w:rFonts w:ascii="標楷體" w:eastAsia="標楷體" w:hAnsi="標楷體" w:hint="eastAsia"/>
+              </w:rPr>
+              <w:t>註冊</w:t>
+            </w:r>
+          </w:p>
+        </w:tc>
+        <w:tc>
+          <w:tcPr>
+            <w:tcW w:w="2588" w:type="pct"/>
+            <w:vAlign w:val="center"/>
+          </w:tcPr>
+          <w:p>
+            <w:pPr>
+              <w:pStyle w:val="a7"/>
+              <w:numPr>
+                <w:ilvl w:val="0"/>
+                <w:numId w:val="8"/>
+              </w:numPr>
+              <w:ind w:leftChars="0"/>
+              <w:jc w:val="both"/>
+              <w:rPr>
+                <w:rFonts w:ascii="標楷體" w:eastAsia="標楷體" w:hAnsi="標楷體" w:hint="eastAsia"/>
+              </w:rPr>
+            </w:pPr>
+            <w:r>
+              <w:rPr>
+                <w:rFonts w:ascii="標楷體" w:eastAsia="標楷體" w:hAnsi="標楷體" w:hint="eastAsia"/>
+              </w:rPr>
+              <w:t>點選</w:t>
+            </w:r>
+            <w:r>
+              <w:rPr>
+                <w:rFonts w:ascii="標楷體" w:eastAsia="標楷體" w:hAnsi="標楷體" w:hint="eastAsia"/>
+              </w:rPr>
+              <w:t>「</w:t>
+            </w:r>
+            <w:r>
+              <w:rPr>
+                <w:rFonts w:ascii="標楷體" w:eastAsia="標楷體" w:hAnsi="標楷體" w:hint="eastAsia"/>
+              </w:rPr>
+              <w:t>註冊</w:t>
+            </w:r>
+            <w:r>
+              <w:rPr>
+                <w:rFonts w:ascii="標楷體" w:eastAsia="標楷體" w:hAnsi="標楷體" w:hint="eastAsia"/>
+              </w:rPr>
+              <w:t>」</w:t>
+            </w:r>
+            <w:r>
+              <w:rPr>
+                <w:rFonts w:ascii="標楷體" w:eastAsia="標楷體" w:hAnsi="標楷體" w:hint="eastAsia"/>
+              </w:rPr>
+              <w:t xml:space="preserve">→ 彈出視窗 → </w:t>
+            </w:r>
+            <w:r>
+              <w:rPr>
+                <w:rFonts w:ascii="標楷體" w:eastAsia="標楷體" w:hAnsi="標楷體" w:hint="eastAsia"/>
+              </w:rPr>
+              <w:t>選擇登入方式（帳號密碼、FB）</w:t>
+            </w:r>
+            <w:r>
+              <w:rPr>
+                <w:rFonts w:ascii="標楷體" w:eastAsia="標楷體" w:hAnsi="標楷體" w:hint="eastAsia"/>
+              </w:rPr>
+              <w:t xml:space="preserve"> →</w:t>
+            </w:r>
+          </w:p>
+          <w:p>
+            <w:pPr>
+              <w:pStyle w:val="a7"/>
+              <w:ind w:leftChars="0"/>
+              <w:jc w:val="both"/>
+              <w:rPr>
+                <w:rFonts w:ascii="標楷體" w:eastAsia="標楷體" w:hAnsi="標楷體" w:hint="eastAsia"/>
+              </w:rPr>
+            </w:pPr>
+            <w:r>
+              <w:rPr>
+                <w:rFonts w:ascii="標楷體" w:eastAsia="標楷體" w:hAnsi="標楷體" w:hint="eastAsia"/>
+              </w:rPr>
+              <w:t xml:space="preserve">資料驗證： </w:t>
+            </w:r>
+          </w:p>
+          <w:p>
+            <w:pPr>
+              <w:pStyle w:val="a7"/>
+              <w:numPr>
+                <w:ilvl w:val="0"/>
+                <w:numId w:val="9"/>
+              </w:numPr>
+              <w:ind w:leftChars="0"/>
+              <w:jc w:val="both"/>
+              <w:rPr>
+                <w:rFonts w:ascii="標楷體" w:eastAsia="標楷體" w:hAnsi="標楷體" w:hint="eastAsia"/>
+              </w:rPr>
+            </w:pPr>
+            <w:r>
+              <w:rPr>
+                <w:rFonts w:ascii="標楷體" w:eastAsia="標楷體" w:hAnsi="標楷體" w:hint="eastAsia"/>
+              </w:rPr>
+              <w:t>成功 → 重新導入頁面</w:t>
+            </w:r>
+          </w:p>
+          <w:p>
+            <w:pPr>
+              <w:pStyle w:val="a7"/>
+              <w:numPr>
+                <w:ilvl w:val="0"/>
+                <w:numId w:val="9"/>
+              </w:numPr>
+              <w:ind w:leftChars="0"/>
+              <w:jc w:val="both"/>
+              <w:rPr>
+                <w:rFonts w:ascii="標楷體" w:eastAsia="標楷體" w:hAnsi="標楷體"/>
+              </w:rPr>
+            </w:pPr>
+            <w:r>
+              <w:rPr>
+                <w:rFonts w:ascii="標楷體" w:eastAsia="標楷體" w:hAnsi="標楷體" w:hint="eastAsia"/>
+              </w:rPr>
+              <w:t>失敗 → 警告並要求重新輸入</w:t>
+            </w:r>
+          </w:p>
+        </w:tc>
+        <w:tc>
+          <w:tcPr>
+            <w:tcW w:w="649" w:type="pct"/>
+            <w:vAlign w:val="center"/>
+          </w:tcPr>
+          <w:p>
+            <w:pPr>
+              <w:jc w:val="both"/>
+              <w:rPr>
+                <w:rFonts w:ascii="標楷體" w:eastAsia="標楷體" w:hAnsi="標楷體"/>
+                <w:color w:val="FF0000"/>
+              </w:rPr>
+            </w:pPr>
+          </w:p>
+        </w:tc>
+      </w:tr>
+      <w:tr>
+        <w:tc>
+          <w:tcPr>
+            <w:tcW w:w="181" w:type="pct"/>
+            <w:vAlign w:val="center"/>
+          </w:tcPr>
+          <w:p>
+            <w:pPr>
+              <w:jc w:val="both"/>
+              <w:rPr>
+                <w:rFonts w:ascii="標楷體" w:eastAsia="標楷體" w:hAnsi="標楷體" w:hint="eastAsia"/>
+                <w:color w:val="FF0000"/>
+              </w:rPr>
+            </w:pPr>
+          </w:p>
+        </w:tc>
+        <w:tc>
+          <w:tcPr>
+            <w:tcW w:w="863" w:type="pct"/>
+            <w:vAlign w:val="center"/>
+          </w:tcPr>
+          <w:p>
+            <w:pPr>
+              <w:jc w:val="both"/>
+              <w:rPr>
+                <w:rFonts w:ascii="標楷體" w:eastAsia="標楷體" w:hAnsi="標楷體" w:hint="eastAsia"/>
+              </w:rPr>
+            </w:pPr>
+            <w:r>
+              <w:rPr>
+                <w:rFonts w:ascii="標楷體" w:eastAsia="標楷體" w:hAnsi="標楷體" w:hint="eastAsia"/>
+              </w:rPr>
+              <w:t>navbar</w:t>
+            </w:r>
+          </w:p>
+        </w:tc>
+        <w:tc>
+          <w:tcPr>
+            <w:tcW w:w="719" w:type="pct"/>
+            <w:vAlign w:val="center"/>
+          </w:tcPr>
+          <w:p>
+            <w:pPr>
+              <w:rPr>
+                <w:rFonts w:ascii="標楷體" w:eastAsia="標楷體" w:hAnsi="標楷體"/>
+              </w:rPr>
+            </w:pPr>
+            <w:r>
+              <w:rPr>
+                <w:rFonts w:ascii="標楷體" w:eastAsia="標楷體" w:hAnsi="標楷體" w:hint="eastAsia"/>
+              </w:rPr>
+              <w:t>發任務</w:t>
+            </w:r>
+          </w:p>
+        </w:tc>
+        <w:tc>
+          <w:tcPr>
+            <w:tcW w:w="2588" w:type="pct"/>
+            <w:vAlign w:val="center"/>
+          </w:tcPr>
+          <w:p>
+            <w:pPr>
+              <w:pStyle w:val="a7"/>
+              <w:numPr>
+                <w:ilvl w:val="0"/>
+                <w:numId w:val="10"/>
+              </w:numPr>
+              <w:ind w:leftChars="0"/>
+              <w:jc w:val="both"/>
+              <w:rPr>
+                <w:rFonts w:ascii="標楷體" w:eastAsia="標楷體" w:hAnsi="標楷體" w:hint="eastAsia"/>
+              </w:rPr>
+            </w:pPr>
+            <w:r>
+              <w:rPr>
+                <w:rFonts w:ascii="標楷體" w:eastAsia="標楷體" w:hAnsi="標楷體" w:hint="eastAsia"/>
+              </w:rPr>
+              <w:t>點選</w:t>
+            </w:r>
+            <w:r>
+              <w:rPr>
+                <w:rFonts w:ascii="標楷體" w:eastAsia="標楷體" w:hAnsi="標楷體" w:hint="eastAsia"/>
+              </w:rPr>
+              <w:t>「</w:t>
+            </w:r>
+            <w:r>
+              <w:rPr>
+                <w:rFonts w:ascii="標楷體" w:eastAsia="標楷體" w:hAnsi="標楷體" w:hint="eastAsia"/>
+              </w:rPr>
+              <w:t>發任務</w:t>
+            </w:r>
+            <w:r>
+              <w:rPr>
+                <w:rFonts w:ascii="標楷體" w:eastAsia="標楷體" w:hAnsi="標楷體" w:hint="eastAsia"/>
+              </w:rPr>
+              <w:t>」</w:t>
+            </w:r>
+            <w:r>
+              <w:rPr>
+                <w:rFonts w:ascii="標楷體" w:eastAsia="標楷體" w:hAnsi="標楷體" w:hint="eastAsia"/>
+              </w:rPr>
+              <w:t>→ 連結至</w:t>
+            </w:r>
+            <w:r>
+              <w:rPr>
+                <w:rFonts w:ascii="標楷體" w:eastAsia="標楷體" w:hAnsi="標楷體" w:hint="eastAsia"/>
+              </w:rPr>
+              <w:t>「</w:t>
+            </w:r>
+            <w:r>
+              <w:rPr>
+                <w:rFonts w:ascii="標楷體" w:eastAsia="標楷體" w:hAnsi="標楷體" w:hint="eastAsia"/>
+              </w:rPr>
+              <w:t>發任務</w:t>
+            </w:r>
+            <w:r>
+              <w:rPr>
+                <w:rFonts w:ascii="標楷體" w:eastAsia="標楷體" w:hAnsi="標楷體" w:hint="eastAsia"/>
+              </w:rPr>
+              <w:t>」</w:t>
+            </w:r>
+            <w:r>
+              <w:rPr>
+                <w:rFonts w:ascii="標楷體" w:eastAsia="標楷體" w:hAnsi="標楷體" w:hint="eastAsia"/>
+              </w:rPr>
+              <w:t>頁面</w:t>
+            </w:r>
+          </w:p>
+          <w:p>
+            <w:pPr>
+              <w:pStyle w:val="a7"/>
+              <w:ind w:leftChars="0"/>
+              <w:jc w:val="both"/>
+              <w:rPr>
+                <w:rFonts w:ascii="標楷體" w:eastAsia="標楷體" w:hAnsi="標楷體"/>
+              </w:rPr>
+            </w:pPr>
+            <w:r>
+              <w:rPr>
+                <w:rFonts w:ascii="標楷體" w:eastAsia="標楷體" w:hAnsi="標楷體" w:hint="eastAsia"/>
+              </w:rPr>
+              <w:t>（</w:t>
+            </w:r>
+            <w:r>
+              <w:rPr>
+                <w:rFonts w:ascii="標楷體" w:eastAsia="標楷體" w:hAnsi="標楷體" w:hint="eastAsia"/>
+                <w:color w:val="FF0000"/>
+              </w:rPr>
+              <w:t>需要登入且有特定權限才可看到</w:t>
+            </w:r>
+            <w:r>
+              <w:rPr>
+                <w:rFonts w:ascii="標楷體" w:eastAsia="標楷體" w:hAnsi="標楷體" w:hint="eastAsia"/>
+              </w:rPr>
+              <w:t>）</w:t>
+            </w:r>
+          </w:p>
+        </w:tc>
+        <w:tc>
+          <w:tcPr>
+            <w:tcW w:w="649" w:type="pct"/>
+            <w:vAlign w:val="center"/>
+          </w:tcPr>
+          <w:p>
+            <w:pPr>
+              <w:jc w:val="both"/>
+              <w:rPr>
+                <w:rFonts w:ascii="標楷體" w:eastAsia="標楷體" w:hAnsi="標楷體"/>
+                <w:color w:val="FF0000"/>
+              </w:rPr>
+            </w:pPr>
+            <w:r>
+              <w:rPr>
+                <w:rFonts w:ascii="標楷體" w:eastAsia="標楷體" w:hAnsi="標楷體" w:hint="eastAsia"/>
+                <w:color w:val="FF0000"/>
+              </w:rPr>
+              <w:t>需登入</w:t>
+            </w:r>
+          </w:p>
+        </w:tc>
+      </w:tr>
+      <w:tr>
+        <w:tc>
+          <w:tcPr>
+            <w:tcW w:w="181" w:type="pct"/>
+            <w:vAlign w:val="center"/>
+          </w:tcPr>
+          <w:p>
+            <w:pPr>
+              <w:jc w:val="both"/>
+              <w:rPr>
+                <w:rFonts w:ascii="標楷體" w:eastAsia="標楷體" w:hAnsi="標楷體" w:hint="eastAsia"/>
+                <w:color w:val="FF0000"/>
+              </w:rPr>
+            </w:pPr>
+          </w:p>
+        </w:tc>
+        <w:tc>
+          <w:tcPr>
+            <w:tcW w:w="863" w:type="pct"/>
+            <w:vAlign w:val="center"/>
+          </w:tcPr>
+          <w:p>
+            <w:pPr>
+              <w:jc w:val="both"/>
+              <w:rPr>
+                <w:rFonts w:ascii="標楷體" w:eastAsia="標楷體" w:hAnsi="標楷體" w:hint="eastAsia"/>
+              </w:rPr>
+            </w:pPr>
+            <w:r>
+              <w:rPr>
+                <w:rFonts w:ascii="標楷體" w:eastAsia="標楷體" w:hAnsi="標楷體" w:hint="eastAsia"/>
+              </w:rPr>
+              <w:t>navbar</w:t>
+            </w:r>
+          </w:p>
+        </w:tc>
+        <w:tc>
+          <w:tcPr>
+            <w:tcW w:w="719" w:type="pct"/>
+            <w:vAlign w:val="center"/>
+          </w:tcPr>
+          <w:p>
+            <w:pPr>
+              <w:jc w:val="both"/>
+              <w:rPr>
+                <w:rFonts w:ascii="標楷體" w:eastAsia="標楷體" w:hAnsi="標楷體"/>
+              </w:rPr>
+            </w:pPr>
+            <w:r>
+              <w:rPr>
+                <w:rFonts w:ascii="標楷體" w:eastAsia="標楷體" w:hAnsi="標楷體" w:hint="eastAsia"/>
+              </w:rPr>
+              <w:t>用戶資訊</w:t>
+            </w:r>
+          </w:p>
+        </w:tc>
+        <w:tc>
+          <w:tcPr>
+            <w:tcW w:w="2588" w:type="pct"/>
+            <w:vAlign w:val="center"/>
+          </w:tcPr>
+          <w:p>
+            <w:pPr>
+              <w:pStyle w:val="a7"/>
+              <w:numPr>
+                <w:ilvl w:val="0"/>
+                <w:numId w:val="17"/>
+              </w:numPr>
+              <w:ind w:leftChars="0"/>
+              <w:jc w:val="both"/>
+              <w:rPr>
+                <w:rFonts w:ascii="標楷體" w:eastAsia="標楷體" w:hAnsi="標楷體" w:hint="eastAsia"/>
+              </w:rPr>
+            </w:pPr>
+            <w:r>
+              <w:rPr>
+                <w:rFonts w:ascii="標楷體" w:eastAsia="標楷體" w:hAnsi="標楷體" w:hint="eastAsia"/>
+              </w:rPr>
+              <w:t>顯示個人用戶資訊</w:t>
+            </w:r>
+            <w:r>
+              <w:rPr>
+                <w:rFonts w:ascii="標楷體" w:eastAsia="標楷體" w:hAnsi="標楷體" w:hint="eastAsia"/>
+              </w:rPr>
+              <w:t>，</w:t>
+            </w:r>
+            <w:r>
+              <w:rPr>
+                <w:rFonts w:ascii="標楷體" w:eastAsia="標楷體" w:hAnsi="標楷體" w:hint="eastAsia"/>
+              </w:rPr>
+              <w:t>大頭照顯示</w:t>
+            </w:r>
+            <w:r>
+              <w:rPr>
+                <w:rFonts w:ascii="標楷體" w:eastAsia="標楷體" w:hAnsi="標楷體" w:hint="eastAsia"/>
+              </w:rPr>
+              <w:t>，右側展開按鈕</w:t>
+            </w:r>
+          </w:p>
+          <w:p>
+            <w:pPr>
+              <w:pStyle w:val="a7"/>
+              <w:ind w:leftChars="0"/>
+              <w:jc w:val="both"/>
+              <w:rPr>
+                <w:rFonts w:ascii="標楷體" w:eastAsia="標楷體" w:hAnsi="標楷體" w:hint="eastAsia"/>
+              </w:rPr>
+            </w:pPr>
+            <w:r>
+              <w:rPr>
+                <w:rFonts w:ascii="標楷體" w:eastAsia="標楷體" w:hAnsi="標楷體" w:hint="eastAsia"/>
+              </w:rPr>
+              <w:t>（類似FB</w:t>
+            </w:r>
+            <w:r>
+              <w:rPr>
+                <w:rFonts w:ascii="標楷體" w:eastAsia="標楷體" w:hAnsi="標楷體" w:hint="eastAsia"/>
+              </w:rPr>
+              <w:t>導覽列</w:t>
+            </w:r>
+            <w:r>
+              <w:rPr>
+                <w:rFonts w:ascii="標楷體" w:eastAsia="標楷體" w:hAnsi="標楷體" w:hint="eastAsia"/>
+              </w:rPr>
+              <w:t>）</w:t>
+            </w:r>
+          </w:p>
+          <w:p>
+            <w:pPr>
+              <w:pStyle w:val="a7"/>
+              <w:numPr>
+                <w:ilvl w:val="0"/>
+                <w:numId w:val="17"/>
+              </w:numPr>
+              <w:ind w:leftChars="0"/>
+              <w:jc w:val="both"/>
+              <w:rPr>
+                <w:rFonts w:ascii="標楷體" w:eastAsia="標楷體" w:hAnsi="標楷體" w:hint="eastAsia"/>
+              </w:rPr>
+            </w:pPr>
+            <w:r>
+              <w:rPr>
+                <w:rFonts w:ascii="標楷體" w:eastAsia="標楷體" w:hAnsi="標楷體" w:hint="eastAsia"/>
+              </w:rPr>
+              <w:t>點選按鈕展開功能選單：</w:t>
+            </w:r>
+          </w:p>
+          <w:p>
+            <w:pPr>
+              <w:pStyle w:val="a7"/>
+              <w:ind w:leftChars="0"/>
+              <w:jc w:val="both"/>
+              <w:rPr>
+                <w:rFonts w:ascii="標楷體" w:eastAsia="標楷體" w:hAnsi="標楷體"/>
+              </w:rPr>
+            </w:pPr>
+            <w:r>
+              <w:rPr>
+                <w:rFonts w:ascii="標楷體" w:eastAsia="標楷體" w:hAnsi="標楷體" w:hint="eastAsia"/>
+              </w:rPr>
+              <w:t>（個人首頁.我的任務.修改個人資料.點數紀錄.換獎品.登出</w:t>
+            </w:r>
+            <w:bookmarkStart w:id="0" w:name="_GoBack"/>
+            <w:bookmarkEnd w:id="0"/>
+            <w:r>
+              <w:rPr>
+                <w:rFonts w:ascii="標楷體" w:eastAsia="標楷體" w:hAnsi="標楷體" w:hint="eastAsia"/>
+              </w:rPr>
+              <w:t>）</w:t>
+            </w:r>
+          </w:p>
+        </w:tc>
+        <w:tc>
+          <w:tcPr>
+            <w:tcW w:w="649" w:type="pct"/>
+            <w:vAlign w:val="center"/>
+          </w:tcPr>
+          <w:p>
+            <w:pPr>
+              <w:jc w:val="both"/>
+              <w:rPr>
+                <w:rFonts w:ascii="標楷體" w:eastAsia="標楷體" w:hAnsi="標楷體"/>
+                <w:color w:val="FF0000"/>
+              </w:rPr>
+            </w:pPr>
+            <w:r>
+              <w:rPr>
+                <w:rFonts w:ascii="標楷體" w:eastAsia="標楷體" w:hAnsi="標楷體" w:hint="eastAsia"/>
+                <w:color w:val="FF0000"/>
+              </w:rPr>
+              <w:t>需登入</w:t>
+            </w:r>
+          </w:p>
+        </w:tc>
+      </w:tr>
+      <w:tr>
+        <w:tc>
+          <w:tcPr>
+            <w:tcW w:w="181" w:type="pct"/>
+            <w:vAlign w:val="center"/>
+          </w:tcPr>
+          <w:p>
+            <w:pPr>
+              <w:jc w:val="both"/>
+              <w:rPr>
+                <w:rFonts w:ascii="標楷體" w:eastAsia="標楷體" w:hAnsi="標楷體" w:hint="eastAsia"/>
+                <w:color w:val="FF0000"/>
+              </w:rPr>
+            </w:pPr>
+            <w:r>
+              <w:rPr>
+                <w:rFonts w:ascii="標楷體" w:eastAsia="標楷體" w:hAnsi="標楷體" w:hint="eastAsia"/>
+                <w:color w:val="FF0000"/>
+              </w:rPr>
+              <w:t>＊</w:t>
+            </w:r>
+          </w:p>
+        </w:tc>
+        <w:tc>
+          <w:tcPr>
+            <w:tcW w:w="863" w:type="pct"/>
+            <w:vAlign w:val="center"/>
+          </w:tcPr>
+          <w:p>
+            <w:pPr>
+              <w:jc w:val="both"/>
+              <w:rPr>
+                <w:rFonts w:ascii="標楷體" w:eastAsia="標楷體" w:hAnsi="標楷體" w:hint="eastAsia"/>
+              </w:rPr>
+            </w:pPr>
+            <w:r>
+              <w:rPr>
+                <w:rFonts w:ascii="標楷體" w:eastAsia="標楷體" w:hAnsi="標楷體" w:hint="eastAsia"/>
+              </w:rPr>
+              <w:t>banner</w:t>
+            </w:r>
+          </w:p>
+        </w:tc>
+        <w:tc>
+          <w:tcPr>
+            <w:tcW w:w="719" w:type="pct"/>
+            <w:vAlign w:val="center"/>
+          </w:tcPr>
+          <w:p>
+            <w:pPr>
+              <w:rPr>
+                <w:rFonts w:ascii="標楷體" w:eastAsia="標楷體" w:hAnsi="標楷體"/>
+              </w:rPr>
+            </w:pPr>
+            <w:r>
+              <w:rPr>
+                <w:rFonts w:ascii="標楷體" w:eastAsia="標楷體" w:hAnsi="標楷體" w:hint="eastAsia"/>
+              </w:rPr>
+              <w:t>輪播圖</w:t>
+            </w:r>
+          </w:p>
+        </w:tc>
+        <w:tc>
+          <w:tcPr>
+            <w:tcW w:w="2588" w:type="pct"/>
+            <w:vAlign w:val="center"/>
+          </w:tcPr>
+          <w:p>
+            <w:pPr>
+              <w:pStyle w:val="a7"/>
+              <w:numPr>
+                <w:ilvl w:val="0"/>
+                <w:numId w:val="11"/>
+              </w:numPr>
+              <w:ind w:leftChars="0"/>
+              <w:jc w:val="both"/>
+              <w:rPr>
+                <w:rFonts w:ascii="標楷體" w:eastAsia="標楷體" w:hAnsi="標楷體" w:hint="eastAsia"/>
+              </w:rPr>
+            </w:pPr>
+            <w:r>
+              <w:rPr>
+                <w:rFonts w:ascii="標楷體" w:eastAsia="標楷體" w:hAnsi="標楷體" w:hint="eastAsia"/>
+              </w:rPr>
+              <w:t>點選</w:t>
+            </w:r>
+            <w:r>
+              <w:rPr>
+                <w:rFonts w:ascii="標楷體" w:eastAsia="標楷體" w:hAnsi="標楷體" w:hint="eastAsia"/>
+              </w:rPr>
+              <w:t>「</w:t>
+            </w:r>
+            <w:r>
+              <w:rPr>
+                <w:rFonts w:ascii="標楷體" w:eastAsia="標楷體" w:hAnsi="標楷體" w:hint="eastAsia"/>
+              </w:rPr>
+              <w:t>輪播圖</w:t>
+            </w:r>
+            <w:r>
+              <w:rPr>
+                <w:rFonts w:ascii="標楷體" w:eastAsia="標楷體" w:hAnsi="標楷體" w:hint="eastAsia"/>
+              </w:rPr>
+              <w:t>」</w:t>
+            </w:r>
+            <w:r>
+              <w:rPr>
+                <w:rFonts w:ascii="標楷體" w:eastAsia="標楷體" w:hAnsi="標楷體" w:hint="eastAsia"/>
+              </w:rPr>
+              <w:t xml:space="preserve">→ </w:t>
+            </w:r>
+            <w:r>
+              <w:rPr>
+                <w:rFonts w:ascii="標楷體" w:eastAsia="標楷體" w:hAnsi="標楷體" w:hint="eastAsia"/>
+              </w:rPr>
+              <w:t>連結至指定頁面</w:t>
+            </w:r>
+          </w:p>
+          <w:p>
+            <w:pPr>
+              <w:pStyle w:val="a7"/>
+              <w:ind w:leftChars="0"/>
+              <w:jc w:val="both"/>
+              <w:rPr>
+                <w:rFonts w:ascii="標楷體" w:eastAsia="標楷體" w:hAnsi="標楷體"/>
+              </w:rPr>
+            </w:pPr>
+            <w:r>
+              <w:rPr>
+                <w:rFonts w:ascii="標楷體" w:eastAsia="標楷體" w:hAnsi="標楷體" w:hint="eastAsia"/>
+                <w:color w:val="FF0000"/>
+              </w:rPr>
+              <w:t>請協助定義</w:t>
+            </w:r>
+            <w:r>
+              <w:rPr>
+                <w:rFonts w:ascii="標楷體" w:eastAsia="標楷體" w:hAnsi="標楷體" w:hint="eastAsia"/>
+                <w:color w:val="FF0000"/>
+              </w:rPr>
+              <w:t>輪播圖的內容</w:t>
+            </w:r>
+            <w:r>
+              <w:rPr>
+                <w:rFonts w:ascii="標楷體" w:eastAsia="標楷體" w:hAnsi="標楷體" w:hint="eastAsia"/>
+                <w:color w:val="FF0000"/>
+              </w:rPr>
+              <w:t>？</w:t>
+            </w:r>
+            <w:r>
+              <w:rPr>
+                <w:rFonts w:ascii="標楷體" w:eastAsia="標楷體" w:hAnsi="標楷體" w:hint="eastAsia"/>
+                <w:color w:val="FF0000"/>
+              </w:rPr>
+              <w:t>連到哪邊？</w:t>
+            </w:r>
+          </w:p>
+        </w:tc>
+        <w:tc>
+          <w:tcPr>
+            <w:tcW w:w="649" w:type="pct"/>
+            <w:vAlign w:val="center"/>
+          </w:tcPr>
+          <w:p>
+            <w:pPr>
+              <w:jc w:val="both"/>
+              <w:rPr>
+                <w:rFonts w:ascii="標楷體" w:eastAsia="標楷體" w:hAnsi="標楷體"/>
+                <w:color w:val="FF0000"/>
+              </w:rPr>
+            </w:pPr>
+          </w:p>
+        </w:tc>
+      </w:tr>
+      <w:tr>
+        <w:tc>
+          <w:tcPr>
+            <w:tcW w:w="181" w:type="pct"/>
+            <w:vAlign w:val="center"/>
+          </w:tcPr>
+          <w:p>
+            <w:pPr>
+              <w:jc w:val="both"/>
+              <w:rPr>
+                <w:rFonts w:ascii="標楷體" w:eastAsia="標楷體" w:hAnsi="標楷體" w:hint="eastAsia"/>
+                <w:color w:val="FF0000"/>
+              </w:rPr>
+            </w:pPr>
+            <w:r>
+              <w:rPr>
+                <w:rFonts w:ascii="標楷體" w:eastAsia="標楷體" w:hAnsi="標楷體" w:hint="eastAsia"/>
+                <w:color w:val="FF0000"/>
+              </w:rPr>
+              <w:t>＊</w:t>
+            </w:r>
+          </w:p>
+        </w:tc>
+        <w:tc>
+          <w:tcPr>
+            <w:tcW w:w="863" w:type="pct"/>
+            <w:vAlign w:val="center"/>
+          </w:tcPr>
+          <w:p>
+            <w:pPr>
+              <w:jc w:val="both"/>
+              <w:rPr>
+                <w:rFonts w:ascii="標楷體" w:eastAsia="標楷體" w:hAnsi="標楷體" w:hint="eastAsia"/>
+              </w:rPr>
+            </w:pPr>
+            <w:r>
+              <w:rPr>
+                <w:rFonts w:ascii="標楷體" w:eastAsia="標楷體" w:hAnsi="標楷體" w:hint="eastAsia"/>
+              </w:rPr>
+              <w:t>container</w:t>
+            </w:r>
+          </w:p>
+        </w:tc>
+        <w:tc>
+          <w:tcPr>
+            <w:tcW w:w="719" w:type="pct"/>
+            <w:vAlign w:val="center"/>
+          </w:tcPr>
+          <w:p>
+            <w:pPr>
+              <w:rPr>
+                <w:rFonts w:ascii="標楷體" w:eastAsia="標楷體" w:hAnsi="標楷體"/>
+              </w:rPr>
+            </w:pPr>
+            <w:r>
+              <w:rPr>
+                <w:rFonts w:ascii="標楷體" w:eastAsia="標楷體" w:hAnsi="標楷體" w:hint="eastAsia"/>
+              </w:rPr>
+              <w:t>任務列表</w:t>
+            </w:r>
+          </w:p>
+        </w:tc>
+        <w:tc>
+          <w:tcPr>
+            <w:tcW w:w="2588" w:type="pct"/>
+            <w:vAlign w:val="center"/>
+          </w:tcPr>
+          <w:p>
+            <w:pPr>
+              <w:pStyle w:val="a7"/>
+              <w:numPr>
+                <w:ilvl w:val="0"/>
+                <w:numId w:val="12"/>
+              </w:numPr>
+              <w:ind w:leftChars="0"/>
+              <w:jc w:val="both"/>
+              <w:rPr>
+                <w:rFonts w:ascii="標楷體" w:eastAsia="標楷體" w:hAnsi="標楷體" w:hint="eastAsia"/>
+              </w:rPr>
+            </w:pPr>
+            <w:r>
+              <w:rPr>
+                <w:rFonts w:ascii="標楷體" w:eastAsia="標楷體" w:hAnsi="標楷體" w:hint="eastAsia"/>
+              </w:rPr>
+              <w:t>顯示任務列表（</w:t>
+            </w:r>
+            <w:r>
+              <w:rPr>
+                <w:rFonts w:ascii="標楷體" w:eastAsia="標楷體" w:hAnsi="標楷體" w:hint="eastAsia"/>
+              </w:rPr>
+              <w:t>縮圖</w:t>
+            </w:r>
+            <w:r>
+              <w:rPr>
+                <w:rFonts w:ascii="標楷體" w:eastAsia="標楷體" w:hAnsi="標楷體" w:hint="eastAsia"/>
+              </w:rPr>
+              <w:t>.標題.日期時間.星星.瀏覽次數）</w:t>
+            </w:r>
+          </w:p>
+          <w:p>
+            <w:pPr>
+              <w:pStyle w:val="a7"/>
+              <w:ind w:leftChars="0"/>
+              <w:jc w:val="both"/>
+              <w:rPr>
+                <w:rFonts w:ascii="標楷體" w:eastAsia="標楷體" w:hAnsi="標楷體" w:hint="eastAsia"/>
+              </w:rPr>
+            </w:pPr>
+            <w:r>
+              <w:rPr>
+                <w:rFonts w:ascii="標楷體" w:eastAsia="標楷體" w:hAnsi="標楷體" w:hint="eastAsia"/>
+                <w:color w:val="FF0000"/>
+              </w:rPr>
+              <w:t>還有什麼資訊要顯示</w:t>
+            </w:r>
+          </w:p>
+          <w:p>
+            <w:pPr>
+              <w:pStyle w:val="a7"/>
+              <w:numPr>
+                <w:ilvl w:val="0"/>
+                <w:numId w:val="12"/>
+              </w:numPr>
+              <w:ind w:leftChars="0"/>
+              <w:jc w:val="both"/>
+              <w:rPr>
+                <w:rFonts w:ascii="標楷體" w:eastAsia="標楷體" w:hAnsi="標楷體" w:hint="eastAsia"/>
+              </w:rPr>
+            </w:pPr>
+            <w:r>
+              <w:rPr>
+                <w:rFonts w:ascii="標楷體" w:eastAsia="標楷體" w:hAnsi="標楷體" w:hint="eastAsia"/>
+              </w:rPr>
+              <w:lastRenderedPageBreak/>
+              <w:t>點選任務列表 → 連結至</w:t>
+            </w:r>
+            <w:r>
+              <w:rPr>
+                <w:rFonts w:ascii="標楷體" w:eastAsia="標楷體" w:hAnsi="標楷體" w:hint="eastAsia"/>
+              </w:rPr>
+              <w:t>該</w:t>
+            </w:r>
+            <w:r>
+              <w:rPr>
+                <w:rFonts w:ascii="標楷體" w:eastAsia="標楷體" w:hAnsi="標楷體" w:hint="eastAsia"/>
+              </w:rPr>
+              <w:t>任務頁面</w:t>
+            </w:r>
+          </w:p>
+          <w:p>
+            <w:pPr>
+              <w:pStyle w:val="a7"/>
+              <w:numPr>
+                <w:ilvl w:val="0"/>
+                <w:numId w:val="12"/>
+              </w:numPr>
+              <w:ind w:leftChars="0"/>
+              <w:jc w:val="both"/>
+              <w:rPr>
+                <w:rFonts w:ascii="標楷體" w:eastAsia="標楷體" w:hAnsi="標楷體" w:hint="eastAsia"/>
+              </w:rPr>
+            </w:pPr>
+            <w:r>
+              <w:rPr>
+                <w:rFonts w:ascii="標楷體" w:eastAsia="標楷體" w:hAnsi="標楷體" w:hint="eastAsia"/>
+              </w:rPr>
+              <w:t>任務區塊的分類：</w:t>
+            </w:r>
+          </w:p>
+          <w:p>
+            <w:pPr>
+              <w:pStyle w:val="a7"/>
+              <w:ind w:leftChars="0"/>
+              <w:jc w:val="both"/>
+              <w:rPr>
+                <w:rFonts w:ascii="標楷體" w:eastAsia="標楷體" w:hAnsi="標楷體"/>
+              </w:rPr>
+            </w:pPr>
+            <w:r>
+              <w:rPr>
+                <w:rFonts w:ascii="標楷體" w:eastAsia="標楷體" w:hAnsi="標楷體" w:hint="eastAsia"/>
+              </w:rPr>
+              <w:t>（</w:t>
+            </w:r>
+            <w:r>
+              <w:rPr>
+                <w:rFonts w:ascii="標楷體" w:eastAsia="標楷體" w:hAnsi="標楷體" w:hint="eastAsia"/>
+                <w:color w:val="FF0000"/>
+              </w:rPr>
+              <w:t>數位任務</w:t>
+            </w:r>
+            <w:r>
+              <w:rPr>
+                <w:rFonts w:ascii="標楷體" w:eastAsia="標楷體" w:hAnsi="標楷體" w:hint="eastAsia"/>
+                <w:color w:val="FF0000"/>
+              </w:rPr>
+              <w:t>.</w:t>
+            </w:r>
+            <w:r>
+              <w:rPr>
+                <w:rFonts w:ascii="標楷體" w:eastAsia="標楷體" w:hAnsi="標楷體" w:hint="eastAsia"/>
+                <w:color w:val="FF0000"/>
+              </w:rPr>
+              <w:t>資訊任務</w:t>
+            </w:r>
+            <w:r>
+              <w:rPr>
+                <w:rFonts w:ascii="標楷體" w:eastAsia="標楷體" w:hAnsi="標楷體" w:hint="eastAsia"/>
+                <w:color w:val="FF0000"/>
+              </w:rPr>
+              <w:t>.</w:t>
+            </w:r>
+            <w:r>
+              <w:rPr>
+                <w:rFonts w:ascii="標楷體" w:eastAsia="標楷體" w:hAnsi="標楷體" w:hint="eastAsia"/>
+                <w:color w:val="FF0000"/>
+              </w:rPr>
+              <w:t>參觀展覽</w:t>
+            </w:r>
+            <w:r>
+              <w:rPr>
+                <w:rFonts w:ascii="標楷體" w:eastAsia="標楷體" w:hAnsi="標楷體" w:hint="eastAsia"/>
+                <w:color w:val="FF0000"/>
+              </w:rPr>
+              <w:t>.</w:t>
+            </w:r>
+            <w:r>
+              <w:rPr>
+                <w:rFonts w:ascii="標楷體" w:eastAsia="標楷體" w:hAnsi="標楷體" w:hint="eastAsia"/>
+                <w:color w:val="FF0000"/>
+              </w:rPr>
+              <w:t>參與展覽</w:t>
+            </w:r>
+            <w:r>
+              <w:rPr>
+                <w:rFonts w:ascii="標楷體" w:eastAsia="標楷體" w:hAnsi="標楷體" w:hint="eastAsia"/>
+                <w:color w:val="FF0000"/>
+              </w:rPr>
+              <w:t>.</w:t>
+            </w:r>
+            <w:r>
+              <w:rPr>
+                <w:rFonts w:ascii="標楷體" w:eastAsia="標楷體" w:hAnsi="標楷體" w:hint="eastAsia"/>
+                <w:color w:val="FF0000"/>
+              </w:rPr>
+              <w:t>規劃行程.行程規劃.室內打掃.戶外打掃.球類運動.單車運動.美術任務.數位作品</w:t>
+            </w:r>
+            <w:r>
+              <w:rPr>
+                <w:rFonts w:ascii="標楷體" w:eastAsia="標楷體" w:hAnsi="標楷體" w:hint="eastAsia"/>
+              </w:rPr>
+              <w:t>）</w:t>
+            </w:r>
+          </w:p>
+        </w:tc>
+        <w:tc>
+          <w:tcPr>
+            <w:tcW w:w="649" w:type="pct"/>
+            <w:vAlign w:val="center"/>
+          </w:tcPr>
+          <w:p>
+            <w:pPr>
+              <w:jc w:val="both"/>
+              <w:rPr>
+                <w:rFonts w:ascii="標楷體" w:eastAsia="標楷體" w:hAnsi="標楷體" w:hint="eastAsia"/>
+                <w:color w:val="FF0000"/>
+              </w:rPr>
+            </w:pPr>
+            <w:r>
+              <w:rPr>
+                <w:rFonts w:ascii="標楷體" w:eastAsia="標楷體" w:hAnsi="標楷體" w:hint="eastAsia"/>
+                <w:color w:val="FF0000"/>
+              </w:rPr>
+              <w:lastRenderedPageBreak/>
+              <w:t>有些重複未明確，另</w:t>
+            </w:r>
+            <w:r>
+              <w:rPr>
+                <w:rFonts w:ascii="標楷體" w:eastAsia="標楷體" w:hAnsi="標楷體" w:hint="eastAsia"/>
+                <w:color w:val="FF0000"/>
+              </w:rPr>
+              <w:t>還有什麼</w:t>
+            </w:r>
+            <w:r>
+              <w:rPr>
+                <w:rFonts w:ascii="標楷體" w:eastAsia="標楷體" w:hAnsi="標楷體" w:hint="eastAsia"/>
+                <w:color w:val="FF0000"/>
+              </w:rPr>
+              <w:lastRenderedPageBreak/>
+              <w:t>資訊要顯示</w:t>
+            </w:r>
+            <w:r>
+              <w:rPr>
+                <w:rFonts w:ascii="標楷體" w:eastAsia="標楷體" w:hAnsi="標楷體" w:hint="eastAsia"/>
+                <w:color w:val="FF0000"/>
+              </w:rPr>
+              <w:t>？</w:t>
+            </w:r>
+          </w:p>
+          <w:p>
+            <w:pPr>
+              <w:jc w:val="both"/>
+              <w:rPr>
+                <w:rFonts w:ascii="標楷體" w:eastAsia="標楷體" w:hAnsi="標楷體" w:hint="eastAsia"/>
+                <w:color w:val="FF0000"/>
+              </w:rPr>
+            </w:pPr>
+            <w:r>
+              <w:rPr>
+                <w:rFonts w:ascii="標楷體" w:eastAsia="標楷體" w:hAnsi="標楷體" w:hint="eastAsia"/>
+                <w:color w:val="FF0000"/>
+              </w:rPr>
+              <w:t>上下順序？</w:t>
+            </w:r>
+          </w:p>
+          <w:p>
+            <w:pPr>
+              <w:jc w:val="both"/>
+              <w:rPr>
+                <w:rFonts w:ascii="標楷體" w:eastAsia="標楷體" w:hAnsi="標楷體"/>
+                <w:color w:val="FF0000"/>
+              </w:rPr>
+            </w:pPr>
+            <w:r>
+              <w:rPr>
+                <w:rFonts w:ascii="標楷體" w:eastAsia="標楷體" w:hAnsi="標楷體" w:hint="eastAsia"/>
+                <w:color w:val="FF0000"/>
+              </w:rPr>
+              <w:t>左右位置？</w:t>
+            </w:r>
+          </w:p>
+        </w:tc>
+      </w:tr>
+      <w:tr>
+        <w:tc>
+          <w:tcPr>
+            <w:tcW w:w="181" w:type="pct"/>
+            <w:vAlign w:val="center"/>
+          </w:tcPr>
+          <w:p>
+            <w:pPr>
+              <w:jc w:val="both"/>
+              <w:rPr>
+                <w:rFonts w:ascii="標楷體" w:eastAsia="標楷體" w:hAnsi="標楷體" w:hint="eastAsia"/>
+                <w:color w:val="FF0000"/>
+              </w:rPr>
+            </w:pPr>
+            <w:r>
+              <w:rPr>
+                <w:rFonts w:ascii="標楷體" w:eastAsia="標楷體" w:hAnsi="標楷體" w:hint="eastAsia"/>
+                <w:color w:val="FF0000"/>
+              </w:rPr>
+              <w:lastRenderedPageBreak/>
+              <w:t>＊</w:t>
+            </w:r>
+          </w:p>
+        </w:tc>
+        <w:tc>
+          <w:tcPr>
+            <w:tcW w:w="863" w:type="pct"/>
+            <w:vAlign w:val="center"/>
+          </w:tcPr>
+          <w:p>
+            <w:pPr>
+              <w:jc w:val="both"/>
+              <w:rPr>
+                <w:rFonts w:ascii="標楷體" w:eastAsia="標楷體" w:hAnsi="標楷體" w:hint="eastAsia"/>
+              </w:rPr>
+            </w:pPr>
+            <w:r>
+              <w:rPr>
+                <w:rFonts w:ascii="標楷體" w:eastAsia="標楷體" w:hAnsi="標楷體" w:hint="eastAsia"/>
+              </w:rPr>
+              <w:t>container</w:t>
+            </w:r>
+          </w:p>
+        </w:tc>
+        <w:tc>
+          <w:tcPr>
+            <w:tcW w:w="719" w:type="pct"/>
+            <w:vAlign w:val="center"/>
+          </w:tcPr>
+          <w:p>
+            <w:pPr>
+              <w:rPr>
+                <w:rFonts w:ascii="標楷體" w:eastAsia="標楷體" w:hAnsi="標楷體"/>
+              </w:rPr>
+            </w:pPr>
+            <w:r>
+              <w:rPr>
+                <w:rFonts w:ascii="標楷體" w:eastAsia="標楷體" w:hAnsi="標楷體" w:hint="eastAsia"/>
+              </w:rPr>
+              <w:t>主辦單位</w:t>
+            </w:r>
+          </w:p>
+        </w:tc>
+        <w:tc>
+          <w:tcPr>
+            <w:tcW w:w="2588" w:type="pct"/>
+            <w:vAlign w:val="center"/>
+          </w:tcPr>
+          <w:p>
+            <w:pPr>
+              <w:pStyle w:val="a7"/>
+              <w:numPr>
+                <w:ilvl w:val="0"/>
+                <w:numId w:val="13"/>
+              </w:numPr>
+              <w:ind w:leftChars="0"/>
+              <w:jc w:val="both"/>
+              <w:rPr>
+                <w:rFonts w:ascii="標楷體" w:eastAsia="標楷體" w:hAnsi="標楷體" w:hint="eastAsia"/>
+              </w:rPr>
+            </w:pPr>
+            <w:r>
+              <w:rPr>
+                <w:rFonts w:ascii="標楷體" w:eastAsia="標楷體" w:hAnsi="標楷體" w:hint="eastAsia"/>
+              </w:rPr>
+              <w:t>顯示</w:t>
+            </w:r>
+            <w:r>
+              <w:rPr>
+                <w:rFonts w:ascii="標楷體" w:eastAsia="標楷體" w:hAnsi="標楷體" w:hint="eastAsia"/>
+              </w:rPr>
+              <w:t>「</w:t>
+            </w:r>
+            <w:r>
+              <w:rPr>
+                <w:rFonts w:ascii="標楷體" w:eastAsia="標楷體" w:hAnsi="標楷體" w:hint="eastAsia"/>
+              </w:rPr>
+              <w:t>主辦單位</w:t>
+            </w:r>
+            <w:r>
+              <w:rPr>
+                <w:rFonts w:ascii="標楷體" w:eastAsia="標楷體" w:hAnsi="標楷體" w:hint="eastAsia"/>
+              </w:rPr>
+              <w:t>」</w:t>
+            </w:r>
+            <w:r>
+              <w:rPr>
+                <w:rFonts w:ascii="標楷體" w:eastAsia="標楷體" w:hAnsi="標楷體" w:hint="eastAsia"/>
+              </w:rPr>
+              <w:t>LOGO</w:t>
+            </w:r>
+          </w:p>
+          <w:p>
+            <w:pPr>
+              <w:pStyle w:val="a7"/>
+              <w:numPr>
+                <w:ilvl w:val="0"/>
+                <w:numId w:val="13"/>
+              </w:numPr>
+              <w:ind w:leftChars="0"/>
+              <w:jc w:val="both"/>
+              <w:rPr>
+                <w:rFonts w:ascii="標楷體" w:eastAsia="標楷體" w:hAnsi="標楷體" w:hint="eastAsia"/>
+              </w:rPr>
+            </w:pPr>
+            <w:r>
+              <w:rPr>
+                <w:rFonts w:ascii="標楷體" w:eastAsia="標楷體" w:hAnsi="標楷體" w:hint="eastAsia"/>
+              </w:rPr>
+              <w:t>點選LOGO 連結至指定頁面（</w:t>
+            </w:r>
+            <w:r>
+              <w:rPr>
+                <w:rFonts w:ascii="標楷體" w:eastAsia="標楷體" w:hAnsi="標楷體" w:hint="eastAsia"/>
+                <w:color w:val="FF0000"/>
+              </w:rPr>
+              <w:t>請提出連結到哪</w:t>
+            </w:r>
+            <w:r>
+              <w:rPr>
+                <w:rFonts w:ascii="標楷體" w:eastAsia="標楷體" w:hAnsi="標楷體" w:hint="eastAsia"/>
+              </w:rPr>
+              <w:t>）</w:t>
+            </w:r>
+          </w:p>
+          <w:p>
+            <w:pPr>
+              <w:pStyle w:val="a7"/>
+              <w:ind w:leftChars="0"/>
+              <w:jc w:val="both"/>
+              <w:rPr>
+                <w:rFonts w:ascii="標楷體" w:eastAsia="標楷體" w:hAnsi="標楷體"/>
+              </w:rPr>
+            </w:pPr>
+            <w:r>
+              <w:rPr>
+                <w:rFonts w:ascii="標楷體" w:eastAsia="標楷體" w:hAnsi="標楷體" w:hint="eastAsia"/>
+              </w:rPr>
+              <w:t>（</w:t>
+            </w:r>
+            <w:r>
+              <w:rPr>
+                <w:rFonts w:ascii="標楷體" w:eastAsia="標楷體" w:hAnsi="標楷體" w:hint="eastAsia"/>
+                <w:color w:val="FF0000"/>
+              </w:rPr>
+              <w:t>目前的活動通並無此區塊</w:t>
+            </w:r>
+            <w:r>
+              <w:rPr>
+                <w:rFonts w:ascii="標楷體" w:eastAsia="標楷體" w:hAnsi="標楷體" w:hint="eastAsia"/>
+              </w:rPr>
+              <w:t>）</w:t>
+            </w:r>
+          </w:p>
+        </w:tc>
+        <w:tc>
+          <w:tcPr>
+            <w:tcW w:w="649" w:type="pct"/>
+            <w:vAlign w:val="center"/>
+          </w:tcPr>
+          <w:p>
+            <w:pPr>
+              <w:jc w:val="both"/>
+              <w:rPr>
+                <w:rFonts w:ascii="標楷體" w:eastAsia="標楷體" w:hAnsi="標楷體"/>
+                <w:color w:val="FF0000"/>
+              </w:rPr>
+            </w:pPr>
+            <w:r>
+              <w:rPr>
+                <w:rFonts w:ascii="標楷體" w:eastAsia="標楷體" w:hAnsi="標楷體" w:hint="eastAsia"/>
+                <w:color w:val="FF0000"/>
+              </w:rPr>
+              <w:t>請確定此區功能是否需要</w:t>
+            </w:r>
+          </w:p>
+        </w:tc>
+      </w:tr>
+      <w:tr>
+        <w:tc>
+          <w:tcPr>
+            <w:tcW w:w="181" w:type="pct"/>
+            <w:vAlign w:val="center"/>
+          </w:tcPr>
+          <w:p>
+            <w:pPr>
+              <w:jc w:val="both"/>
+              <w:rPr>
+                <w:rFonts w:ascii="標楷體" w:eastAsia="標楷體" w:hAnsi="標楷體" w:hint="eastAsia"/>
+                <w:color w:val="FF0000"/>
+              </w:rPr>
+            </w:pPr>
+            <w:r>
+              <w:rPr>
+                <w:rFonts w:ascii="標楷體" w:eastAsia="標楷體" w:hAnsi="標楷體"/>
+              </w:rPr>
+              <w:br w:type="page"/>
+            </w:r>
+            <w:r>
+              <w:rPr>
+                <w:rFonts w:ascii="標楷體" w:eastAsia="標楷體" w:hAnsi="標楷體" w:hint="eastAsia"/>
+                <w:color w:val="FF0000"/>
+              </w:rPr>
+              <w:t>＊</w:t>
+            </w:r>
+          </w:p>
+        </w:tc>
+        <w:tc>
+          <w:tcPr>
+            <w:tcW w:w="863" w:type="pct"/>
+            <w:vAlign w:val="center"/>
+          </w:tcPr>
+          <w:p>
+            <w:pPr>
+              <w:jc w:val="both"/>
+              <w:rPr>
+                <w:rFonts w:ascii="標楷體" w:eastAsia="標楷體" w:hAnsi="標楷體" w:hint="eastAsia"/>
+              </w:rPr>
+            </w:pPr>
+            <w:r>
+              <w:rPr>
+                <w:rFonts w:ascii="標楷體" w:eastAsia="標楷體" w:hAnsi="標楷體" w:hint="eastAsia"/>
+              </w:rPr>
+              <w:t>container</w:t>
+            </w:r>
+          </w:p>
+        </w:tc>
+        <w:tc>
+          <w:tcPr>
+            <w:tcW w:w="719" w:type="pct"/>
+            <w:vAlign w:val="center"/>
+          </w:tcPr>
+          <w:p>
+            <w:pPr>
+              <w:rPr>
+                <w:rFonts w:ascii="標楷體" w:eastAsia="標楷體" w:hAnsi="標楷體"/>
+              </w:rPr>
+            </w:pPr>
+            <w:r>
+              <w:rPr>
+                <w:rFonts w:ascii="標楷體" w:eastAsia="標楷體" w:hAnsi="標楷體" w:hint="eastAsia"/>
+              </w:rPr>
+              <w:t>合作夥伴</w:t>
+            </w:r>
+          </w:p>
+        </w:tc>
+        <w:tc>
+          <w:tcPr>
+            <w:tcW w:w="2588" w:type="pct"/>
+            <w:vAlign w:val="center"/>
+          </w:tcPr>
+          <w:p>
+            <w:pPr>
+              <w:pStyle w:val="a7"/>
+              <w:numPr>
+                <w:ilvl w:val="0"/>
+                <w:numId w:val="14"/>
+              </w:numPr>
+              <w:ind w:leftChars="0"/>
+              <w:jc w:val="both"/>
+              <w:rPr>
+                <w:rFonts w:ascii="標楷體" w:eastAsia="標楷體" w:hAnsi="標楷體" w:hint="eastAsia"/>
+              </w:rPr>
+            </w:pPr>
+            <w:r>
+              <w:rPr>
+                <w:rFonts w:ascii="標楷體" w:eastAsia="標楷體" w:hAnsi="標楷體" w:hint="eastAsia"/>
+              </w:rPr>
+              <w:t>顯示</w:t>
+            </w:r>
+            <w:r>
+              <w:rPr>
+                <w:rFonts w:ascii="標楷體" w:eastAsia="標楷體" w:hAnsi="標楷體" w:hint="eastAsia"/>
+              </w:rPr>
+              <w:t>「</w:t>
+            </w:r>
+            <w:r>
+              <w:rPr>
+                <w:rFonts w:ascii="標楷體" w:eastAsia="標楷體" w:hAnsi="標楷體" w:hint="eastAsia"/>
+              </w:rPr>
+              <w:t>合作夥伴</w:t>
+            </w:r>
+            <w:r>
+              <w:rPr>
+                <w:rFonts w:ascii="標楷體" w:eastAsia="標楷體" w:hAnsi="標楷體" w:hint="eastAsia"/>
+              </w:rPr>
+              <w:t>」</w:t>
+            </w:r>
+            <w:r>
+              <w:rPr>
+                <w:rFonts w:ascii="標楷體" w:eastAsia="標楷體" w:hAnsi="標楷體" w:hint="eastAsia"/>
+              </w:rPr>
+              <w:t>LOGO</w:t>
+            </w:r>
+          </w:p>
+          <w:p>
+            <w:pPr>
+              <w:pStyle w:val="a7"/>
+              <w:numPr>
+                <w:ilvl w:val="0"/>
+                <w:numId w:val="14"/>
+              </w:numPr>
+              <w:ind w:leftChars="0"/>
+              <w:jc w:val="both"/>
+              <w:rPr>
+                <w:rFonts w:ascii="標楷體" w:eastAsia="標楷體" w:hAnsi="標楷體" w:hint="eastAsia"/>
+              </w:rPr>
+            </w:pPr>
+            <w:r>
+              <w:rPr>
+                <w:rFonts w:ascii="標楷體" w:eastAsia="標楷體" w:hAnsi="標楷體" w:hint="eastAsia"/>
+              </w:rPr>
+              <w:t>點選LOGO 連結至指定頁面（</w:t>
+            </w:r>
+            <w:r>
+              <w:rPr>
+                <w:rFonts w:ascii="標楷體" w:eastAsia="標楷體" w:hAnsi="標楷體" w:hint="eastAsia"/>
+                <w:color w:val="FF0000"/>
+              </w:rPr>
+              <w:t>請提出連結到哪</w:t>
+            </w:r>
+            <w:r>
+              <w:rPr>
+                <w:rFonts w:ascii="標楷體" w:eastAsia="標楷體" w:hAnsi="標楷體" w:hint="eastAsia"/>
+              </w:rPr>
+              <w:t>）</w:t>
+            </w:r>
+          </w:p>
+          <w:p>
+            <w:pPr>
+              <w:pStyle w:val="a7"/>
+              <w:ind w:leftChars="0"/>
+              <w:jc w:val="both"/>
+              <w:rPr>
+                <w:rFonts w:ascii="標楷體" w:eastAsia="標楷體" w:hAnsi="標楷體"/>
+              </w:rPr>
+            </w:pPr>
+            <w:r>
+              <w:rPr>
+                <w:rFonts w:ascii="標楷體" w:eastAsia="標楷體" w:hAnsi="標楷體" w:hint="eastAsia"/>
+              </w:rPr>
+              <w:t>（</w:t>
+            </w:r>
+            <w:r>
+              <w:rPr>
+                <w:rFonts w:ascii="標楷體" w:eastAsia="標楷體" w:hAnsi="標楷體" w:hint="eastAsia"/>
+                <w:color w:val="FF0000"/>
+              </w:rPr>
+              <w:t>目前的活動通並無此區塊</w:t>
+            </w:r>
+            <w:r>
+              <w:rPr>
+                <w:rFonts w:ascii="標楷體" w:eastAsia="標楷體" w:hAnsi="標楷體" w:hint="eastAsia"/>
+              </w:rPr>
+              <w:t>）</w:t>
+            </w:r>
+          </w:p>
+        </w:tc>
+        <w:tc>
+          <w:tcPr>
+            <w:tcW w:w="649" w:type="pct"/>
+            <w:vAlign w:val="center"/>
+          </w:tcPr>
+          <w:p>
+            <w:pPr>
+              <w:jc w:val="both"/>
+              <w:rPr>
+                <w:rFonts w:ascii="標楷體" w:eastAsia="標楷體" w:hAnsi="標楷體"/>
+                <w:color w:val="FF0000"/>
+              </w:rPr>
+            </w:pPr>
+            <w:r>
+              <w:rPr>
+                <w:rFonts w:ascii="標楷體" w:eastAsia="標楷體" w:hAnsi="標楷體" w:hint="eastAsia"/>
+                <w:color w:val="FF0000"/>
+              </w:rPr>
+              <w:t>請確定此區功能是否需要</w:t>
+            </w:r>
+          </w:p>
+        </w:tc>
+      </w:tr>
+      <w:tr>
+        <w:tc>
+          <w:tcPr>
+            <w:tcW w:w="181" w:type="pct"/>
+            <w:vAlign w:val="center"/>
+          </w:tcPr>
+          <w:p>
+            <w:pPr>
+              <w:jc w:val="both"/>
+              <w:rPr>
+                <w:rFonts w:ascii="標楷體" w:eastAsia="標楷體" w:hAnsi="標楷體" w:hint="eastAsia"/>
+                <w:color w:val="FF0000"/>
+              </w:rPr>
+            </w:pPr>
+            <w:r>
+              <w:rPr>
+                <w:rFonts w:ascii="標楷體" w:eastAsia="標楷體" w:hAnsi="標楷體"/>
+              </w:rPr>
+              <w:br w:type="page"/>
+            </w:r>
+            <w:r>
+              <w:rPr>
+                <w:rFonts w:ascii="標楷體" w:eastAsia="標楷體" w:hAnsi="標楷體" w:hint="eastAsia"/>
+                <w:color w:val="FF0000"/>
+              </w:rPr>
+              <w:t>＊</w:t>
+            </w:r>
+          </w:p>
+        </w:tc>
+        <w:tc>
+          <w:tcPr>
+            <w:tcW w:w="863" w:type="pct"/>
+            <w:vAlign w:val="center"/>
+          </w:tcPr>
+          <w:p>
+            <w:pPr>
+              <w:jc w:val="both"/>
+              <w:rPr>
+                <w:rFonts w:ascii="標楷體" w:eastAsia="標楷體" w:hAnsi="標楷體" w:hint="eastAsia"/>
+              </w:rPr>
+            </w:pPr>
+            <w:r>
+              <w:rPr>
+                <w:rFonts w:ascii="標楷體" w:eastAsia="標楷體" w:hAnsi="標楷體" w:hint="eastAsia"/>
+              </w:rPr>
+              <w:t>footer</w:t>
+            </w:r>
+          </w:p>
+        </w:tc>
+        <w:tc>
+          <w:tcPr>
+            <w:tcW w:w="719" w:type="pct"/>
+            <w:vAlign w:val="center"/>
+          </w:tcPr>
+          <w:p>
+            <w:pPr>
+              <w:jc w:val="both"/>
+              <w:rPr>
+                <w:rFonts w:ascii="標楷體" w:eastAsia="標楷體" w:hAnsi="標楷體"/>
+              </w:rPr>
+            </w:pPr>
+            <w:r>
+              <w:rPr>
+                <w:rFonts w:ascii="標楷體" w:eastAsia="標楷體" w:hAnsi="標楷體" w:hint="eastAsia"/>
+              </w:rPr>
+              <w:t>頁尾資訊</w:t>
+            </w:r>
+          </w:p>
+        </w:tc>
+        <w:tc>
+          <w:tcPr>
+            <w:tcW w:w="2588" w:type="pct"/>
+            <w:vAlign w:val="center"/>
+          </w:tcPr>
+          <w:p>
+            <w:pPr>
+              <w:pStyle w:val="a7"/>
+              <w:numPr>
+                <w:ilvl w:val="0"/>
+                <w:numId w:val="16"/>
+              </w:numPr>
+              <w:ind w:leftChars="0"/>
+              <w:jc w:val="both"/>
+              <w:rPr>
+                <w:rFonts w:ascii="標楷體" w:eastAsia="標楷體" w:hAnsi="標楷體" w:hint="eastAsia"/>
+              </w:rPr>
+            </w:pPr>
+            <w:r>
+              <w:rPr>
+                <w:rFonts w:ascii="標楷體" w:eastAsia="標楷體" w:hAnsi="標楷體" w:hint="eastAsia"/>
+              </w:rPr>
+              <w:t>顯示</w:t>
+            </w:r>
+            <w:r>
+              <w:rPr>
+                <w:rFonts w:ascii="標楷體" w:eastAsia="標楷體" w:hAnsi="標楷體" w:hint="eastAsia"/>
+              </w:rPr>
+              <w:t>項目（</w:t>
+            </w:r>
+            <w:r>
+              <w:rPr>
+                <w:rFonts w:ascii="標楷體" w:eastAsia="標楷體" w:hAnsi="標楷體" w:hint="eastAsia"/>
+                <w:color w:val="FF0000"/>
+              </w:rPr>
+              <w:t>請提出要顯示的項目</w:t>
+            </w:r>
+            <w:r>
+              <w:rPr>
+                <w:rFonts w:ascii="標楷體" w:eastAsia="標楷體" w:hAnsi="標楷體" w:hint="eastAsia"/>
+              </w:rPr>
+              <w:t>）</w:t>
+            </w:r>
+          </w:p>
+          <w:p>
+            <w:pPr>
+              <w:pStyle w:val="a7"/>
+              <w:numPr>
+                <w:ilvl w:val="0"/>
+                <w:numId w:val="16"/>
+              </w:numPr>
+              <w:ind w:leftChars="0"/>
+              <w:jc w:val="both"/>
+              <w:rPr>
+                <w:rFonts w:ascii="標楷體" w:eastAsia="標楷體" w:hAnsi="標楷體" w:hint="eastAsia"/>
+              </w:rPr>
+            </w:pPr>
+            <w:r>
+              <w:rPr>
+                <w:rFonts w:ascii="標楷體" w:eastAsia="標楷體" w:hAnsi="標楷體" w:hint="eastAsia"/>
+              </w:rPr>
+              <w:t>最新消息（</w:t>
+            </w:r>
+            <w:r>
+              <w:rPr>
+                <w:rFonts w:ascii="標楷體" w:eastAsia="標楷體" w:hAnsi="標楷體" w:hint="eastAsia"/>
+              </w:rPr>
+              <w:t>用ICON顯示，並</w:t>
+            </w:r>
+            <w:r>
+              <w:rPr>
+                <w:rFonts w:ascii="標楷體" w:eastAsia="標楷體" w:hAnsi="標楷體" w:hint="eastAsia"/>
+              </w:rPr>
+              <w:t>提供連結：FB、YOUTUBE）</w:t>
+            </w:r>
+          </w:p>
+          <w:p>
+            <w:pPr>
+              <w:pStyle w:val="a7"/>
+              <w:ind w:leftChars="0"/>
+              <w:jc w:val="both"/>
+              <w:rPr>
+                <w:rFonts w:ascii="標楷體" w:eastAsia="標楷體" w:hAnsi="標楷體" w:hint="eastAsia"/>
+              </w:rPr>
+            </w:pPr>
+            <w:r>
+              <w:rPr>
+                <w:rFonts w:ascii="標楷體" w:eastAsia="標楷體" w:hAnsi="標楷體" w:hint="eastAsia"/>
+              </w:rPr>
+              <w:t>FB：粉絲團</w:t>
+            </w:r>
+          </w:p>
+          <w:p>
+            <w:pPr>
+              <w:pStyle w:val="a7"/>
+              <w:ind w:leftChars="0"/>
+              <w:jc w:val="both"/>
+              <w:rPr>
+                <w:rFonts w:ascii="標楷體" w:eastAsia="標楷體" w:hAnsi="標楷體"/>
+              </w:rPr>
+            </w:pPr>
+            <w:r>
+              <w:rPr>
+                <w:rFonts w:ascii="標楷體" w:eastAsia="標楷體" w:hAnsi="標楷體" w:hint="eastAsia"/>
+              </w:rPr>
+              <w:t>YOUTUBE：???（</w:t>
+            </w:r>
+            <w:r>
+              <w:rPr>
+                <w:rFonts w:ascii="標楷體" w:eastAsia="標楷體" w:hAnsi="標楷體" w:hint="eastAsia"/>
+                <w:color w:val="FF0000"/>
+              </w:rPr>
+              <w:t>請評估是否有需要</w:t>
+            </w:r>
+            <w:r>
+              <w:rPr>
+                <w:rFonts w:ascii="標楷體" w:eastAsia="標楷體" w:hAnsi="標楷體" w:hint="eastAsia"/>
+              </w:rPr>
+              <w:t>）</w:t>
+            </w:r>
+          </w:p>
+        </w:tc>
+        <w:tc>
+          <w:tcPr>
+            <w:tcW w:w="649" w:type="pct"/>
+            <w:vAlign w:val="center"/>
+          </w:tcPr>
+          <w:p>
+            <w:pPr>
+              <w:jc w:val="both"/>
+              <w:rPr>
+                <w:rFonts w:ascii="標楷體" w:eastAsia="標楷體" w:hAnsi="標楷體"/>
+                <w:color w:val="FF0000"/>
+              </w:rPr>
+            </w:pPr>
+          </w:p>
+        </w:tc>
+      </w:tr>
+    </w:tbl>
     <w:p>
       <w:pPr>
-        <w:pStyle w:val="a7"/>
+        <w:rPr>
+          <w:rFonts w:ascii="標楷體" w:eastAsia="標楷體" w:hAnsi="標楷體" w:cstheme="majorBidi"/>
+          <w:kern w:val="52"/>
+        </w:rPr>
+      </w:pPr>
+    </w:p>
+    <w:p>
+      <w:pPr>
+        <w:pStyle w:val="1"/>
+        <w:keepNext w:val="0"/>
         <w:numPr>
           <w:ilvl w:val="0"/>
-          <w:numId w:val="1"/>
+          <w:numId w:val="2"/>
         </w:numPr>
-        <w:ind w:leftChars="0"/>
+        <w:kinsoku w:val="0"/>
+        <w:overflowPunct w:val="0"/>
+        <w:spacing w:before="0" w:after="0" w:line="240" w:lineRule="auto"/>
         <w:rPr>
-          <w:rFonts w:ascii="標楷體" w:eastAsia="標楷體" w:hAnsi="標楷體" w:hint="eastAsia"/>
+          <w:rFonts w:ascii="標楷體" w:eastAsia="標楷體" w:hAnsi="標楷體"/>
+          <w:b w:val="0"/>
+          <w:sz w:val="28"/>
+          <w:szCs w:val="28"/>
         </w:rPr>
       </w:pPr>
       <w:r>
         <w:rPr>
           <w:rFonts w:ascii="標楷體" w:eastAsia="標楷體" w:hAnsi="標楷體" w:hint="eastAsia"/>
+          <w:b w:val="0"/>
+          <w:sz w:val="28"/>
+          <w:szCs w:val="28"/>
         </w:rPr>
         <w:t>登入頁</w:t>
       </w:r>
     </w:p>
     <w:p>
       <w:pPr>
-        <w:pStyle w:val="a7"/>
+        <w:pStyle w:val="1"/>
+        <w:keepNext w:val="0"/>
         <w:numPr>
           <w:ilvl w:val="0"/>
-          <w:numId w:val="1"/>
+          <w:numId w:val="2"/>
         </w:numPr>
-        <w:ind w:leftChars="0"/>
+        <w:kinsoku w:val="0"/>
+        <w:overflowPunct w:val="0"/>
+        <w:spacing w:before="0" w:after="0" w:line="240" w:lineRule="auto"/>
         <w:rPr>
-          <w:rFonts w:ascii="標楷體" w:eastAsia="標楷體" w:hAnsi="標楷體" w:hint="eastAsia"/>
+          <w:rFonts w:ascii="標楷體" w:eastAsia="標楷體" w:hAnsi="標楷體"/>
+          <w:b w:val="0"/>
+          <w:sz w:val="28"/>
+          <w:szCs w:val="28"/>
         </w:rPr>
       </w:pPr>
       <w:r>
         <w:rPr>
           <w:rFonts w:ascii="標楷體" w:eastAsia="標楷體" w:hAnsi="標楷體" w:hint="eastAsia"/>
+          <w:b w:val="0"/>
+          <w:sz w:val="28"/>
+          <w:szCs w:val="28"/>
         </w:rPr>
         <w:t>註冊頁</w:t>
       </w:r>
     </w:p>
     <w:p>
       <w:pPr>
-        <w:pStyle w:val="a7"/>
+        <w:pStyle w:val="1"/>
+        <w:keepNext w:val="0"/>
         <w:numPr>
           <w:ilvl w:val="0"/>
-          <w:numId w:val="1"/>
+          <w:numId w:val="2"/>
         </w:numPr>
-        <w:ind w:leftChars="0"/>
+        <w:kinsoku w:val="0"/>
+        <w:overflowPunct w:val="0"/>
+        <w:spacing w:before="0" w:after="0" w:line="240" w:lineRule="auto"/>
         <w:rPr>
-          <w:rFonts w:ascii="標楷體" w:eastAsia="標楷體" w:hAnsi="標楷體" w:hint="eastAsia"/>
+          <w:rFonts w:ascii="標楷體" w:eastAsia="標楷體" w:hAnsi="標楷體"/>
+          <w:b w:val="0"/>
+          <w:sz w:val="28"/>
+          <w:szCs w:val="28"/>
         </w:rPr>
       </w:pPr>
       <w:r>
         <w:rPr>
           <w:rFonts w:ascii="標楷體" w:eastAsia="標楷體" w:hAnsi="標楷體" w:hint="eastAsia"/>
+          <w:b w:val="0"/>
+          <w:sz w:val="28"/>
+          <w:szCs w:val="28"/>
         </w:rPr>
         <w:t>個人首頁</w:t>
       </w:r>
     </w:p>
     <w:p>
       <w:pPr>
-        <w:pStyle w:val="a7"/>
+        <w:pStyle w:val="1"/>
+        <w:keepNext w:val="0"/>
         <w:numPr>
           <w:ilvl w:val="0"/>
-          <w:numId w:val="1"/>
+          <w:numId w:val="2"/>
         </w:numPr>
-        <w:ind w:leftChars="0"/>
+        <w:kinsoku w:val="0"/>
+        <w:overflowPunct w:val="0"/>
+        <w:spacing w:before="0" w:after="0" w:line="240" w:lineRule="auto"/>
         <w:rPr>
-          <w:rFonts w:ascii="標楷體" w:eastAsia="標楷體" w:hAnsi="標楷體" w:hint="eastAsia"/>
+          <w:rFonts w:ascii="標楷體" w:eastAsia="標楷體" w:hAnsi="標楷體"/>
+          <w:b w:val="0"/>
+          <w:sz w:val="28"/>
+          <w:szCs w:val="28"/>
         </w:rPr>
       </w:pPr>
       <w:r>
         <w:rPr>
           <w:rFonts w:ascii="標楷體" w:eastAsia="標楷體" w:hAnsi="標楷體" w:hint="eastAsia"/>
+          <w:b w:val="0"/>
+          <w:sz w:val="28"/>
+          <w:szCs w:val="28"/>
         </w:rPr>
         <w:t>我的任務</w:t>
       </w:r>
     </w:p>
     <w:p>
       <w:pPr>
-        <w:pStyle w:val="a7"/>
+        <w:pStyle w:val="1"/>
+        <w:keepNext w:val="0"/>
         <w:numPr>
           <w:ilvl w:val="0"/>
-          <w:numId w:val="1"/>
+          <w:numId w:val="2"/>
         </w:numPr>
-        <w:ind w:leftChars="0"/>
+        <w:kinsoku w:val="0"/>
+        <w:overflowPunct w:val="0"/>
+        <w:spacing w:before="0" w:after="0" w:line="240" w:lineRule="auto"/>
         <w:rPr>
-          <w:rFonts w:ascii="標楷體" w:eastAsia="標楷體" w:hAnsi="標楷體" w:hint="eastAsia"/>
+          <w:rFonts w:ascii="標楷體" w:eastAsia="標楷體" w:hAnsi="標楷體"/>
+          <w:b w:val="0"/>
+          <w:sz w:val="28"/>
+          <w:szCs w:val="28"/>
         </w:rPr>
       </w:pPr>
       <w:r>
         <w:rPr>
           <w:rFonts w:ascii="標楷體" w:eastAsia="標楷體" w:hAnsi="標楷體" w:hint="eastAsia"/>
+          <w:b w:val="0"/>
+          <w:sz w:val="28"/>
+          <w:szCs w:val="28"/>
         </w:rPr>
         <w:t>點數紀錄</w:t>
       </w:r>
     </w:p>
     <w:p>
       <w:pPr>
-        <w:pStyle w:val="a7"/>
+        <w:pStyle w:val="1"/>
+        <w:keepNext w:val="0"/>
         <w:numPr>
           <w:ilvl w:val="0"/>
-          <w:numId w:val="1"/>
+          <w:numId w:val="2"/>
         </w:numPr>
-        <w:ind w:leftChars="0"/>
+        <w:kinsoku w:val="0"/>
+        <w:overflowPunct w:val="0"/>
+        <w:spacing w:before="0" w:after="0" w:line="240" w:lineRule="auto"/>
         <w:rPr>
-          <w:rFonts w:ascii="標楷體" w:eastAsia="標楷體" w:hAnsi="標楷體" w:hint="eastAsia"/>
+          <w:rFonts w:ascii="標楷體" w:eastAsia="標楷體" w:hAnsi="標楷體"/>
+          <w:b w:val="0"/>
+          <w:sz w:val="28"/>
+          <w:szCs w:val="28"/>
         </w:rPr>
       </w:pPr>
       <w:r>
         <w:rPr>
           <w:rFonts w:ascii="標楷體" w:eastAsia="標楷體" w:hAnsi="標楷體" w:hint="eastAsia"/>
+          <w:b w:val="0"/>
+          <w:sz w:val="28"/>
+          <w:szCs w:val="28"/>
         </w:rPr>
+        <w:lastRenderedPageBreak/>
         <w:t>個人資訊</w:t>
       </w:r>
     </w:p>
     <w:p>
       <w:pPr>
-        <w:pStyle w:val="a7"/>
+        <w:pStyle w:val="1"/>
+        <w:keepNext w:val="0"/>
         <w:numPr>
           <w:ilvl w:val="0"/>
-          <w:numId w:val="1"/>
+          <w:numId w:val="2"/>
         </w:numPr>
-        <w:ind w:leftChars="0"/>
+        <w:kinsoku w:val="0"/>
+        <w:overflowPunct w:val="0"/>
+        <w:spacing w:before="0" w:after="0" w:line="240" w:lineRule="auto"/>
         <w:rPr>
-          <w:rFonts w:ascii="標楷體" w:eastAsia="標楷體" w:hAnsi="標楷體" w:hint="eastAsia"/>
+          <w:rFonts w:ascii="標楷體" w:eastAsia="標楷體" w:hAnsi="標楷體"/>
+          <w:b w:val="0"/>
+          <w:sz w:val="28"/>
+          <w:szCs w:val="28"/>
         </w:rPr>
       </w:pPr>
       <w:r>
         <w:rPr>
           <w:rFonts w:ascii="標楷體" w:eastAsia="標楷體" w:hAnsi="標楷體" w:hint="eastAsia"/>
+          <w:b w:val="0"/>
+          <w:sz w:val="28"/>
+          <w:szCs w:val="28"/>
         </w:rPr>
-        <w:t>任務總</w:t>
+        <w:t>任務總覽</w:t>
       </w:r>
-      <w:proofErr w:type="gramStart"/>
+    </w:p>
+    <w:p>
+      <w:pPr>
+        <w:pStyle w:val="1"/>
+        <w:keepNext w:val="0"/>
+        <w:numPr>
+          <w:ilvl w:val="0"/>
+          <w:numId w:val="2"/>
+        </w:numPr>
+        <w:kinsoku w:val="0"/>
+        <w:overflowPunct w:val="0"/>
+        <w:spacing w:before="0" w:after="0" w:line="240" w:lineRule="auto"/>
+        <w:rPr>
+          <w:rFonts w:ascii="標楷體" w:eastAsia="標楷體" w:hAnsi="標楷體"/>
+          <w:b w:val="0"/>
+          <w:sz w:val="28"/>
+          <w:szCs w:val="28"/>
+        </w:rPr>
+      </w:pPr>
       <w:r>
         <w:rPr>
           <w:rFonts w:ascii="標楷體" w:eastAsia="標楷體" w:hAnsi="標楷體" w:hint="eastAsia"/>
-        </w:rPr>
-        <w:t>覽</w:t>
-      </w:r>
-      <w:proofErr w:type="gramEnd"/>
-    </w:p>
-    <w:p>
-      <w:pPr>
-        <w:pStyle w:val="a7"/>
-        <w:numPr>
-          <w:ilvl w:val="0"/>
-          <w:numId w:val="1"/>
-        </w:numPr>
-        <w:ind w:leftChars="0"/>
-        <w:rPr>
-          <w:rFonts w:ascii="標楷體" w:eastAsia="標楷體" w:hAnsi="標楷體" w:hint="eastAsia"/>
-        </w:rPr>
-      </w:pPr>
-      <w:r>
-        <w:rPr>
-          <w:rFonts w:ascii="標楷體" w:eastAsia="標楷體" w:hAnsi="標楷體" w:hint="eastAsia"/>
+          <w:b w:val="0"/>
+          <w:sz w:val="28"/>
+          <w:szCs w:val="28"/>
         </w:rPr>
         <w:t>數位任務</w:t>
       </w:r>
     </w:p>
     <w:p>
       <w:pPr>
-        <w:pStyle w:val="a7"/>
+        <w:pStyle w:val="1"/>
+        <w:keepNext w:val="0"/>
         <w:numPr>
           <w:ilvl w:val="0"/>
-          <w:numId w:val="1"/>
+          <w:numId w:val="2"/>
         </w:numPr>
-        <w:ind w:leftChars="0"/>
+        <w:kinsoku w:val="0"/>
+        <w:overflowPunct w:val="0"/>
+        <w:spacing w:before="0" w:after="0" w:line="240" w:lineRule="auto"/>
         <w:rPr>
-          <w:rFonts w:ascii="標楷體" w:eastAsia="標楷體" w:hAnsi="標楷體" w:hint="eastAsia"/>
+          <w:rFonts w:ascii="標楷體" w:eastAsia="標楷體" w:hAnsi="標楷體"/>
+          <w:b w:val="0"/>
+          <w:sz w:val="28"/>
+          <w:szCs w:val="28"/>
         </w:rPr>
       </w:pPr>
       <w:r>
         <w:rPr>
           <w:rFonts w:ascii="標楷體" w:eastAsia="標楷體" w:hAnsi="標楷體" w:hint="eastAsia"/>
+          <w:b w:val="0"/>
+          <w:sz w:val="28"/>
+          <w:szCs w:val="28"/>
         </w:rPr>
         <w:t>資訊任務</w:t>
       </w:r>
     </w:p>
     <w:p>
       <w:pPr>
-        <w:pStyle w:val="a7"/>
+        <w:pStyle w:val="1"/>
+        <w:keepNext w:val="0"/>
         <w:numPr>
           <w:ilvl w:val="0"/>
-          <w:numId w:val="1"/>
+          <w:numId w:val="2"/>
         </w:numPr>
-        <w:ind w:leftChars="0"/>
+        <w:kinsoku w:val="0"/>
+        <w:overflowPunct w:val="0"/>
+        <w:spacing w:before="0" w:after="0" w:line="240" w:lineRule="auto"/>
         <w:rPr>
-          <w:rFonts w:ascii="標楷體" w:eastAsia="標楷體" w:hAnsi="標楷體" w:hint="eastAsia"/>
+          <w:rFonts w:ascii="標楷體" w:eastAsia="標楷體" w:hAnsi="標楷體"/>
+          <w:b w:val="0"/>
+          <w:sz w:val="28"/>
+          <w:szCs w:val="28"/>
         </w:rPr>
       </w:pPr>
       <w:r>
         <w:rPr>
           <w:rFonts w:ascii="標楷體" w:eastAsia="標楷體" w:hAnsi="標楷體" w:hint="eastAsia"/>
+          <w:b w:val="0"/>
+          <w:sz w:val="28"/>
+          <w:szCs w:val="28"/>
         </w:rPr>
         <w:t>參觀展覽</w:t>
       </w:r>
     </w:p>
     <w:p>
       <w:pPr>
-        <w:pStyle w:val="a7"/>
+        <w:pStyle w:val="1"/>
+        <w:keepNext w:val="0"/>
         <w:numPr>
           <w:ilvl w:val="0"/>
-          <w:numId w:val="1"/>
+          <w:numId w:val="2"/>
         </w:numPr>
-        <w:ind w:leftChars="0"/>
+        <w:kinsoku w:val="0"/>
+        <w:overflowPunct w:val="0"/>
+        <w:spacing w:before="0" w:after="0" w:line="240" w:lineRule="auto"/>
         <w:rPr>
-          <w:rFonts w:ascii="標楷體" w:eastAsia="標楷體" w:hAnsi="標楷體" w:hint="eastAsia"/>
+          <w:rFonts w:ascii="標楷體" w:eastAsia="標楷體" w:hAnsi="標楷體"/>
+          <w:b w:val="0"/>
+          <w:sz w:val="28"/>
+          <w:szCs w:val="28"/>
         </w:rPr>
       </w:pPr>
       <w:r>
         <w:rPr>
           <w:rFonts w:ascii="標楷體" w:eastAsia="標楷體" w:hAnsi="標楷體" w:hint="eastAsia"/>
+          <w:b w:val="0"/>
+          <w:sz w:val="28"/>
+          <w:szCs w:val="28"/>
         </w:rPr>
         <w:t>參與展覽</w:t>
       </w:r>
     </w:p>
     <w:p>
       <w:pPr>
-        <w:pStyle w:val="a7"/>
+        <w:pStyle w:val="1"/>
+        <w:keepNext w:val="0"/>
         <w:numPr>
           <w:ilvl w:val="0"/>
-          <w:numId w:val="1"/>
+          <w:numId w:val="2"/>
         </w:numPr>
-        <w:ind w:leftChars="0"/>
+        <w:kinsoku w:val="0"/>
+        <w:overflowPunct w:val="0"/>
+        <w:spacing w:before="0" w:after="0" w:line="240" w:lineRule="auto"/>
         <w:rPr>
-          <w:rFonts w:ascii="標楷體" w:eastAsia="標楷體" w:hAnsi="標楷體" w:hint="eastAsia"/>
+          <w:rFonts w:ascii="標楷體" w:eastAsia="標楷體" w:hAnsi="標楷體"/>
+          <w:b w:val="0"/>
+          <w:sz w:val="28"/>
+          <w:szCs w:val="28"/>
         </w:rPr>
       </w:pPr>
       <w:r>
         <w:rPr>
           <w:rFonts w:ascii="標楷體" w:eastAsia="標楷體" w:hAnsi="標楷體" w:hint="eastAsia"/>
+          <w:b w:val="0"/>
+          <w:sz w:val="28"/>
+          <w:szCs w:val="28"/>
         </w:rPr>
         <w:t>規劃行程</w:t>
       </w:r>
     </w:p>
     <w:p>
       <w:pPr>
-        <w:pStyle w:val="a7"/>
+        <w:pStyle w:val="1"/>
+        <w:keepNext w:val="0"/>
         <w:numPr>
           <w:ilvl w:val="0"/>
-          <w:numId w:val="1"/>
+          <w:numId w:val="2"/>
         </w:numPr>
-        <w:ind w:leftChars="0"/>
+        <w:kinsoku w:val="0"/>
+        <w:overflowPunct w:val="0"/>
+        <w:spacing w:before="0" w:after="0" w:line="240" w:lineRule="auto"/>
         <w:rPr>
-          <w:rFonts w:ascii="標楷體" w:eastAsia="標楷體" w:hAnsi="標楷體" w:hint="eastAsia"/>
+          <w:rFonts w:ascii="標楷體" w:eastAsia="標楷體" w:hAnsi="標楷體"/>
+          <w:b w:val="0"/>
+          <w:sz w:val="28"/>
+          <w:szCs w:val="28"/>
         </w:rPr>
       </w:pPr>
       <w:r>
         <w:rPr>
           <w:rFonts w:ascii="標楷體" w:eastAsia="標楷體" w:hAnsi="標楷體" w:hint="eastAsia"/>
+          <w:b w:val="0"/>
+          <w:sz w:val="28"/>
+          <w:szCs w:val="28"/>
         </w:rPr>
         <w:t>室內打掃</w:t>
       </w:r>
     </w:p>
     <w:p>
       <w:pPr>
-        <w:pStyle w:val="a7"/>
+        <w:pStyle w:val="1"/>
+        <w:keepNext w:val="0"/>
         <w:numPr>
           <w:ilvl w:val="0"/>
-          <w:numId w:val="1"/>
+          <w:numId w:val="2"/>
         </w:numPr>
-        <w:ind w:leftChars="0"/>
+        <w:kinsoku w:val="0"/>
+        <w:overflowPunct w:val="0"/>
+        <w:spacing w:before="0" w:after="0" w:line="240" w:lineRule="auto"/>
         <w:rPr>
-          <w:rFonts w:ascii="標楷體" w:eastAsia="標楷體" w:hAnsi="標楷體" w:hint="eastAsia"/>
+          <w:rFonts w:ascii="標楷體" w:eastAsia="標楷體" w:hAnsi="標楷體"/>
+          <w:b w:val="0"/>
+          <w:sz w:val="28"/>
+          <w:szCs w:val="28"/>
         </w:rPr>
       </w:pPr>
       <w:r>
         <w:rPr>
           <w:rFonts w:ascii="標楷體" w:eastAsia="標楷體" w:hAnsi="標楷體" w:hint="eastAsia"/>
+          <w:b w:val="0"/>
+          <w:sz w:val="28"/>
+          <w:szCs w:val="28"/>
         </w:rPr>
         <w:t>戶外打掃</w:t>
       </w:r>
     </w:p>
     <w:p>
       <w:pPr>
-        <w:pStyle w:val="a7"/>
+        <w:pStyle w:val="1"/>
+        <w:keepNext w:val="0"/>
         <w:numPr>
           <w:ilvl w:val="0"/>
-          <w:numId w:val="1"/>
+          <w:numId w:val="2"/>
         </w:numPr>
-        <w:ind w:leftChars="0"/>
+        <w:kinsoku w:val="0"/>
+        <w:overflowPunct w:val="0"/>
+        <w:spacing w:before="0" w:after="0" w:line="240" w:lineRule="auto"/>
         <w:rPr>
-          <w:rFonts w:ascii="標楷體" w:eastAsia="標楷體" w:hAnsi="標楷體" w:hint="eastAsia"/>
+          <w:rFonts w:ascii="標楷體" w:eastAsia="標楷體" w:hAnsi="標楷體"/>
+          <w:b w:val="0"/>
+          <w:sz w:val="28"/>
+          <w:szCs w:val="28"/>
         </w:rPr>
       </w:pPr>
       <w:r>
         <w:rPr>
           <w:rFonts w:ascii="標楷體" w:eastAsia="標楷體" w:hAnsi="標楷體" w:hint="eastAsia"/>
+          <w:b w:val="0"/>
+          <w:sz w:val="28"/>
+          <w:szCs w:val="28"/>
         </w:rPr>
         <w:t>運動任務（球類）</w:t>
       </w:r>
     </w:p>
     <w:p>
       <w:pPr>
-        <w:pStyle w:val="a7"/>
+        <w:pStyle w:val="1"/>
+        <w:keepNext w:val="0"/>
         <w:numPr>
           <w:ilvl w:val="0"/>
-          <w:numId w:val="1"/>
+          <w:numId w:val="2"/>
         </w:numPr>
-        <w:ind w:leftChars="0"/>
+        <w:kinsoku w:val="0"/>
+        <w:overflowPunct w:val="0"/>
+        <w:spacing w:before="0" w:after="0" w:line="240" w:lineRule="auto"/>
         <w:rPr>
-          <w:rFonts w:ascii="標楷體" w:eastAsia="標楷體" w:hAnsi="標楷體" w:hint="eastAsia"/>
+          <w:rFonts w:ascii="標楷體" w:eastAsia="標楷體" w:hAnsi="標楷體"/>
+          <w:b w:val="0"/>
+          <w:sz w:val="28"/>
+          <w:szCs w:val="28"/>
         </w:rPr>
       </w:pPr>
       <w:r>
         <w:rPr>
           <w:rFonts w:ascii="標楷體" w:eastAsia="標楷體" w:hAnsi="標楷體" w:hint="eastAsia"/>
+          <w:b w:val="0"/>
+          <w:sz w:val="28"/>
+          <w:szCs w:val="28"/>
         </w:rPr>
         <w:t>運動任務（單車）</w:t>
       </w:r>
     </w:p>
     <w:p>
       <w:pPr>
-        <w:pStyle w:val="a7"/>
+        <w:pStyle w:val="1"/>
+        <w:keepNext w:val="0"/>
         <w:numPr>
           <w:ilvl w:val="0"/>
-          <w:numId w:val="1"/>
+          <w:numId w:val="2"/>
         </w:numPr>
-        <w:ind w:leftChars="0"/>
+        <w:kinsoku w:val="0"/>
+        <w:overflowPunct w:val="0"/>
+        <w:spacing w:before="0" w:after="0" w:line="240" w:lineRule="auto"/>
         <w:rPr>
-          <w:rFonts w:ascii="標楷體" w:eastAsia="標楷體" w:hAnsi="標楷體" w:hint="eastAsia"/>
+          <w:rFonts w:ascii="標楷體" w:eastAsia="標楷體" w:hAnsi="標楷體"/>
+          <w:b w:val="0"/>
+          <w:sz w:val="28"/>
+          <w:szCs w:val="28"/>
         </w:rPr>
       </w:pPr>
       <w:r>
         <w:rPr>
           <w:rFonts w:ascii="標楷體" w:eastAsia="標楷體" w:hAnsi="標楷體" w:hint="eastAsia"/>
+          <w:b w:val="0"/>
+          <w:sz w:val="28"/>
+          <w:szCs w:val="28"/>
         </w:rPr>
         <w:t>美術任務</w:t>
       </w:r>
     </w:p>
     <w:p>
       <w:pPr>
-        <w:pStyle w:val="a7"/>
+        <w:pStyle w:val="1"/>
+        <w:keepNext w:val="0"/>
         <w:numPr>
           <w:ilvl w:val="0"/>
-          <w:numId w:val="1"/>
+          <w:numId w:val="2"/>
         </w:numPr>
-        <w:ind w:leftChars="0"/>
+        <w:kinsoku w:val="0"/>
+        <w:overflowPunct w:val="0"/>
+        <w:spacing w:before="0" w:after="0" w:line="240" w:lineRule="auto"/>
         <w:rPr>
-          <w:rFonts w:ascii="標楷體" w:eastAsia="標楷體" w:hAnsi="標楷體" w:hint="eastAsia"/>
+          <w:rFonts w:ascii="標楷體" w:eastAsia="標楷體" w:hAnsi="標楷體"/>
+          <w:b w:val="0"/>
+          <w:sz w:val="28"/>
+          <w:szCs w:val="28"/>
         </w:rPr>
       </w:pPr>
       <w:r>
         <w:rPr>
           <w:rFonts w:ascii="標楷體" w:eastAsia="標楷體" w:hAnsi="標楷體" w:hint="eastAsia"/>
+          <w:b w:val="0"/>
+          <w:sz w:val="28"/>
+          <w:szCs w:val="28"/>
         </w:rPr>
         <w:t>數位任務</w:t>
       </w:r>
     </w:p>
     <w:p>
       <w:pPr>
-        <w:pStyle w:val="a7"/>
+        <w:pStyle w:val="1"/>
+        <w:keepNext w:val="0"/>
         <w:numPr>
           <w:ilvl w:val="0"/>
-          <w:numId w:val="1"/>
+          <w:numId w:val="2"/>
         </w:numPr>
-        <w:ind w:leftChars="0"/>
+        <w:kinsoku w:val="0"/>
+        <w:overflowPunct w:val="0"/>
+        <w:spacing w:before="0" w:after="0" w:line="240" w:lineRule="auto"/>
         <w:rPr>
           <w:rFonts w:ascii="標楷體" w:eastAsia="標楷體" w:hAnsi="標楷體"/>
+          <w:b w:val="0"/>
+          <w:sz w:val="28"/>
+          <w:szCs w:val="28"/>
         </w:rPr>
       </w:pPr>
       <w:r>
         <w:rPr>
           <w:rFonts w:ascii="標楷體" w:eastAsia="標楷體" w:hAnsi="標楷體" w:hint="eastAsia"/>
+          <w:b w:val="0"/>
+          <w:sz w:val="28"/>
+          <w:szCs w:val="28"/>
         </w:rPr>
+        <w:lastRenderedPageBreak/>
         <w:t>獎品兌換</w:t>
       </w:r>
-      <w:bookmarkEnd w:id="0"/>
     </w:p>
     <w:sectPr>
-      <w:pgSz w:w="11906" w:h="16838"/>
+      <w:pgSz w:w="16838" w:h="11906" w:orient="landscape"/>
       <w:pgMar w:top="1134" w:right="1134" w:bottom="1134" w:left="1134" w:header="851" w:footer="992" w:gutter="0"/>
       <w:cols w:space="425"/>
       <w:docGrid w:type="lines" w:linePitch="360"/>
@@ -443,6 +3074,205 @@
 <file path=word/numbering.xml><?xml version="1.0" encoding="utf-8"?>
 <w:numbering xmlns:wpc="http://schemas.microsoft.com/office/word/2010/wordprocessingCanvas" xmlns:mc="http://schemas.openxmlformats.org/markup-compatibility/2006" xmlns:o="urn:schemas-microsoft-com:office:office" xmlns:r="http://schemas.openxmlformats.org/officeDocument/2006/relationships" xmlns:m="http://schemas.openxmlformats.org/officeDocument/2006/math" xmlns:v="urn:schemas-microsoft-com:vml" xmlns:wp14="http://schemas.microsoft.com/office/word/2010/wordprocessingDrawing" xmlns:wp="http://schemas.openxmlformats.org/drawingml/2006/wordprocessingDrawing" xmlns:w10="urn:schemas-microsoft-com:office:word" xmlns:w="http://schemas.openxmlformats.org/wordprocessingml/2006/main" xmlns:w14="http://schemas.microsoft.com/office/word/2010/wordml" xmlns:wpg="http://schemas.microsoft.com/office/word/2010/wordprocessingGroup" xmlns:wpi="http://schemas.microsoft.com/office/word/2010/wordprocessingInk" xmlns:wne="http://schemas.microsoft.com/office/word/2006/wordml" xmlns:wps="http://schemas.microsoft.com/office/word/2010/wordprocessingShape" mc:Ignorable="w14 wp14">
   <w:abstractNum w:abstractNumId="0">
+    <w:nsid w:val="19423807"/>
+    <w:multiLevelType w:val="hybridMultilevel"/>
+    <w:tmpl w:val="D2DA89B0"/>
+    <w:lvl w:ilvl="0" w:tplc="0409000F">
+      <w:start w:val="1"/>
+      <w:numFmt w:val="decimal"/>
+      <w:lvlText w:val="%1."/>
+      <w:lvlJc w:val="left"/>
+      <w:pPr>
+        <w:ind w:left="480" w:hanging="480"/>
+      </w:pPr>
+    </w:lvl>
+    <w:lvl w:ilvl="1" w:tplc="04090019" w:tentative="1">
+      <w:start w:val="1"/>
+      <w:numFmt w:val="ideographTraditional"/>
+      <w:lvlText w:val="%2、"/>
+      <w:lvlJc w:val="left"/>
+      <w:pPr>
+        <w:ind w:left="960" w:hanging="480"/>
+      </w:pPr>
+    </w:lvl>
+    <w:lvl w:ilvl="2" w:tplc="0409001B" w:tentative="1">
+      <w:start w:val="1"/>
+      <w:numFmt w:val="lowerRoman"/>
+      <w:lvlText w:val="%3."/>
+      <w:lvlJc w:val="right"/>
+      <w:pPr>
+        <w:ind w:left="1440" w:hanging="480"/>
+      </w:pPr>
+    </w:lvl>
+    <w:lvl w:ilvl="3" w:tplc="0409000F" w:tentative="1">
+      <w:start w:val="1"/>
+      <w:numFmt w:val="decimal"/>
+      <w:lvlText w:val="%4."/>
+      <w:lvlJc w:val="left"/>
+      <w:pPr>
+        <w:ind w:left="1920" w:hanging="480"/>
+      </w:pPr>
+    </w:lvl>
+    <w:lvl w:ilvl="4" w:tplc="04090019" w:tentative="1">
+      <w:start w:val="1"/>
+      <w:numFmt w:val="ideographTraditional"/>
+      <w:lvlText w:val="%5、"/>
+      <w:lvlJc w:val="left"/>
+      <w:pPr>
+        <w:ind w:left="2400" w:hanging="480"/>
+      </w:pPr>
+    </w:lvl>
+    <w:lvl w:ilvl="5" w:tplc="0409001B" w:tentative="1">
+      <w:start w:val="1"/>
+      <w:numFmt w:val="lowerRoman"/>
+      <w:lvlText w:val="%6."/>
+      <w:lvlJc w:val="right"/>
+      <w:pPr>
+        <w:ind w:left="2880" w:hanging="480"/>
+      </w:pPr>
+    </w:lvl>
+    <w:lvl w:ilvl="6" w:tplc="0409000F" w:tentative="1">
+      <w:start w:val="1"/>
+      <w:numFmt w:val="decimal"/>
+      <w:lvlText w:val="%7."/>
+      <w:lvlJc w:val="left"/>
+      <w:pPr>
+        <w:ind w:left="3360" w:hanging="480"/>
+      </w:pPr>
+    </w:lvl>
+    <w:lvl w:ilvl="7" w:tplc="04090019" w:tentative="1">
+      <w:start w:val="1"/>
+      <w:numFmt w:val="ideographTraditional"/>
+      <w:lvlText w:val="%8、"/>
+      <w:lvlJc w:val="left"/>
+      <w:pPr>
+        <w:ind w:left="3840" w:hanging="480"/>
+      </w:pPr>
+    </w:lvl>
+    <w:lvl w:ilvl="8" w:tplc="0409001B" w:tentative="1">
+      <w:start w:val="1"/>
+      <w:numFmt w:val="lowerRoman"/>
+      <w:lvlText w:val="%9."/>
+      <w:lvlJc w:val="right"/>
+      <w:pPr>
+        <w:ind w:left="4320" w:hanging="480"/>
+      </w:pPr>
+    </w:lvl>
+  </w:abstractNum>
+  <w:abstractNum w:abstractNumId="1">
+    <w:nsid w:val="216712BD"/>
+    <w:multiLevelType w:val="hybridMultilevel"/>
+    <w:tmpl w:val="187CA51A"/>
+    <w:lvl w:ilvl="0" w:tplc="04090001">
+      <w:start w:val="1"/>
+      <w:numFmt w:val="bullet"/>
+      <w:lvlText w:val=""/>
+      <w:lvlJc w:val="left"/>
+      <w:pPr>
+        <w:ind w:left="480" w:hanging="480"/>
+      </w:pPr>
+      <w:rPr>
+        <w:rFonts w:ascii="Wingdings" w:hAnsi="Wingdings" w:hint="default"/>
+      </w:rPr>
+    </w:lvl>
+    <w:lvl w:ilvl="1" w:tplc="04090003" w:tentative="1">
+      <w:start w:val="1"/>
+      <w:numFmt w:val="bullet"/>
+      <w:lvlText w:val=""/>
+      <w:lvlJc w:val="left"/>
+      <w:pPr>
+        <w:ind w:left="960" w:hanging="480"/>
+      </w:pPr>
+      <w:rPr>
+        <w:rFonts w:ascii="Wingdings" w:hAnsi="Wingdings" w:hint="default"/>
+      </w:rPr>
+    </w:lvl>
+    <w:lvl w:ilvl="2" w:tplc="04090005" w:tentative="1">
+      <w:start w:val="1"/>
+      <w:numFmt w:val="bullet"/>
+      <w:lvlText w:val=""/>
+      <w:lvlJc w:val="left"/>
+      <w:pPr>
+        <w:ind w:left="1440" w:hanging="480"/>
+      </w:pPr>
+      <w:rPr>
+        <w:rFonts w:ascii="Wingdings" w:hAnsi="Wingdings" w:hint="default"/>
+      </w:rPr>
+    </w:lvl>
+    <w:lvl w:ilvl="3" w:tplc="04090001" w:tentative="1">
+      <w:start w:val="1"/>
+      <w:numFmt w:val="bullet"/>
+      <w:lvlText w:val=""/>
+      <w:lvlJc w:val="left"/>
+      <w:pPr>
+        <w:ind w:left="1920" w:hanging="480"/>
+      </w:pPr>
+      <w:rPr>
+        <w:rFonts w:ascii="Wingdings" w:hAnsi="Wingdings" w:hint="default"/>
+      </w:rPr>
+    </w:lvl>
+    <w:lvl w:ilvl="4" w:tplc="04090003" w:tentative="1">
+      <w:start w:val="1"/>
+      <w:numFmt w:val="bullet"/>
+      <w:lvlText w:val=""/>
+      <w:lvlJc w:val="left"/>
+      <w:pPr>
+        <w:ind w:left="2400" w:hanging="480"/>
+      </w:pPr>
+      <w:rPr>
+        <w:rFonts w:ascii="Wingdings" w:hAnsi="Wingdings" w:hint="default"/>
+      </w:rPr>
+    </w:lvl>
+    <w:lvl w:ilvl="5" w:tplc="04090005" w:tentative="1">
+      <w:start w:val="1"/>
+      <w:numFmt w:val="bullet"/>
+      <w:lvlText w:val=""/>
+      <w:lvlJc w:val="left"/>
+      <w:pPr>
+        <w:ind w:left="2880" w:hanging="480"/>
+      </w:pPr>
+      <w:rPr>
+        <w:rFonts w:ascii="Wingdings" w:hAnsi="Wingdings" w:hint="default"/>
+      </w:rPr>
+    </w:lvl>
+    <w:lvl w:ilvl="6" w:tplc="04090001" w:tentative="1">
+      <w:start w:val="1"/>
+      <w:numFmt w:val="bullet"/>
+      <w:lvlText w:val=""/>
+      <w:lvlJc w:val="left"/>
+      <w:pPr>
+        <w:ind w:left="3360" w:hanging="480"/>
+      </w:pPr>
+      <w:rPr>
+        <w:rFonts w:ascii="Wingdings" w:hAnsi="Wingdings" w:hint="default"/>
+      </w:rPr>
+    </w:lvl>
+    <w:lvl w:ilvl="7" w:tplc="04090003" w:tentative="1">
+      <w:start w:val="1"/>
+      <w:numFmt w:val="bullet"/>
+      <w:lvlText w:val=""/>
+      <w:lvlJc w:val="left"/>
+      <w:pPr>
+        <w:ind w:left="3840" w:hanging="480"/>
+      </w:pPr>
+      <w:rPr>
+        <w:rFonts w:ascii="Wingdings" w:hAnsi="Wingdings" w:hint="default"/>
+      </w:rPr>
+    </w:lvl>
+    <w:lvl w:ilvl="8" w:tplc="04090005" w:tentative="1">
+      <w:start w:val="1"/>
+      <w:numFmt w:val="bullet"/>
+      <w:lvlText w:val=""/>
+      <w:lvlJc w:val="left"/>
+      <w:pPr>
+        <w:ind w:left="4320" w:hanging="480"/>
+      </w:pPr>
+      <w:rPr>
+        <w:rFonts w:ascii="Wingdings" w:hAnsi="Wingdings" w:hint="default"/>
+      </w:rPr>
+    </w:lvl>
+  </w:abstractNum>
+  <w:abstractNum w:abstractNumId="2">
     <w:nsid w:val="23AB22CA"/>
     <w:multiLevelType w:val="hybridMultilevel"/>
     <w:tmpl w:val="BA32C7F2"/>
@@ -528,8 +3358,1318 @@
       </w:pPr>
     </w:lvl>
   </w:abstractNum>
+  <w:abstractNum w:abstractNumId="3">
+    <w:nsid w:val="27407083"/>
+    <w:multiLevelType w:val="hybridMultilevel"/>
+    <w:tmpl w:val="4BDA73F4"/>
+    <w:lvl w:ilvl="0" w:tplc="0409000F">
+      <w:start w:val="1"/>
+      <w:numFmt w:val="decimal"/>
+      <w:lvlText w:val="%1."/>
+      <w:lvlJc w:val="left"/>
+      <w:pPr>
+        <w:ind w:left="480" w:hanging="480"/>
+      </w:pPr>
+    </w:lvl>
+    <w:lvl w:ilvl="1" w:tplc="04090019" w:tentative="1">
+      <w:start w:val="1"/>
+      <w:numFmt w:val="ideographTraditional"/>
+      <w:lvlText w:val="%2、"/>
+      <w:lvlJc w:val="left"/>
+      <w:pPr>
+        <w:ind w:left="960" w:hanging="480"/>
+      </w:pPr>
+    </w:lvl>
+    <w:lvl w:ilvl="2" w:tplc="0409001B" w:tentative="1">
+      <w:start w:val="1"/>
+      <w:numFmt w:val="lowerRoman"/>
+      <w:lvlText w:val="%3."/>
+      <w:lvlJc w:val="right"/>
+      <w:pPr>
+        <w:ind w:left="1440" w:hanging="480"/>
+      </w:pPr>
+    </w:lvl>
+    <w:lvl w:ilvl="3" w:tplc="0409000F" w:tentative="1">
+      <w:start w:val="1"/>
+      <w:numFmt w:val="decimal"/>
+      <w:lvlText w:val="%4."/>
+      <w:lvlJc w:val="left"/>
+      <w:pPr>
+        <w:ind w:left="1920" w:hanging="480"/>
+      </w:pPr>
+    </w:lvl>
+    <w:lvl w:ilvl="4" w:tplc="04090019" w:tentative="1">
+      <w:start w:val="1"/>
+      <w:numFmt w:val="ideographTraditional"/>
+      <w:lvlText w:val="%5、"/>
+      <w:lvlJc w:val="left"/>
+      <w:pPr>
+        <w:ind w:left="2400" w:hanging="480"/>
+      </w:pPr>
+    </w:lvl>
+    <w:lvl w:ilvl="5" w:tplc="0409001B" w:tentative="1">
+      <w:start w:val="1"/>
+      <w:numFmt w:val="lowerRoman"/>
+      <w:lvlText w:val="%6."/>
+      <w:lvlJc w:val="right"/>
+      <w:pPr>
+        <w:ind w:left="2880" w:hanging="480"/>
+      </w:pPr>
+    </w:lvl>
+    <w:lvl w:ilvl="6" w:tplc="0409000F" w:tentative="1">
+      <w:start w:val="1"/>
+      <w:numFmt w:val="decimal"/>
+      <w:lvlText w:val="%7."/>
+      <w:lvlJc w:val="left"/>
+      <w:pPr>
+        <w:ind w:left="3360" w:hanging="480"/>
+      </w:pPr>
+    </w:lvl>
+    <w:lvl w:ilvl="7" w:tplc="04090019" w:tentative="1">
+      <w:start w:val="1"/>
+      <w:numFmt w:val="ideographTraditional"/>
+      <w:lvlText w:val="%8、"/>
+      <w:lvlJc w:val="left"/>
+      <w:pPr>
+        <w:ind w:left="3840" w:hanging="480"/>
+      </w:pPr>
+    </w:lvl>
+    <w:lvl w:ilvl="8" w:tplc="0409001B" w:tentative="1">
+      <w:start w:val="1"/>
+      <w:numFmt w:val="lowerRoman"/>
+      <w:lvlText w:val="%9."/>
+      <w:lvlJc w:val="right"/>
+      <w:pPr>
+        <w:ind w:left="4320" w:hanging="480"/>
+      </w:pPr>
+    </w:lvl>
+  </w:abstractNum>
+  <w:abstractNum w:abstractNumId="4">
+    <w:nsid w:val="322273C6"/>
+    <w:multiLevelType w:val="hybridMultilevel"/>
+    <w:tmpl w:val="D32CC156"/>
+    <w:lvl w:ilvl="0" w:tplc="0409000F">
+      <w:start w:val="1"/>
+      <w:numFmt w:val="decimal"/>
+      <w:lvlText w:val="%1."/>
+      <w:lvlJc w:val="left"/>
+      <w:pPr>
+        <w:ind w:left="480" w:hanging="480"/>
+      </w:pPr>
+    </w:lvl>
+    <w:lvl w:ilvl="1" w:tplc="04090019" w:tentative="1">
+      <w:start w:val="1"/>
+      <w:numFmt w:val="ideographTraditional"/>
+      <w:lvlText w:val="%2、"/>
+      <w:lvlJc w:val="left"/>
+      <w:pPr>
+        <w:ind w:left="960" w:hanging="480"/>
+      </w:pPr>
+    </w:lvl>
+    <w:lvl w:ilvl="2" w:tplc="0409001B" w:tentative="1">
+      <w:start w:val="1"/>
+      <w:numFmt w:val="lowerRoman"/>
+      <w:lvlText w:val="%3."/>
+      <w:lvlJc w:val="right"/>
+      <w:pPr>
+        <w:ind w:left="1440" w:hanging="480"/>
+      </w:pPr>
+    </w:lvl>
+    <w:lvl w:ilvl="3" w:tplc="0409000F" w:tentative="1">
+      <w:start w:val="1"/>
+      <w:numFmt w:val="decimal"/>
+      <w:lvlText w:val="%4."/>
+      <w:lvlJc w:val="left"/>
+      <w:pPr>
+        <w:ind w:left="1920" w:hanging="480"/>
+      </w:pPr>
+    </w:lvl>
+    <w:lvl w:ilvl="4" w:tplc="04090019" w:tentative="1">
+      <w:start w:val="1"/>
+      <w:numFmt w:val="ideographTraditional"/>
+      <w:lvlText w:val="%5、"/>
+      <w:lvlJc w:val="left"/>
+      <w:pPr>
+        <w:ind w:left="2400" w:hanging="480"/>
+      </w:pPr>
+    </w:lvl>
+    <w:lvl w:ilvl="5" w:tplc="0409001B" w:tentative="1">
+      <w:start w:val="1"/>
+      <w:numFmt w:val="lowerRoman"/>
+      <w:lvlText w:val="%6."/>
+      <w:lvlJc w:val="right"/>
+      <w:pPr>
+        <w:ind w:left="2880" w:hanging="480"/>
+      </w:pPr>
+    </w:lvl>
+    <w:lvl w:ilvl="6" w:tplc="0409000F" w:tentative="1">
+      <w:start w:val="1"/>
+      <w:numFmt w:val="decimal"/>
+      <w:lvlText w:val="%7."/>
+      <w:lvlJc w:val="left"/>
+      <w:pPr>
+        <w:ind w:left="3360" w:hanging="480"/>
+      </w:pPr>
+    </w:lvl>
+    <w:lvl w:ilvl="7" w:tplc="04090019" w:tentative="1">
+      <w:start w:val="1"/>
+      <w:numFmt w:val="ideographTraditional"/>
+      <w:lvlText w:val="%8、"/>
+      <w:lvlJc w:val="left"/>
+      <w:pPr>
+        <w:ind w:left="3840" w:hanging="480"/>
+      </w:pPr>
+    </w:lvl>
+    <w:lvl w:ilvl="8" w:tplc="0409001B" w:tentative="1">
+      <w:start w:val="1"/>
+      <w:numFmt w:val="lowerRoman"/>
+      <w:lvlText w:val="%9."/>
+      <w:lvlJc w:val="right"/>
+      <w:pPr>
+        <w:ind w:left="4320" w:hanging="480"/>
+      </w:pPr>
+    </w:lvl>
+  </w:abstractNum>
+  <w:abstractNum w:abstractNumId="5">
+    <w:nsid w:val="33BC665F"/>
+    <w:multiLevelType w:val="hybridMultilevel"/>
+    <w:tmpl w:val="09B8444C"/>
+    <w:lvl w:ilvl="0" w:tplc="0409000F">
+      <w:start w:val="1"/>
+      <w:numFmt w:val="decimal"/>
+      <w:lvlText w:val="%1."/>
+      <w:lvlJc w:val="left"/>
+      <w:pPr>
+        <w:ind w:left="480" w:hanging="480"/>
+      </w:pPr>
+    </w:lvl>
+    <w:lvl w:ilvl="1" w:tplc="04090019" w:tentative="1">
+      <w:start w:val="1"/>
+      <w:numFmt w:val="ideographTraditional"/>
+      <w:lvlText w:val="%2、"/>
+      <w:lvlJc w:val="left"/>
+      <w:pPr>
+        <w:ind w:left="960" w:hanging="480"/>
+      </w:pPr>
+    </w:lvl>
+    <w:lvl w:ilvl="2" w:tplc="0409001B" w:tentative="1">
+      <w:start w:val="1"/>
+      <w:numFmt w:val="lowerRoman"/>
+      <w:lvlText w:val="%3."/>
+      <w:lvlJc w:val="right"/>
+      <w:pPr>
+        <w:ind w:left="1440" w:hanging="480"/>
+      </w:pPr>
+    </w:lvl>
+    <w:lvl w:ilvl="3" w:tplc="0409000F" w:tentative="1">
+      <w:start w:val="1"/>
+      <w:numFmt w:val="decimal"/>
+      <w:lvlText w:val="%4."/>
+      <w:lvlJc w:val="left"/>
+      <w:pPr>
+        <w:ind w:left="1920" w:hanging="480"/>
+      </w:pPr>
+    </w:lvl>
+    <w:lvl w:ilvl="4" w:tplc="04090019" w:tentative="1">
+      <w:start w:val="1"/>
+      <w:numFmt w:val="ideographTraditional"/>
+      <w:lvlText w:val="%5、"/>
+      <w:lvlJc w:val="left"/>
+      <w:pPr>
+        <w:ind w:left="2400" w:hanging="480"/>
+      </w:pPr>
+    </w:lvl>
+    <w:lvl w:ilvl="5" w:tplc="0409001B" w:tentative="1">
+      <w:start w:val="1"/>
+      <w:numFmt w:val="lowerRoman"/>
+      <w:lvlText w:val="%6."/>
+      <w:lvlJc w:val="right"/>
+      <w:pPr>
+        <w:ind w:left="2880" w:hanging="480"/>
+      </w:pPr>
+    </w:lvl>
+    <w:lvl w:ilvl="6" w:tplc="0409000F" w:tentative="1">
+      <w:start w:val="1"/>
+      <w:numFmt w:val="decimal"/>
+      <w:lvlText w:val="%7."/>
+      <w:lvlJc w:val="left"/>
+      <w:pPr>
+        <w:ind w:left="3360" w:hanging="480"/>
+      </w:pPr>
+    </w:lvl>
+    <w:lvl w:ilvl="7" w:tplc="04090019" w:tentative="1">
+      <w:start w:val="1"/>
+      <w:numFmt w:val="ideographTraditional"/>
+      <w:lvlText w:val="%8、"/>
+      <w:lvlJc w:val="left"/>
+      <w:pPr>
+        <w:ind w:left="3840" w:hanging="480"/>
+      </w:pPr>
+    </w:lvl>
+    <w:lvl w:ilvl="8" w:tplc="0409001B" w:tentative="1">
+      <w:start w:val="1"/>
+      <w:numFmt w:val="lowerRoman"/>
+      <w:lvlText w:val="%9."/>
+      <w:lvlJc w:val="right"/>
+      <w:pPr>
+        <w:ind w:left="4320" w:hanging="480"/>
+      </w:pPr>
+    </w:lvl>
+  </w:abstractNum>
+  <w:abstractNum w:abstractNumId="6">
+    <w:nsid w:val="3C566AEF"/>
+    <w:multiLevelType w:val="hybridMultilevel"/>
+    <w:tmpl w:val="09B8444C"/>
+    <w:lvl w:ilvl="0" w:tplc="0409000F">
+      <w:start w:val="1"/>
+      <w:numFmt w:val="decimal"/>
+      <w:lvlText w:val="%1."/>
+      <w:lvlJc w:val="left"/>
+      <w:pPr>
+        <w:ind w:left="480" w:hanging="480"/>
+      </w:pPr>
+    </w:lvl>
+    <w:lvl w:ilvl="1" w:tplc="04090019" w:tentative="1">
+      <w:start w:val="1"/>
+      <w:numFmt w:val="ideographTraditional"/>
+      <w:lvlText w:val="%2、"/>
+      <w:lvlJc w:val="left"/>
+      <w:pPr>
+        <w:ind w:left="960" w:hanging="480"/>
+      </w:pPr>
+    </w:lvl>
+    <w:lvl w:ilvl="2" w:tplc="0409001B" w:tentative="1">
+      <w:start w:val="1"/>
+      <w:numFmt w:val="lowerRoman"/>
+      <w:lvlText w:val="%3."/>
+      <w:lvlJc w:val="right"/>
+      <w:pPr>
+        <w:ind w:left="1440" w:hanging="480"/>
+      </w:pPr>
+    </w:lvl>
+    <w:lvl w:ilvl="3" w:tplc="0409000F" w:tentative="1">
+      <w:start w:val="1"/>
+      <w:numFmt w:val="decimal"/>
+      <w:lvlText w:val="%4."/>
+      <w:lvlJc w:val="left"/>
+      <w:pPr>
+        <w:ind w:left="1920" w:hanging="480"/>
+      </w:pPr>
+    </w:lvl>
+    <w:lvl w:ilvl="4" w:tplc="04090019" w:tentative="1">
+      <w:start w:val="1"/>
+      <w:numFmt w:val="ideographTraditional"/>
+      <w:lvlText w:val="%5、"/>
+      <w:lvlJc w:val="left"/>
+      <w:pPr>
+        <w:ind w:left="2400" w:hanging="480"/>
+      </w:pPr>
+    </w:lvl>
+    <w:lvl w:ilvl="5" w:tplc="0409001B" w:tentative="1">
+      <w:start w:val="1"/>
+      <w:numFmt w:val="lowerRoman"/>
+      <w:lvlText w:val="%6."/>
+      <w:lvlJc w:val="right"/>
+      <w:pPr>
+        <w:ind w:left="2880" w:hanging="480"/>
+      </w:pPr>
+    </w:lvl>
+    <w:lvl w:ilvl="6" w:tplc="0409000F" w:tentative="1">
+      <w:start w:val="1"/>
+      <w:numFmt w:val="decimal"/>
+      <w:lvlText w:val="%7."/>
+      <w:lvlJc w:val="left"/>
+      <w:pPr>
+        <w:ind w:left="3360" w:hanging="480"/>
+      </w:pPr>
+    </w:lvl>
+    <w:lvl w:ilvl="7" w:tplc="04090019" w:tentative="1">
+      <w:start w:val="1"/>
+      <w:numFmt w:val="ideographTraditional"/>
+      <w:lvlText w:val="%8、"/>
+      <w:lvlJc w:val="left"/>
+      <w:pPr>
+        <w:ind w:left="3840" w:hanging="480"/>
+      </w:pPr>
+    </w:lvl>
+    <w:lvl w:ilvl="8" w:tplc="0409001B" w:tentative="1">
+      <w:start w:val="1"/>
+      <w:numFmt w:val="lowerRoman"/>
+      <w:lvlText w:val="%9."/>
+      <w:lvlJc w:val="right"/>
+      <w:pPr>
+        <w:ind w:left="4320" w:hanging="480"/>
+      </w:pPr>
+    </w:lvl>
+  </w:abstractNum>
+  <w:abstractNum w:abstractNumId="7">
+    <w:nsid w:val="4ADA4747"/>
+    <w:multiLevelType w:val="hybridMultilevel"/>
+    <w:tmpl w:val="50B80E38"/>
+    <w:lvl w:ilvl="0" w:tplc="0409000F">
+      <w:start w:val="1"/>
+      <w:numFmt w:val="decimal"/>
+      <w:lvlText w:val="%1."/>
+      <w:lvlJc w:val="left"/>
+      <w:pPr>
+        <w:ind w:left="480" w:hanging="480"/>
+      </w:pPr>
+    </w:lvl>
+    <w:lvl w:ilvl="1" w:tplc="04090019" w:tentative="1">
+      <w:start w:val="1"/>
+      <w:numFmt w:val="ideographTraditional"/>
+      <w:lvlText w:val="%2、"/>
+      <w:lvlJc w:val="left"/>
+      <w:pPr>
+        <w:ind w:left="960" w:hanging="480"/>
+      </w:pPr>
+    </w:lvl>
+    <w:lvl w:ilvl="2" w:tplc="0409001B" w:tentative="1">
+      <w:start w:val="1"/>
+      <w:numFmt w:val="lowerRoman"/>
+      <w:lvlText w:val="%3."/>
+      <w:lvlJc w:val="right"/>
+      <w:pPr>
+        <w:ind w:left="1440" w:hanging="480"/>
+      </w:pPr>
+    </w:lvl>
+    <w:lvl w:ilvl="3" w:tplc="0409000F" w:tentative="1">
+      <w:start w:val="1"/>
+      <w:numFmt w:val="decimal"/>
+      <w:lvlText w:val="%4."/>
+      <w:lvlJc w:val="left"/>
+      <w:pPr>
+        <w:ind w:left="1920" w:hanging="480"/>
+      </w:pPr>
+    </w:lvl>
+    <w:lvl w:ilvl="4" w:tplc="04090019" w:tentative="1">
+      <w:start w:val="1"/>
+      <w:numFmt w:val="ideographTraditional"/>
+      <w:lvlText w:val="%5、"/>
+      <w:lvlJc w:val="left"/>
+      <w:pPr>
+        <w:ind w:left="2400" w:hanging="480"/>
+      </w:pPr>
+    </w:lvl>
+    <w:lvl w:ilvl="5" w:tplc="0409001B" w:tentative="1">
+      <w:start w:val="1"/>
+      <w:numFmt w:val="lowerRoman"/>
+      <w:lvlText w:val="%6."/>
+      <w:lvlJc w:val="right"/>
+      <w:pPr>
+        <w:ind w:left="2880" w:hanging="480"/>
+      </w:pPr>
+    </w:lvl>
+    <w:lvl w:ilvl="6" w:tplc="0409000F" w:tentative="1">
+      <w:start w:val="1"/>
+      <w:numFmt w:val="decimal"/>
+      <w:lvlText w:val="%7."/>
+      <w:lvlJc w:val="left"/>
+      <w:pPr>
+        <w:ind w:left="3360" w:hanging="480"/>
+      </w:pPr>
+    </w:lvl>
+    <w:lvl w:ilvl="7" w:tplc="04090019" w:tentative="1">
+      <w:start w:val="1"/>
+      <w:numFmt w:val="ideographTraditional"/>
+      <w:lvlText w:val="%8、"/>
+      <w:lvlJc w:val="left"/>
+      <w:pPr>
+        <w:ind w:left="3840" w:hanging="480"/>
+      </w:pPr>
+    </w:lvl>
+    <w:lvl w:ilvl="8" w:tplc="0409001B" w:tentative="1">
+      <w:start w:val="1"/>
+      <w:numFmt w:val="lowerRoman"/>
+      <w:lvlText w:val="%9."/>
+      <w:lvlJc w:val="right"/>
+      <w:pPr>
+        <w:ind w:left="4320" w:hanging="480"/>
+      </w:pPr>
+    </w:lvl>
+  </w:abstractNum>
+  <w:abstractNum w:abstractNumId="8">
+    <w:nsid w:val="4F5A793D"/>
+    <w:multiLevelType w:val="hybridMultilevel"/>
+    <w:tmpl w:val="50B80E38"/>
+    <w:lvl w:ilvl="0" w:tplc="0409000F">
+      <w:start w:val="1"/>
+      <w:numFmt w:val="decimal"/>
+      <w:lvlText w:val="%1."/>
+      <w:lvlJc w:val="left"/>
+      <w:pPr>
+        <w:ind w:left="480" w:hanging="480"/>
+      </w:pPr>
+    </w:lvl>
+    <w:lvl w:ilvl="1" w:tplc="04090019" w:tentative="1">
+      <w:start w:val="1"/>
+      <w:numFmt w:val="ideographTraditional"/>
+      <w:lvlText w:val="%2、"/>
+      <w:lvlJc w:val="left"/>
+      <w:pPr>
+        <w:ind w:left="960" w:hanging="480"/>
+      </w:pPr>
+    </w:lvl>
+    <w:lvl w:ilvl="2" w:tplc="0409001B" w:tentative="1">
+      <w:start w:val="1"/>
+      <w:numFmt w:val="lowerRoman"/>
+      <w:lvlText w:val="%3."/>
+      <w:lvlJc w:val="right"/>
+      <w:pPr>
+        <w:ind w:left="1440" w:hanging="480"/>
+      </w:pPr>
+    </w:lvl>
+    <w:lvl w:ilvl="3" w:tplc="0409000F" w:tentative="1">
+      <w:start w:val="1"/>
+      <w:numFmt w:val="decimal"/>
+      <w:lvlText w:val="%4."/>
+      <w:lvlJc w:val="left"/>
+      <w:pPr>
+        <w:ind w:left="1920" w:hanging="480"/>
+      </w:pPr>
+    </w:lvl>
+    <w:lvl w:ilvl="4" w:tplc="04090019" w:tentative="1">
+      <w:start w:val="1"/>
+      <w:numFmt w:val="ideographTraditional"/>
+      <w:lvlText w:val="%5、"/>
+      <w:lvlJc w:val="left"/>
+      <w:pPr>
+        <w:ind w:left="2400" w:hanging="480"/>
+      </w:pPr>
+    </w:lvl>
+    <w:lvl w:ilvl="5" w:tplc="0409001B" w:tentative="1">
+      <w:start w:val="1"/>
+      <w:numFmt w:val="lowerRoman"/>
+      <w:lvlText w:val="%6."/>
+      <w:lvlJc w:val="right"/>
+      <w:pPr>
+        <w:ind w:left="2880" w:hanging="480"/>
+      </w:pPr>
+    </w:lvl>
+    <w:lvl w:ilvl="6" w:tplc="0409000F" w:tentative="1">
+      <w:start w:val="1"/>
+      <w:numFmt w:val="decimal"/>
+      <w:lvlText w:val="%7."/>
+      <w:lvlJc w:val="left"/>
+      <w:pPr>
+        <w:ind w:left="3360" w:hanging="480"/>
+      </w:pPr>
+    </w:lvl>
+    <w:lvl w:ilvl="7" w:tplc="04090019" w:tentative="1">
+      <w:start w:val="1"/>
+      <w:numFmt w:val="ideographTraditional"/>
+      <w:lvlText w:val="%8、"/>
+      <w:lvlJc w:val="left"/>
+      <w:pPr>
+        <w:ind w:left="3840" w:hanging="480"/>
+      </w:pPr>
+    </w:lvl>
+    <w:lvl w:ilvl="8" w:tplc="0409001B" w:tentative="1">
+      <w:start w:val="1"/>
+      <w:numFmt w:val="lowerRoman"/>
+      <w:lvlText w:val="%9."/>
+      <w:lvlJc w:val="right"/>
+      <w:pPr>
+        <w:ind w:left="4320" w:hanging="480"/>
+      </w:pPr>
+    </w:lvl>
+  </w:abstractNum>
+  <w:abstractNum w:abstractNumId="9">
+    <w:nsid w:val="50DE2673"/>
+    <w:multiLevelType w:val="hybridMultilevel"/>
+    <w:tmpl w:val="D2DA89B0"/>
+    <w:lvl w:ilvl="0" w:tplc="0409000F">
+      <w:start w:val="1"/>
+      <w:numFmt w:val="decimal"/>
+      <w:lvlText w:val="%1."/>
+      <w:lvlJc w:val="left"/>
+      <w:pPr>
+        <w:ind w:left="480" w:hanging="480"/>
+      </w:pPr>
+    </w:lvl>
+    <w:lvl w:ilvl="1" w:tplc="04090019" w:tentative="1">
+      <w:start w:val="1"/>
+      <w:numFmt w:val="ideographTraditional"/>
+      <w:lvlText w:val="%2、"/>
+      <w:lvlJc w:val="left"/>
+      <w:pPr>
+        <w:ind w:left="960" w:hanging="480"/>
+      </w:pPr>
+    </w:lvl>
+    <w:lvl w:ilvl="2" w:tplc="0409001B" w:tentative="1">
+      <w:start w:val="1"/>
+      <w:numFmt w:val="lowerRoman"/>
+      <w:lvlText w:val="%3."/>
+      <w:lvlJc w:val="right"/>
+      <w:pPr>
+        <w:ind w:left="1440" w:hanging="480"/>
+      </w:pPr>
+    </w:lvl>
+    <w:lvl w:ilvl="3" w:tplc="0409000F" w:tentative="1">
+      <w:start w:val="1"/>
+      <w:numFmt w:val="decimal"/>
+      <w:lvlText w:val="%4."/>
+      <w:lvlJc w:val="left"/>
+      <w:pPr>
+        <w:ind w:left="1920" w:hanging="480"/>
+      </w:pPr>
+    </w:lvl>
+    <w:lvl w:ilvl="4" w:tplc="04090019" w:tentative="1">
+      <w:start w:val="1"/>
+      <w:numFmt w:val="ideographTraditional"/>
+      <w:lvlText w:val="%5、"/>
+      <w:lvlJc w:val="left"/>
+      <w:pPr>
+        <w:ind w:left="2400" w:hanging="480"/>
+      </w:pPr>
+    </w:lvl>
+    <w:lvl w:ilvl="5" w:tplc="0409001B" w:tentative="1">
+      <w:start w:val="1"/>
+      <w:numFmt w:val="lowerRoman"/>
+      <w:lvlText w:val="%6."/>
+      <w:lvlJc w:val="right"/>
+      <w:pPr>
+        <w:ind w:left="2880" w:hanging="480"/>
+      </w:pPr>
+    </w:lvl>
+    <w:lvl w:ilvl="6" w:tplc="0409000F" w:tentative="1">
+      <w:start w:val="1"/>
+      <w:numFmt w:val="decimal"/>
+      <w:lvlText w:val="%7."/>
+      <w:lvlJc w:val="left"/>
+      <w:pPr>
+        <w:ind w:left="3360" w:hanging="480"/>
+      </w:pPr>
+    </w:lvl>
+    <w:lvl w:ilvl="7" w:tplc="04090019" w:tentative="1">
+      <w:start w:val="1"/>
+      <w:numFmt w:val="ideographTraditional"/>
+      <w:lvlText w:val="%8、"/>
+      <w:lvlJc w:val="left"/>
+      <w:pPr>
+        <w:ind w:left="3840" w:hanging="480"/>
+      </w:pPr>
+    </w:lvl>
+    <w:lvl w:ilvl="8" w:tplc="0409001B" w:tentative="1">
+      <w:start w:val="1"/>
+      <w:numFmt w:val="lowerRoman"/>
+      <w:lvlText w:val="%9."/>
+      <w:lvlJc w:val="right"/>
+      <w:pPr>
+        <w:ind w:left="4320" w:hanging="480"/>
+      </w:pPr>
+    </w:lvl>
+  </w:abstractNum>
+  <w:abstractNum w:abstractNumId="10">
+    <w:nsid w:val="53A822B1"/>
+    <w:multiLevelType w:val="hybridMultilevel"/>
+    <w:tmpl w:val="48F69256"/>
+    <w:lvl w:ilvl="0" w:tplc="5756E6C8">
+      <w:start w:val="1"/>
+      <w:numFmt w:val="taiwaneseCountingThousand"/>
+      <w:lvlText w:val="%1、"/>
+      <w:lvlJc w:val="left"/>
+      <w:pPr>
+        <w:ind w:left="480" w:hanging="480"/>
+      </w:pPr>
+      <w:rPr>
+        <w:sz w:val="24"/>
+        <w:szCs w:val="24"/>
+      </w:rPr>
+    </w:lvl>
+    <w:lvl w:ilvl="1" w:tplc="04090019" w:tentative="1">
+      <w:start w:val="1"/>
+      <w:numFmt w:val="ideographTraditional"/>
+      <w:lvlText w:val="%2、"/>
+      <w:lvlJc w:val="left"/>
+      <w:pPr>
+        <w:ind w:left="960" w:hanging="480"/>
+      </w:pPr>
+    </w:lvl>
+    <w:lvl w:ilvl="2" w:tplc="0409001B" w:tentative="1">
+      <w:start w:val="1"/>
+      <w:numFmt w:val="lowerRoman"/>
+      <w:lvlText w:val="%3."/>
+      <w:lvlJc w:val="right"/>
+      <w:pPr>
+        <w:ind w:left="1440" w:hanging="480"/>
+      </w:pPr>
+    </w:lvl>
+    <w:lvl w:ilvl="3" w:tplc="0409000F" w:tentative="1">
+      <w:start w:val="1"/>
+      <w:numFmt w:val="decimal"/>
+      <w:lvlText w:val="%4."/>
+      <w:lvlJc w:val="left"/>
+      <w:pPr>
+        <w:ind w:left="1920" w:hanging="480"/>
+      </w:pPr>
+    </w:lvl>
+    <w:lvl w:ilvl="4" w:tplc="04090019" w:tentative="1">
+      <w:start w:val="1"/>
+      <w:numFmt w:val="ideographTraditional"/>
+      <w:lvlText w:val="%5、"/>
+      <w:lvlJc w:val="left"/>
+      <w:pPr>
+        <w:ind w:left="2400" w:hanging="480"/>
+      </w:pPr>
+    </w:lvl>
+    <w:lvl w:ilvl="5" w:tplc="0409001B" w:tentative="1">
+      <w:start w:val="1"/>
+      <w:numFmt w:val="lowerRoman"/>
+      <w:lvlText w:val="%6."/>
+      <w:lvlJc w:val="right"/>
+      <w:pPr>
+        <w:ind w:left="2880" w:hanging="480"/>
+      </w:pPr>
+    </w:lvl>
+    <w:lvl w:ilvl="6" w:tplc="0409000F" w:tentative="1">
+      <w:start w:val="1"/>
+      <w:numFmt w:val="decimal"/>
+      <w:lvlText w:val="%7."/>
+      <w:lvlJc w:val="left"/>
+      <w:pPr>
+        <w:ind w:left="3360" w:hanging="480"/>
+      </w:pPr>
+    </w:lvl>
+    <w:lvl w:ilvl="7" w:tplc="04090019" w:tentative="1">
+      <w:start w:val="1"/>
+      <w:numFmt w:val="ideographTraditional"/>
+      <w:lvlText w:val="%8、"/>
+      <w:lvlJc w:val="left"/>
+      <w:pPr>
+        <w:ind w:left="3840" w:hanging="480"/>
+      </w:pPr>
+    </w:lvl>
+    <w:lvl w:ilvl="8" w:tplc="0409001B" w:tentative="1">
+      <w:start w:val="1"/>
+      <w:numFmt w:val="lowerRoman"/>
+      <w:lvlText w:val="%9."/>
+      <w:lvlJc w:val="right"/>
+      <w:pPr>
+        <w:ind w:left="4320" w:hanging="480"/>
+      </w:pPr>
+    </w:lvl>
+  </w:abstractNum>
+  <w:abstractNum w:abstractNumId="11">
+    <w:nsid w:val="58AD2D18"/>
+    <w:multiLevelType w:val="hybridMultilevel"/>
+    <w:tmpl w:val="D32CC156"/>
+    <w:lvl w:ilvl="0" w:tplc="0409000F">
+      <w:start w:val="1"/>
+      <w:numFmt w:val="decimal"/>
+      <w:lvlText w:val="%1."/>
+      <w:lvlJc w:val="left"/>
+      <w:pPr>
+        <w:ind w:left="480" w:hanging="480"/>
+      </w:pPr>
+    </w:lvl>
+    <w:lvl w:ilvl="1" w:tplc="04090019" w:tentative="1">
+      <w:start w:val="1"/>
+      <w:numFmt w:val="ideographTraditional"/>
+      <w:lvlText w:val="%2、"/>
+      <w:lvlJc w:val="left"/>
+      <w:pPr>
+        <w:ind w:left="960" w:hanging="480"/>
+      </w:pPr>
+    </w:lvl>
+    <w:lvl w:ilvl="2" w:tplc="0409001B" w:tentative="1">
+      <w:start w:val="1"/>
+      <w:numFmt w:val="lowerRoman"/>
+      <w:lvlText w:val="%3."/>
+      <w:lvlJc w:val="right"/>
+      <w:pPr>
+        <w:ind w:left="1440" w:hanging="480"/>
+      </w:pPr>
+    </w:lvl>
+    <w:lvl w:ilvl="3" w:tplc="0409000F" w:tentative="1">
+      <w:start w:val="1"/>
+      <w:numFmt w:val="decimal"/>
+      <w:lvlText w:val="%4."/>
+      <w:lvlJc w:val="left"/>
+      <w:pPr>
+        <w:ind w:left="1920" w:hanging="480"/>
+      </w:pPr>
+    </w:lvl>
+    <w:lvl w:ilvl="4" w:tplc="04090019" w:tentative="1">
+      <w:start w:val="1"/>
+      <w:numFmt w:val="ideographTraditional"/>
+      <w:lvlText w:val="%5、"/>
+      <w:lvlJc w:val="left"/>
+      <w:pPr>
+        <w:ind w:left="2400" w:hanging="480"/>
+      </w:pPr>
+    </w:lvl>
+    <w:lvl w:ilvl="5" w:tplc="0409001B" w:tentative="1">
+      <w:start w:val="1"/>
+      <w:numFmt w:val="lowerRoman"/>
+      <w:lvlText w:val="%6."/>
+      <w:lvlJc w:val="right"/>
+      <w:pPr>
+        <w:ind w:left="2880" w:hanging="480"/>
+      </w:pPr>
+    </w:lvl>
+    <w:lvl w:ilvl="6" w:tplc="0409000F" w:tentative="1">
+      <w:start w:val="1"/>
+      <w:numFmt w:val="decimal"/>
+      <w:lvlText w:val="%7."/>
+      <w:lvlJc w:val="left"/>
+      <w:pPr>
+        <w:ind w:left="3360" w:hanging="480"/>
+      </w:pPr>
+    </w:lvl>
+    <w:lvl w:ilvl="7" w:tplc="04090019" w:tentative="1">
+      <w:start w:val="1"/>
+      <w:numFmt w:val="ideographTraditional"/>
+      <w:lvlText w:val="%8、"/>
+      <w:lvlJc w:val="left"/>
+      <w:pPr>
+        <w:ind w:left="3840" w:hanging="480"/>
+      </w:pPr>
+    </w:lvl>
+    <w:lvl w:ilvl="8" w:tplc="0409001B" w:tentative="1">
+      <w:start w:val="1"/>
+      <w:numFmt w:val="lowerRoman"/>
+      <w:lvlText w:val="%9."/>
+      <w:lvlJc w:val="right"/>
+      <w:pPr>
+        <w:ind w:left="4320" w:hanging="480"/>
+      </w:pPr>
+    </w:lvl>
+  </w:abstractNum>
+  <w:abstractNum w:abstractNumId="12">
+    <w:nsid w:val="59597103"/>
+    <w:multiLevelType w:val="hybridMultilevel"/>
+    <w:tmpl w:val="7E286A90"/>
+    <w:lvl w:ilvl="0" w:tplc="04090001">
+      <w:start w:val="1"/>
+      <w:numFmt w:val="bullet"/>
+      <w:lvlText w:val=""/>
+      <w:lvlJc w:val="left"/>
+      <w:pPr>
+        <w:ind w:left="960" w:hanging="480"/>
+      </w:pPr>
+      <w:rPr>
+        <w:rFonts w:ascii="Wingdings" w:hAnsi="Wingdings" w:hint="default"/>
+      </w:rPr>
+    </w:lvl>
+    <w:lvl w:ilvl="1" w:tplc="04090003" w:tentative="1">
+      <w:start w:val="1"/>
+      <w:numFmt w:val="bullet"/>
+      <w:lvlText w:val=""/>
+      <w:lvlJc w:val="left"/>
+      <w:pPr>
+        <w:ind w:left="1440" w:hanging="480"/>
+      </w:pPr>
+      <w:rPr>
+        <w:rFonts w:ascii="Wingdings" w:hAnsi="Wingdings" w:hint="default"/>
+      </w:rPr>
+    </w:lvl>
+    <w:lvl w:ilvl="2" w:tplc="04090005" w:tentative="1">
+      <w:start w:val="1"/>
+      <w:numFmt w:val="bullet"/>
+      <w:lvlText w:val=""/>
+      <w:lvlJc w:val="left"/>
+      <w:pPr>
+        <w:ind w:left="1920" w:hanging="480"/>
+      </w:pPr>
+      <w:rPr>
+        <w:rFonts w:ascii="Wingdings" w:hAnsi="Wingdings" w:hint="default"/>
+      </w:rPr>
+    </w:lvl>
+    <w:lvl w:ilvl="3" w:tplc="04090001" w:tentative="1">
+      <w:start w:val="1"/>
+      <w:numFmt w:val="bullet"/>
+      <w:lvlText w:val=""/>
+      <w:lvlJc w:val="left"/>
+      <w:pPr>
+        <w:ind w:left="2400" w:hanging="480"/>
+      </w:pPr>
+      <w:rPr>
+        <w:rFonts w:ascii="Wingdings" w:hAnsi="Wingdings" w:hint="default"/>
+      </w:rPr>
+    </w:lvl>
+    <w:lvl w:ilvl="4" w:tplc="04090003" w:tentative="1">
+      <w:start w:val="1"/>
+      <w:numFmt w:val="bullet"/>
+      <w:lvlText w:val=""/>
+      <w:lvlJc w:val="left"/>
+      <w:pPr>
+        <w:ind w:left="2880" w:hanging="480"/>
+      </w:pPr>
+      <w:rPr>
+        <w:rFonts w:ascii="Wingdings" w:hAnsi="Wingdings" w:hint="default"/>
+      </w:rPr>
+    </w:lvl>
+    <w:lvl w:ilvl="5" w:tplc="04090005" w:tentative="1">
+      <w:start w:val="1"/>
+      <w:numFmt w:val="bullet"/>
+      <w:lvlText w:val=""/>
+      <w:lvlJc w:val="left"/>
+      <w:pPr>
+        <w:ind w:left="3360" w:hanging="480"/>
+      </w:pPr>
+      <w:rPr>
+        <w:rFonts w:ascii="Wingdings" w:hAnsi="Wingdings" w:hint="default"/>
+      </w:rPr>
+    </w:lvl>
+    <w:lvl w:ilvl="6" w:tplc="04090001" w:tentative="1">
+      <w:start w:val="1"/>
+      <w:numFmt w:val="bullet"/>
+      <w:lvlText w:val=""/>
+      <w:lvlJc w:val="left"/>
+      <w:pPr>
+        <w:ind w:left="3840" w:hanging="480"/>
+      </w:pPr>
+      <w:rPr>
+        <w:rFonts w:ascii="Wingdings" w:hAnsi="Wingdings" w:hint="default"/>
+      </w:rPr>
+    </w:lvl>
+    <w:lvl w:ilvl="7" w:tplc="04090003" w:tentative="1">
+      <w:start w:val="1"/>
+      <w:numFmt w:val="bullet"/>
+      <w:lvlText w:val=""/>
+      <w:lvlJc w:val="left"/>
+      <w:pPr>
+        <w:ind w:left="4320" w:hanging="480"/>
+      </w:pPr>
+      <w:rPr>
+        <w:rFonts w:ascii="Wingdings" w:hAnsi="Wingdings" w:hint="default"/>
+      </w:rPr>
+    </w:lvl>
+    <w:lvl w:ilvl="8" w:tplc="04090005" w:tentative="1">
+      <w:start w:val="1"/>
+      <w:numFmt w:val="bullet"/>
+      <w:lvlText w:val=""/>
+      <w:lvlJc w:val="left"/>
+      <w:pPr>
+        <w:ind w:left="4800" w:hanging="480"/>
+      </w:pPr>
+      <w:rPr>
+        <w:rFonts w:ascii="Wingdings" w:hAnsi="Wingdings" w:hint="default"/>
+      </w:rPr>
+    </w:lvl>
+  </w:abstractNum>
+  <w:abstractNum w:abstractNumId="13">
+    <w:nsid w:val="5FDD7633"/>
+    <w:multiLevelType w:val="hybridMultilevel"/>
+    <w:tmpl w:val="BA34E650"/>
+    <w:lvl w:ilvl="0" w:tplc="04090001">
+      <w:start w:val="1"/>
+      <w:numFmt w:val="bullet"/>
+      <w:lvlText w:val=""/>
+      <w:lvlJc w:val="left"/>
+      <w:pPr>
+        <w:ind w:left="960" w:hanging="480"/>
+      </w:pPr>
+      <w:rPr>
+        <w:rFonts w:ascii="Wingdings" w:hAnsi="Wingdings" w:hint="default"/>
+      </w:rPr>
+    </w:lvl>
+    <w:lvl w:ilvl="1" w:tplc="04090003" w:tentative="1">
+      <w:start w:val="1"/>
+      <w:numFmt w:val="bullet"/>
+      <w:lvlText w:val=""/>
+      <w:lvlJc w:val="left"/>
+      <w:pPr>
+        <w:ind w:left="1440" w:hanging="480"/>
+      </w:pPr>
+      <w:rPr>
+        <w:rFonts w:ascii="Wingdings" w:hAnsi="Wingdings" w:hint="default"/>
+      </w:rPr>
+    </w:lvl>
+    <w:lvl w:ilvl="2" w:tplc="04090005" w:tentative="1">
+      <w:start w:val="1"/>
+      <w:numFmt w:val="bullet"/>
+      <w:lvlText w:val=""/>
+      <w:lvlJc w:val="left"/>
+      <w:pPr>
+        <w:ind w:left="1920" w:hanging="480"/>
+      </w:pPr>
+      <w:rPr>
+        <w:rFonts w:ascii="Wingdings" w:hAnsi="Wingdings" w:hint="default"/>
+      </w:rPr>
+    </w:lvl>
+    <w:lvl w:ilvl="3" w:tplc="04090001" w:tentative="1">
+      <w:start w:val="1"/>
+      <w:numFmt w:val="bullet"/>
+      <w:lvlText w:val=""/>
+      <w:lvlJc w:val="left"/>
+      <w:pPr>
+        <w:ind w:left="2400" w:hanging="480"/>
+      </w:pPr>
+      <w:rPr>
+        <w:rFonts w:ascii="Wingdings" w:hAnsi="Wingdings" w:hint="default"/>
+      </w:rPr>
+    </w:lvl>
+    <w:lvl w:ilvl="4" w:tplc="04090003" w:tentative="1">
+      <w:start w:val="1"/>
+      <w:numFmt w:val="bullet"/>
+      <w:lvlText w:val=""/>
+      <w:lvlJc w:val="left"/>
+      <w:pPr>
+        <w:ind w:left="2880" w:hanging="480"/>
+      </w:pPr>
+      <w:rPr>
+        <w:rFonts w:ascii="Wingdings" w:hAnsi="Wingdings" w:hint="default"/>
+      </w:rPr>
+    </w:lvl>
+    <w:lvl w:ilvl="5" w:tplc="04090005" w:tentative="1">
+      <w:start w:val="1"/>
+      <w:numFmt w:val="bullet"/>
+      <w:lvlText w:val=""/>
+      <w:lvlJc w:val="left"/>
+      <w:pPr>
+        <w:ind w:left="3360" w:hanging="480"/>
+      </w:pPr>
+      <w:rPr>
+        <w:rFonts w:ascii="Wingdings" w:hAnsi="Wingdings" w:hint="default"/>
+      </w:rPr>
+    </w:lvl>
+    <w:lvl w:ilvl="6" w:tplc="04090001" w:tentative="1">
+      <w:start w:val="1"/>
+      <w:numFmt w:val="bullet"/>
+      <w:lvlText w:val=""/>
+      <w:lvlJc w:val="left"/>
+      <w:pPr>
+        <w:ind w:left="3840" w:hanging="480"/>
+      </w:pPr>
+      <w:rPr>
+        <w:rFonts w:ascii="Wingdings" w:hAnsi="Wingdings" w:hint="default"/>
+      </w:rPr>
+    </w:lvl>
+    <w:lvl w:ilvl="7" w:tplc="04090003" w:tentative="1">
+      <w:start w:val="1"/>
+      <w:numFmt w:val="bullet"/>
+      <w:lvlText w:val=""/>
+      <w:lvlJc w:val="left"/>
+      <w:pPr>
+        <w:ind w:left="4320" w:hanging="480"/>
+      </w:pPr>
+      <w:rPr>
+        <w:rFonts w:ascii="Wingdings" w:hAnsi="Wingdings" w:hint="default"/>
+      </w:rPr>
+    </w:lvl>
+    <w:lvl w:ilvl="8" w:tplc="04090005" w:tentative="1">
+      <w:start w:val="1"/>
+      <w:numFmt w:val="bullet"/>
+      <w:lvlText w:val=""/>
+      <w:lvlJc w:val="left"/>
+      <w:pPr>
+        <w:ind w:left="4800" w:hanging="480"/>
+      </w:pPr>
+      <w:rPr>
+        <w:rFonts w:ascii="Wingdings" w:hAnsi="Wingdings" w:hint="default"/>
+      </w:rPr>
+    </w:lvl>
+  </w:abstractNum>
+  <w:abstractNum w:abstractNumId="14">
+    <w:nsid w:val="734A3F1D"/>
+    <w:multiLevelType w:val="hybridMultilevel"/>
+    <w:tmpl w:val="420C2A7E"/>
+    <w:lvl w:ilvl="0" w:tplc="0409000F">
+      <w:start w:val="1"/>
+      <w:numFmt w:val="decimal"/>
+      <w:lvlText w:val="%1."/>
+      <w:lvlJc w:val="left"/>
+      <w:pPr>
+        <w:ind w:left="480" w:hanging="480"/>
+      </w:pPr>
+    </w:lvl>
+    <w:lvl w:ilvl="1" w:tplc="04090019" w:tentative="1">
+      <w:start w:val="1"/>
+      <w:numFmt w:val="ideographTraditional"/>
+      <w:lvlText w:val="%2、"/>
+      <w:lvlJc w:val="left"/>
+      <w:pPr>
+        <w:ind w:left="960" w:hanging="480"/>
+      </w:pPr>
+    </w:lvl>
+    <w:lvl w:ilvl="2" w:tplc="0409001B" w:tentative="1">
+      <w:start w:val="1"/>
+      <w:numFmt w:val="lowerRoman"/>
+      <w:lvlText w:val="%3."/>
+      <w:lvlJc w:val="right"/>
+      <w:pPr>
+        <w:ind w:left="1440" w:hanging="480"/>
+      </w:pPr>
+    </w:lvl>
+    <w:lvl w:ilvl="3" w:tplc="0409000F" w:tentative="1">
+      <w:start w:val="1"/>
+      <w:numFmt w:val="decimal"/>
+      <w:lvlText w:val="%4."/>
+      <w:lvlJc w:val="left"/>
+      <w:pPr>
+        <w:ind w:left="1920" w:hanging="480"/>
+      </w:pPr>
+    </w:lvl>
+    <w:lvl w:ilvl="4" w:tplc="04090019" w:tentative="1">
+      <w:start w:val="1"/>
+      <w:numFmt w:val="ideographTraditional"/>
+      <w:lvlText w:val="%5、"/>
+      <w:lvlJc w:val="left"/>
+      <w:pPr>
+        <w:ind w:left="2400" w:hanging="480"/>
+      </w:pPr>
+    </w:lvl>
+    <w:lvl w:ilvl="5" w:tplc="0409001B" w:tentative="1">
+      <w:start w:val="1"/>
+      <w:numFmt w:val="lowerRoman"/>
+      <w:lvlText w:val="%6."/>
+      <w:lvlJc w:val="right"/>
+      <w:pPr>
+        <w:ind w:left="2880" w:hanging="480"/>
+      </w:pPr>
+    </w:lvl>
+    <w:lvl w:ilvl="6" w:tplc="0409000F" w:tentative="1">
+      <w:start w:val="1"/>
+      <w:numFmt w:val="decimal"/>
+      <w:lvlText w:val="%7."/>
+      <w:lvlJc w:val="left"/>
+      <w:pPr>
+        <w:ind w:left="3360" w:hanging="480"/>
+      </w:pPr>
+    </w:lvl>
+    <w:lvl w:ilvl="7" w:tplc="04090019" w:tentative="1">
+      <w:start w:val="1"/>
+      <w:numFmt w:val="ideographTraditional"/>
+      <w:lvlText w:val="%8、"/>
+      <w:lvlJc w:val="left"/>
+      <w:pPr>
+        <w:ind w:left="3840" w:hanging="480"/>
+      </w:pPr>
+    </w:lvl>
+    <w:lvl w:ilvl="8" w:tplc="0409001B" w:tentative="1">
+      <w:start w:val="1"/>
+      <w:numFmt w:val="lowerRoman"/>
+      <w:lvlText w:val="%9."/>
+      <w:lvlJc w:val="right"/>
+      <w:pPr>
+        <w:ind w:left="4320" w:hanging="480"/>
+      </w:pPr>
+    </w:lvl>
+  </w:abstractNum>
+  <w:abstractNum w:abstractNumId="15">
+    <w:nsid w:val="73CE02D4"/>
+    <w:multiLevelType w:val="hybridMultilevel"/>
+    <w:tmpl w:val="09B8444C"/>
+    <w:lvl w:ilvl="0" w:tplc="0409000F">
+      <w:start w:val="1"/>
+      <w:numFmt w:val="decimal"/>
+      <w:lvlText w:val="%1."/>
+      <w:lvlJc w:val="left"/>
+      <w:pPr>
+        <w:ind w:left="480" w:hanging="480"/>
+      </w:pPr>
+    </w:lvl>
+    <w:lvl w:ilvl="1" w:tplc="04090019" w:tentative="1">
+      <w:start w:val="1"/>
+      <w:numFmt w:val="ideographTraditional"/>
+      <w:lvlText w:val="%2、"/>
+      <w:lvlJc w:val="left"/>
+      <w:pPr>
+        <w:ind w:left="960" w:hanging="480"/>
+      </w:pPr>
+    </w:lvl>
+    <w:lvl w:ilvl="2" w:tplc="0409001B" w:tentative="1">
+      <w:start w:val="1"/>
+      <w:numFmt w:val="lowerRoman"/>
+      <w:lvlText w:val="%3."/>
+      <w:lvlJc w:val="right"/>
+      <w:pPr>
+        <w:ind w:left="1440" w:hanging="480"/>
+      </w:pPr>
+    </w:lvl>
+    <w:lvl w:ilvl="3" w:tplc="0409000F" w:tentative="1">
+      <w:start w:val="1"/>
+      <w:numFmt w:val="decimal"/>
+      <w:lvlText w:val="%4."/>
+      <w:lvlJc w:val="left"/>
+      <w:pPr>
+        <w:ind w:left="1920" w:hanging="480"/>
+      </w:pPr>
+    </w:lvl>
+    <w:lvl w:ilvl="4" w:tplc="04090019" w:tentative="1">
+      <w:start w:val="1"/>
+      <w:numFmt w:val="ideographTraditional"/>
+      <w:lvlText w:val="%5、"/>
+      <w:lvlJc w:val="left"/>
+      <w:pPr>
+        <w:ind w:left="2400" w:hanging="480"/>
+      </w:pPr>
+    </w:lvl>
+    <w:lvl w:ilvl="5" w:tplc="0409001B" w:tentative="1">
+      <w:start w:val="1"/>
+      <w:numFmt w:val="lowerRoman"/>
+      <w:lvlText w:val="%6."/>
+      <w:lvlJc w:val="right"/>
+      <w:pPr>
+        <w:ind w:left="2880" w:hanging="480"/>
+      </w:pPr>
+    </w:lvl>
+    <w:lvl w:ilvl="6" w:tplc="0409000F" w:tentative="1">
+      <w:start w:val="1"/>
+      <w:numFmt w:val="decimal"/>
+      <w:lvlText w:val="%7."/>
+      <w:lvlJc w:val="left"/>
+      <w:pPr>
+        <w:ind w:left="3360" w:hanging="480"/>
+      </w:pPr>
+    </w:lvl>
+    <w:lvl w:ilvl="7" w:tplc="04090019" w:tentative="1">
+      <w:start w:val="1"/>
+      <w:numFmt w:val="ideographTraditional"/>
+      <w:lvlText w:val="%8、"/>
+      <w:lvlJc w:val="left"/>
+      <w:pPr>
+        <w:ind w:left="3840" w:hanging="480"/>
+      </w:pPr>
+    </w:lvl>
+    <w:lvl w:ilvl="8" w:tplc="0409001B" w:tentative="1">
+      <w:start w:val="1"/>
+      <w:numFmt w:val="lowerRoman"/>
+      <w:lvlText w:val="%9."/>
+      <w:lvlJc w:val="right"/>
+      <w:pPr>
+        <w:ind w:left="4320" w:hanging="480"/>
+      </w:pPr>
+    </w:lvl>
+  </w:abstractNum>
+  <w:abstractNum w:abstractNumId="16">
+    <w:nsid w:val="7B071523"/>
+    <w:multiLevelType w:val="hybridMultilevel"/>
+    <w:tmpl w:val="50B80E38"/>
+    <w:lvl w:ilvl="0" w:tplc="0409000F">
+      <w:start w:val="1"/>
+      <w:numFmt w:val="decimal"/>
+      <w:lvlText w:val="%1."/>
+      <w:lvlJc w:val="left"/>
+      <w:pPr>
+        <w:ind w:left="480" w:hanging="480"/>
+      </w:pPr>
+    </w:lvl>
+    <w:lvl w:ilvl="1" w:tplc="04090019" w:tentative="1">
+      <w:start w:val="1"/>
+      <w:numFmt w:val="ideographTraditional"/>
+      <w:lvlText w:val="%2、"/>
+      <w:lvlJc w:val="left"/>
+      <w:pPr>
+        <w:ind w:left="960" w:hanging="480"/>
+      </w:pPr>
+    </w:lvl>
+    <w:lvl w:ilvl="2" w:tplc="0409001B" w:tentative="1">
+      <w:start w:val="1"/>
+      <w:numFmt w:val="lowerRoman"/>
+      <w:lvlText w:val="%3."/>
+      <w:lvlJc w:val="right"/>
+      <w:pPr>
+        <w:ind w:left="1440" w:hanging="480"/>
+      </w:pPr>
+    </w:lvl>
+    <w:lvl w:ilvl="3" w:tplc="0409000F" w:tentative="1">
+      <w:start w:val="1"/>
+      <w:numFmt w:val="decimal"/>
+      <w:lvlText w:val="%4."/>
+      <w:lvlJc w:val="left"/>
+      <w:pPr>
+        <w:ind w:left="1920" w:hanging="480"/>
+      </w:pPr>
+    </w:lvl>
+    <w:lvl w:ilvl="4" w:tplc="04090019" w:tentative="1">
+      <w:start w:val="1"/>
+      <w:numFmt w:val="ideographTraditional"/>
+      <w:lvlText w:val="%5、"/>
+      <w:lvlJc w:val="left"/>
+      <w:pPr>
+        <w:ind w:left="2400" w:hanging="480"/>
+      </w:pPr>
+    </w:lvl>
+    <w:lvl w:ilvl="5" w:tplc="0409001B" w:tentative="1">
+      <w:start w:val="1"/>
+      <w:numFmt w:val="lowerRoman"/>
+      <w:lvlText w:val="%6."/>
+      <w:lvlJc w:val="right"/>
+      <w:pPr>
+        <w:ind w:left="2880" w:hanging="480"/>
+      </w:pPr>
+    </w:lvl>
+    <w:lvl w:ilvl="6" w:tplc="0409000F" w:tentative="1">
+      <w:start w:val="1"/>
+      <w:numFmt w:val="decimal"/>
+      <w:lvlText w:val="%7."/>
+      <w:lvlJc w:val="left"/>
+      <w:pPr>
+        <w:ind w:left="3360" w:hanging="480"/>
+      </w:pPr>
+    </w:lvl>
+    <w:lvl w:ilvl="7" w:tplc="04090019" w:tentative="1">
+      <w:start w:val="1"/>
+      <w:numFmt w:val="ideographTraditional"/>
+      <w:lvlText w:val="%8、"/>
+      <w:lvlJc w:val="left"/>
+      <w:pPr>
+        <w:ind w:left="3840" w:hanging="480"/>
+      </w:pPr>
+    </w:lvl>
+    <w:lvl w:ilvl="8" w:tplc="0409001B" w:tentative="1">
+      <w:start w:val="1"/>
+      <w:numFmt w:val="lowerRoman"/>
+      <w:lvlText w:val="%9."/>
+      <w:lvlJc w:val="right"/>
+      <w:pPr>
+        <w:ind w:left="4320" w:hanging="480"/>
+      </w:pPr>
+    </w:lvl>
+  </w:abstractNum>
   <w:num w:numId="1">
+    <w:abstractNumId w:val="2"/>
+  </w:num>
+  <w:num w:numId="2">
+    <w:abstractNumId w:val="10"/>
+  </w:num>
+  <w:num w:numId="3">
+    <w:abstractNumId w:val="1"/>
+  </w:num>
+  <w:num w:numId="4">
+    <w:abstractNumId w:val="14"/>
+  </w:num>
+  <w:num w:numId="5">
+    <w:abstractNumId w:val="3"/>
+  </w:num>
+  <w:num w:numId="6">
+    <w:abstractNumId w:val="11"/>
+  </w:num>
+  <w:num w:numId="7">
+    <w:abstractNumId w:val="13"/>
+  </w:num>
+  <w:num w:numId="8">
+    <w:abstractNumId w:val="4"/>
+  </w:num>
+  <w:num w:numId="9">
+    <w:abstractNumId w:val="12"/>
+  </w:num>
+  <w:num w:numId="10">
+    <w:abstractNumId w:val="8"/>
+  </w:num>
+  <w:num w:numId="11">
+    <w:abstractNumId w:val="16"/>
+  </w:num>
+  <w:num w:numId="12">
+    <w:abstractNumId w:val="5"/>
+  </w:num>
+  <w:num w:numId="13">
+    <w:abstractNumId w:val="15"/>
+  </w:num>
+  <w:num w:numId="14">
+    <w:abstractNumId w:val="9"/>
+  </w:num>
+  <w:num w:numId="15">
+    <w:abstractNumId w:val="6"/>
+  </w:num>
+  <w:num w:numId="16">
     <w:abstractNumId w:val="0"/>
+  </w:num>
+  <w:num w:numId="17">
+    <w:abstractNumId w:val="7"/>
   </w:num>
 </w:numbering>
 </file>
@@ -694,6 +4834,28 @@
       <w:widowControl w:val="0"/>
     </w:pPr>
   </w:style>
+  <w:style w:type="paragraph" w:styleId="1">
+    <w:name w:val="heading 1"/>
+    <w:basedOn w:val="a"/>
+    <w:next w:val="a"/>
+    <w:link w:val="10"/>
+    <w:uiPriority w:val="9"/>
+    <w:qFormat/>
+    <w:rsid w:val="00127004"/>
+    <w:pPr>
+      <w:keepNext/>
+      <w:spacing w:before="180" w:after="180" w:line="720" w:lineRule="auto"/>
+      <w:outlineLvl w:val="0"/>
+    </w:pPr>
+    <w:rPr>
+      <w:rFonts w:asciiTheme="majorHAnsi" w:eastAsiaTheme="majorEastAsia" w:hAnsiTheme="majorHAnsi" w:cstheme="majorBidi"/>
+      <w:b/>
+      <w:bCs/>
+      <w:kern w:val="52"/>
+      <w:sz w:val="52"/>
+      <w:szCs w:val="52"/>
+    </w:rPr>
+  </w:style>
   <w:style w:type="character" w:default="1" w:styleId="a0">
     <w:name w:val="Default Paragraph Font"/>
     <w:uiPriority w:val="1"/>
@@ -790,6 +4952,44 @@
     <w:pPr>
       <w:ind w:leftChars="200" w:left="480"/>
     </w:pPr>
+  </w:style>
+  <w:style w:type="character" w:customStyle="1" w:styleId="10">
+    <w:name w:val="標題 1 字元"/>
+    <w:basedOn w:val="a0"/>
+    <w:link w:val="1"/>
+    <w:uiPriority w:val="9"/>
+    <w:rsid w:val="00127004"/>
+    <w:rPr>
+      <w:rFonts w:asciiTheme="majorHAnsi" w:eastAsiaTheme="majorEastAsia" w:hAnsiTheme="majorHAnsi" w:cstheme="majorBidi"/>
+      <w:b/>
+      <w:bCs/>
+      <w:kern w:val="52"/>
+      <w:sz w:val="52"/>
+      <w:szCs w:val="52"/>
+    </w:rPr>
+  </w:style>
+  <w:style w:type="table" w:styleId="a8">
+    <w:name w:val="Table Grid"/>
+    <w:basedOn w:val="a1"/>
+    <w:uiPriority w:val="59"/>
+    <w:rsid w:val="005B60DA"/>
+    <w:tblPr>
+      <w:tblInd w:w="0" w:type="dxa"/>
+      <w:tblBorders>
+        <w:top w:val="single" w:sz="4" w:space="0" w:color="auto"/>
+        <w:left w:val="single" w:sz="4" w:space="0" w:color="auto"/>
+        <w:bottom w:val="single" w:sz="4" w:space="0" w:color="auto"/>
+        <w:right w:val="single" w:sz="4" w:space="0" w:color="auto"/>
+        <w:insideH w:val="single" w:sz="4" w:space="0" w:color="auto"/>
+        <w:insideV w:val="single" w:sz="4" w:space="0" w:color="auto"/>
+      </w:tblBorders>
+      <w:tblCellMar>
+        <w:top w:w="0" w:type="dxa"/>
+        <w:left w:w="108" w:type="dxa"/>
+        <w:bottom w:w="0" w:type="dxa"/>
+        <w:right w:w="108" w:type="dxa"/>
+      </w:tblCellMar>
+    </w:tblPr>
   </w:style>
 </w:styles>
 </file>
@@ -954,6 +5154,28 @@
       <w:widowControl w:val="0"/>
     </w:pPr>
   </w:style>
+  <w:style w:type="paragraph" w:styleId="1">
+    <w:name w:val="heading 1"/>
+    <w:basedOn w:val="a"/>
+    <w:next w:val="a"/>
+    <w:link w:val="10"/>
+    <w:uiPriority w:val="9"/>
+    <w:qFormat/>
+    <w:rsid w:val="00127004"/>
+    <w:pPr>
+      <w:keepNext/>
+      <w:spacing w:before="180" w:after="180" w:line="720" w:lineRule="auto"/>
+      <w:outlineLvl w:val="0"/>
+    </w:pPr>
+    <w:rPr>
+      <w:rFonts w:asciiTheme="majorHAnsi" w:eastAsiaTheme="majorEastAsia" w:hAnsiTheme="majorHAnsi" w:cstheme="majorBidi"/>
+      <w:b/>
+      <w:bCs/>
+      <w:kern w:val="52"/>
+      <w:sz w:val="52"/>
+      <w:szCs w:val="52"/>
+    </w:rPr>
+  </w:style>
   <w:style w:type="character" w:default="1" w:styleId="a0">
     <w:name w:val="Default Paragraph Font"/>
     <w:uiPriority w:val="1"/>
@@ -1050,6 +5272,44 @@
     <w:pPr>
       <w:ind w:leftChars="200" w:left="480"/>
     </w:pPr>
+  </w:style>
+  <w:style w:type="character" w:customStyle="1" w:styleId="10">
+    <w:name w:val="標題 1 字元"/>
+    <w:basedOn w:val="a0"/>
+    <w:link w:val="1"/>
+    <w:uiPriority w:val="9"/>
+    <w:rsid w:val="00127004"/>
+    <w:rPr>
+      <w:rFonts w:asciiTheme="majorHAnsi" w:eastAsiaTheme="majorEastAsia" w:hAnsiTheme="majorHAnsi" w:cstheme="majorBidi"/>
+      <w:b/>
+      <w:bCs/>
+      <w:kern w:val="52"/>
+      <w:sz w:val="52"/>
+      <w:szCs w:val="52"/>
+    </w:rPr>
+  </w:style>
+  <w:style w:type="table" w:styleId="a8">
+    <w:name w:val="Table Grid"/>
+    <w:basedOn w:val="a1"/>
+    <w:uiPriority w:val="59"/>
+    <w:rsid w:val="005B60DA"/>
+    <w:tblPr>
+      <w:tblInd w:w="0" w:type="dxa"/>
+      <w:tblBorders>
+        <w:top w:val="single" w:sz="4" w:space="0" w:color="auto"/>
+        <w:left w:val="single" w:sz="4" w:space="0" w:color="auto"/>
+        <w:bottom w:val="single" w:sz="4" w:space="0" w:color="auto"/>
+        <w:right w:val="single" w:sz="4" w:space="0" w:color="auto"/>
+        <w:insideH w:val="single" w:sz="4" w:space="0" w:color="auto"/>
+        <w:insideV w:val="single" w:sz="4" w:space="0" w:color="auto"/>
+      </w:tblBorders>
+      <w:tblCellMar>
+        <w:top w:w="0" w:type="dxa"/>
+        <w:left w:w="108" w:type="dxa"/>
+        <w:bottom w:w="0" w:type="dxa"/>
+        <w:right w:w="108" w:type="dxa"/>
+      </w:tblCellMar>
+    </w:tblPr>
   </w:style>
 </w:styles>
 </file>
@@ -1337,4 +5597,16 @@
   <a:objectDefaults/>
   <a:extraClrSchemeLst/>
 </a:theme>
+</file>
+
+<file path=customXml/item1.xml><?xml version="1.0" encoding="utf-8"?>
+<b:Sources xmlns:b="http://schemas.openxmlformats.org/officeDocument/2006/bibliography" xmlns="http://schemas.openxmlformats.org/officeDocument/2006/bibliography" SelectedStyle="\APA.XSL" StyleName="APA"/>
+</file>
+
+<file path=customXml/itemProps1.xml><?xml version="1.0" encoding="utf-8"?>
+<ds:datastoreItem xmlns:ds="http://schemas.openxmlformats.org/officeDocument/2006/customXml" ds:itemID="{96D9BCC4-A00B-4667-B967-0BC2D98F78CA}">
+  <ds:schemaRefs>
+    <ds:schemaRef ds:uri="http://schemas.openxmlformats.org/officeDocument/2006/bibliography"/>
+  </ds:schemaRefs>
+</ds:datastoreItem>
 </file>
</xml_diff>